<commit_message>
Initial Part of The Report
</commit_message>
<xml_diff>
--- a/Project Report.docx
+++ b/Project Report.docx
@@ -108,40 +108,24 @@
           <w:sz w:val="56"/>
           <w:szCs w:val="56"/>
         </w:rPr>
-        <w:t xml:space="preserve">RELAZIONE </w:t>
-      </w:r>
-      <w:r>
+        <w:t>RELAZIONE DI PROGETTO</w:t>
+      </w:r>
+    </w:p>
+    <w:p>
+      <w:pPr>
+        <w:jc w:val="center"/>
         <w:rPr>
           <w:b/>
           <w:sz w:val="56"/>
           <w:szCs w:val="56"/>
         </w:rPr>
-        <w:t>DI PROG</w:t>
-      </w:r>
+      </w:pPr>
       <w:r>
         <w:rPr>
           <w:b/>
           <w:sz w:val="56"/>
           <w:szCs w:val="56"/>
         </w:rPr>
-        <w:t>ETTO</w:t>
-      </w:r>
-    </w:p>
-    <w:p>
-      <w:pPr>
-        <w:jc w:val="center"/>
-        <w:rPr>
-          <w:b/>
-          <w:sz w:val="56"/>
-          <w:szCs w:val="56"/>
-        </w:rPr>
-      </w:pPr>
-      <w:r>
-        <w:rPr>
-          <w:b/>
-          <w:sz w:val="56"/>
-          <w:szCs w:val="56"/>
-        </w:rPr>
         <w:t>PROGRAMMAZIONE DI RETI</w:t>
       </w:r>
     </w:p>
@@ -204,10 +188,10 @@
         </w:rPr>
         <w:t xml:space="preserve">Alesja Delja – </w:t>
       </w:r>
-      <w:hyperlink r:id="rId7" w:history="1">
+      <w:hyperlink r:id="rId8">
         <w:r>
           <w:rPr>
-            <w:rStyle w:val="Collegamentoipertestuale"/>
+            <w:rStyle w:val="CollegamentoInternet"/>
             <w:sz w:val="24"/>
           </w:rPr>
           <w:t>Alesja.Delja@studio.unibo.it</w:t>
@@ -225,13 +209,7 @@
         <w:rPr>
           <w:sz w:val="24"/>
         </w:rPr>
-        <w:t>0000</w:t>
-      </w:r>
-      <w:r>
-        <w:rPr>
-          <w:sz w:val="24"/>
-        </w:rPr>
-        <w:t>969763</w:t>
+        <w:t>0000969763</w:t>
       </w:r>
     </w:p>
     <w:p>
@@ -245,12 +223,26 @@
         <w:rPr>
           <w:sz w:val="24"/>
         </w:rPr>
-        <w:t xml:space="preserve">Silvia Furegato – </w:t>
-      </w:r>
-      <w:hyperlink r:id="rId8" w:history="1">
+        <w:t xml:space="preserve">Silvia </w:t>
+      </w:r>
+      <w:proofErr w:type="spellStart"/>
+      <w:r>
+        <w:rPr>
+          <w:sz w:val="24"/>
+        </w:rPr>
+        <w:t>Furegato</w:t>
+      </w:r>
+      <w:proofErr w:type="spellEnd"/>
+      <w:r>
+        <w:rPr>
+          <w:sz w:val="24"/>
+        </w:rPr>
+        <w:t xml:space="preserve"> – </w:t>
+      </w:r>
+      <w:hyperlink r:id="rId9">
         <w:r>
           <w:rPr>
-            <w:rStyle w:val="Collegamentoipertestuale"/>
+            <w:rStyle w:val="CollegamentoInternet"/>
             <w:sz w:val="24"/>
           </w:rPr>
           <w:t>Silvia.furegato@studio.unibo.it</w:t>
@@ -282,18 +274,12 @@
         <w:rPr>
           <w:sz w:val="24"/>
         </w:rPr>
-        <w:t>Tommaso Turci –</w:t>
-      </w:r>
-      <w:r>
-        <w:rPr>
-          <w:sz w:val="24"/>
-        </w:rPr>
-        <w:t xml:space="preserve"> </w:t>
-      </w:r>
-      <w:hyperlink r:id="rId9" w:history="1">
+        <w:t xml:space="preserve">Tommaso Turci – </w:t>
+      </w:r>
+      <w:hyperlink r:id="rId10">
         <w:r>
           <w:rPr>
-            <w:rStyle w:val="Collegamentoipertestuale"/>
+            <w:rStyle w:val="CollegamentoInternet"/>
             <w:sz w:val="24"/>
           </w:rPr>
           <w:t>Tommaso.Turci@studio.unibo.it</w:t>
@@ -455,37 +441,21 @@
         <w:rPr>
           <w:sz w:val="24"/>
         </w:rPr>
-        <w:t>Funzionalità del client</w:t>
-      </w:r>
-      <w:r>
-        <w:rPr>
-          <w:sz w:val="24"/>
-        </w:rPr>
-        <w:t>…</w:t>
-      </w:r>
-      <w:r>
-        <w:rPr>
-          <w:sz w:val="24"/>
-        </w:rPr>
-        <w:t>…………………………………………………</w:t>
-      </w:r>
-      <w:r>
-        <w:rPr>
-          <w:sz w:val="24"/>
-        </w:rPr>
-        <w:t>..</w:t>
-      </w:r>
-      <w:r>
-        <w:rPr>
-          <w:sz w:val="24"/>
-        </w:rPr>
-        <w:t>……..</w:t>
-      </w:r>
-      <w:r>
-        <w:rPr>
-          <w:sz w:val="24"/>
-        </w:rPr>
-        <w:t>..5</w:t>
+        <w:t>Funzionalità del client………………………………………………</w:t>
+      </w:r>
+      <w:proofErr w:type="gramStart"/>
+      <w:r>
+        <w:rPr>
+          <w:sz w:val="24"/>
+        </w:rPr>
+        <w:t>…….</w:t>
+      </w:r>
+      <w:proofErr w:type="gramEnd"/>
+      <w:r>
+        <w:rPr>
+          <w:sz w:val="24"/>
+        </w:rPr>
+        <w:t>.……....5</w:t>
       </w:r>
     </w:p>
     <w:p>
@@ -499,36 +469,52 @@
         <w:rPr>
           <w:sz w:val="24"/>
         </w:rPr>
-        <w:t>Funzionalità del server……………………………………………………..….......8</w:t>
-      </w:r>
-    </w:p>
-    <w:p>
-      <w:pPr>
-        <w:rPr>
-          <w:b/>
-          <w:sz w:val="24"/>
-        </w:rPr>
-      </w:pPr>
-      <w:r>
-        <w:rPr>
-          <w:b/>
-          <w:sz w:val="24"/>
-        </w:rPr>
-        <w:t>Descrizione delle strutture dati utilizzate……………</w:t>
-      </w:r>
-      <w:r>
-        <w:rPr>
-          <w:b/>
-          <w:sz w:val="24"/>
-        </w:rPr>
-        <w:t>..…</w:t>
-      </w:r>
-      <w:r>
-        <w:rPr>
-          <w:b/>
-          <w:sz w:val="24"/>
-        </w:rPr>
-        <w:t>……………………………..10</w:t>
+        <w:t>Funzionalità del server………………………………………………</w:t>
+      </w:r>
+      <w:proofErr w:type="gramStart"/>
+      <w:r>
+        <w:rPr>
+          <w:sz w:val="24"/>
+        </w:rPr>
+        <w:t>…….</w:t>
+      </w:r>
+      <w:proofErr w:type="gramEnd"/>
+      <w:r>
+        <w:rPr>
+          <w:sz w:val="24"/>
+        </w:rPr>
+        <w:t>.….......8</w:t>
+      </w:r>
+    </w:p>
+    <w:p>
+      <w:pPr>
+        <w:rPr>
+          <w:b/>
+          <w:sz w:val="24"/>
+        </w:rPr>
+      </w:pPr>
+      <w:r>
+        <w:rPr>
+          <w:b/>
+          <w:sz w:val="24"/>
+        </w:rPr>
+        <w:t>Descrizione delle strutture dati utilizzate………</w:t>
+      </w:r>
+      <w:proofErr w:type="gramStart"/>
+      <w:r>
+        <w:rPr>
+          <w:b/>
+          <w:sz w:val="24"/>
+        </w:rPr>
+        <w:t>…….</w:t>
+      </w:r>
+      <w:proofErr w:type="gramEnd"/>
+      <w:r>
+        <w:rPr>
+          <w:b/>
+          <w:sz w:val="24"/>
+        </w:rPr>
+        <w:t>.………………………………..10</w:t>
       </w:r>
     </w:p>
     <w:p>
@@ -538,18 +524,28 @@
           <w:sz w:val="24"/>
         </w:rPr>
       </w:pPr>
-      <w:r>
-        <w:rPr>
-          <w:sz w:val="24"/>
-        </w:rPr>
-        <w:t>Boh…</w:t>
-      </w:r>
-      <w:r>
-        <w:rPr>
-          <w:sz w:val="24"/>
-        </w:rPr>
-        <w:t>……………………………………………………………………………….</w:t>
-      </w:r>
+      <w:proofErr w:type="spellStart"/>
+      <w:r>
+        <w:rPr>
+          <w:sz w:val="24"/>
+        </w:rPr>
+        <w:t>Thread</w:t>
+      </w:r>
+      <w:proofErr w:type="spellEnd"/>
+      <w:r>
+        <w:rPr>
+          <w:sz w:val="24"/>
+        </w:rPr>
+        <w:t>……………………………………………………………………………</w:t>
+      </w:r>
+      <w:proofErr w:type="gramStart"/>
+      <w:r>
+        <w:rPr>
+          <w:sz w:val="24"/>
+        </w:rPr>
+        <w:t>…….</w:t>
+      </w:r>
+      <w:proofErr w:type="gramEnd"/>
       <w:r>
         <w:rPr>
           <w:sz w:val="24"/>
@@ -568,7 +564,21 @@
         <w:rPr>
           <w:sz w:val="24"/>
         </w:rPr>
-        <w:t>Boh…………………………………………………………………………………….14</w:t>
+        <w:t>Boh………………………………………………………………………………</w:t>
+      </w:r>
+      <w:proofErr w:type="gramStart"/>
+      <w:r>
+        <w:rPr>
+          <w:sz w:val="24"/>
+        </w:rPr>
+        <w:t>…….</w:t>
+      </w:r>
+      <w:proofErr w:type="gramEnd"/>
+      <w:r>
+        <w:rPr>
+          <w:sz w:val="24"/>
+        </w:rPr>
+        <w:t>14</w:t>
       </w:r>
     </w:p>
     <w:p>
@@ -693,6 +703,197 @@
         <w:t>Descrizione generale delle scelte di progetto effettuate</w:t>
       </w:r>
     </w:p>
+    <w:p>
+      <w:r>
+        <w:t xml:space="preserve">Per poter avviare il </w:t>
+      </w:r>
+      <w:r>
+        <w:t>programma bisogna</w:t>
+      </w:r>
+      <w:r>
+        <w:t xml:space="preserve"> avere installato Python e aver clonato il repository </w:t>
+      </w:r>
+      <w:hyperlink r:id="rId11">
+        <w:r>
+          <w:rPr>
+            <w:rStyle w:val="CollegamentoInternet"/>
+          </w:rPr>
+          <w:t>https://github.com/AivAiv/ProgettoClient-Server</w:t>
+        </w:r>
+      </w:hyperlink>
+      <w:r>
+        <w:t>. Con il terminale spostarsi fino alla cartella in cui si è clonato il repository e si apre una sceda di terminale per ogni numero di componente che si vuole.</w:t>
+      </w:r>
+    </w:p>
+    <w:p>
+      <w:r>
+        <w:t xml:space="preserve">Per eseguire il codice di server/client basta scrivere da terminale, nella cartella in cui sono presenti: python3 </w:t>
+      </w:r>
+      <w:r>
+        <w:rPr>
+          <w:i/>
+          <w:iCs/>
+        </w:rPr>
+        <w:t>nomefile</w:t>
+      </w:r>
+      <w:r>
+        <w:t>.py</w:t>
+      </w:r>
+    </w:p>
+    <w:p>
+      <w:r>
+        <w:t>Tutti i file che vengono condivisi tra il file e il server vengono salvate in delle cartelle da parte chiamate</w:t>
+      </w:r>
+      <w:r>
+        <w:t xml:space="preserve"> Client_Files e Server_Files</w:t>
+      </w:r>
+      <w:r>
+        <w:t xml:space="preserve"> (</w:t>
+      </w:r>
+      <w:r>
+        <w:rPr>
+          <w:b/>
+          <w:bCs/>
+          <w:u w:val="single"/>
+        </w:rPr>
+        <w:t>LE CREIAMO NUOVE QUANDO QUESTE NON ESISTONO OPPURE CI SONO SEMPRE E COMUNQUE</w:t>
+      </w:r>
+      <w:r>
+        <w:t>)</w:t>
+      </w:r>
+    </w:p>
+    <w:p>
+      <w:r>
+        <w:t xml:space="preserve">Quando si desidera terminare il programma, basta digitare il comando “exit” sul </w:t>
+      </w:r>
+      <w:r>
+        <w:t>client, che</w:t>
+      </w:r>
+      <w:r>
+        <w:t xml:space="preserve"> farà chiudere sia il client che il server. In caso ci fossero più client in uso, il primo che verrà chiuso anche il server, lasciando funzionanti i restanti client, i quali dovranno essere chiusi manualmente dall’utente a loro </w:t>
+      </w:r>
+      <w:r>
+        <w:t>volta. (</w:t>
+      </w:r>
+      <w:r>
+        <w:rPr>
+          <w:b/>
+          <w:bCs/>
+          <w:u w:val="single"/>
+        </w:rPr>
+        <w:t xml:space="preserve">Vedere se </w:t>
+      </w:r>
+      <w:proofErr w:type="gramStart"/>
+      <w:r>
+        <w:rPr>
+          <w:b/>
+          <w:bCs/>
+          <w:u w:val="single"/>
+        </w:rPr>
+        <w:t>sta</w:t>
+      </w:r>
+      <w:proofErr w:type="gramEnd"/>
+      <w:r>
+        <w:rPr>
+          <w:b/>
+          <w:bCs/>
+          <w:u w:val="single"/>
+        </w:rPr>
+        <w:t xml:space="preserve"> parte la facciamo</w:t>
+      </w:r>
+      <w:r>
+        <w:t>)</w:t>
+      </w:r>
+    </w:p>
+    <w:p>
+      <w:r>
+        <w:t>La cartella è divisa in: (NOMI PROVISSORI)</w:t>
+      </w:r>
+    </w:p>
+    <w:p>
+      <w:pPr>
+        <w:numPr>
+          <w:ilvl w:val="0"/>
+          <w:numId w:val="1"/>
+        </w:numPr>
+        <w:suppressAutoHyphens/>
+      </w:pPr>
+      <w:r>
+        <w:t>UDP_S</w:t>
+      </w:r>
+      <w:r>
+        <w:t>erver.py</w:t>
+      </w:r>
+    </w:p>
+    <w:p>
+      <w:pPr>
+        <w:numPr>
+          <w:ilvl w:val="0"/>
+          <w:numId w:val="1"/>
+        </w:numPr>
+        <w:suppressAutoHyphens/>
+      </w:pPr>
+      <w:r>
+        <w:t>UDP_C</w:t>
+      </w:r>
+      <w:r>
+        <w:t>lient.py</w:t>
+      </w:r>
+    </w:p>
+    <w:p>
+      <w:pPr>
+        <w:numPr>
+          <w:ilvl w:val="0"/>
+          <w:numId w:val="1"/>
+        </w:numPr>
+        <w:suppressAutoHyphens/>
+      </w:pPr>
+      <w:r>
+        <w:t>Server_Files</w:t>
+      </w:r>
+    </w:p>
+    <w:p>
+      <w:pPr>
+        <w:numPr>
+          <w:ilvl w:val="0"/>
+          <w:numId w:val="1"/>
+        </w:numPr>
+        <w:suppressAutoHyphens/>
+      </w:pPr>
+      <w:r>
+        <w:t>Client</w:t>
+      </w:r>
+      <w:r>
+        <w:t>_Files</w:t>
+      </w:r>
+    </w:p>
+    <w:p>
+      <w:pPr>
+        <w:numPr>
+          <w:ilvl w:val="0"/>
+          <w:numId w:val="1"/>
+        </w:numPr>
+        <w:suppressAutoHyphens/>
+      </w:pPr>
+      <w:r>
+        <w:t>Utilities</w:t>
+      </w:r>
+    </w:p>
+    <w:p>
+      <w:pPr>
+        <w:suppressAutoHyphens/>
+        <w:ind w:left="360"/>
+      </w:pPr>
+    </w:p>
+    <w:p/>
+    <w:p/>
+    <w:p/>
+    <w:p/>
+    <w:p/>
+    <w:p/>
+    <w:p/>
+    <w:p/>
+    <w:p/>
     <w:p/>
     <w:p/>
     <w:p/>
@@ -722,24 +923,273 @@
           <w:sz w:val="24"/>
         </w:rPr>
       </w:pPr>
-    </w:p>
-    <w:p>
-      <w:pPr>
-        <w:rPr>
-          <w:sz w:val="24"/>
-        </w:rPr>
-      </w:pPr>
-    </w:p>
-    <w:p>
-      <w:pPr>
-        <w:rPr>
-          <w:sz w:val="24"/>
-        </w:rPr>
-      </w:pPr>
-    </w:p>
-    <w:p>
-      <w:pPr>
-        <w:rPr>
+      <w:r>
+        <w:rPr>
+          <w:sz w:val="24"/>
+        </w:rPr>
+        <w:t>SPIEGO QUELLO CHE VIENE USATO NEL FILE CLIENT.PY</w:t>
+      </w:r>
+    </w:p>
+    <w:p>
+      <w:pPr>
+        <w:rPr>
+          <w:sz w:val="24"/>
+        </w:rPr>
+      </w:pPr>
+    </w:p>
+    <w:p>
+      <w:pPr>
+        <w:rPr>
+          <w:sz w:val="24"/>
+        </w:rPr>
+      </w:pPr>
+    </w:p>
+    <w:p>
+      <w:pPr>
+        <w:rPr>
+          <w:sz w:val="24"/>
+        </w:rPr>
+      </w:pPr>
+    </w:p>
+    <w:p>
+      <w:pPr>
+        <w:rPr>
+          <w:b/>
+          <w:i/>
+          <w:sz w:val="24"/>
+        </w:rPr>
+      </w:pPr>
+    </w:p>
+    <w:p>
+      <w:pPr>
+        <w:rPr>
+          <w:b/>
+          <w:i/>
+          <w:sz w:val="24"/>
+        </w:rPr>
+      </w:pPr>
+    </w:p>
+    <w:p>
+      <w:pPr>
+        <w:rPr>
+          <w:b/>
+          <w:i/>
+          <w:sz w:val="24"/>
+        </w:rPr>
+      </w:pPr>
+    </w:p>
+    <w:p>
+      <w:pPr>
+        <w:rPr>
+          <w:b/>
+          <w:i/>
+          <w:sz w:val="24"/>
+        </w:rPr>
+      </w:pPr>
+    </w:p>
+    <w:p>
+      <w:pPr>
+        <w:rPr>
+          <w:b/>
+          <w:i/>
+          <w:sz w:val="24"/>
+        </w:rPr>
+      </w:pPr>
+    </w:p>
+    <w:p>
+      <w:pPr>
+        <w:rPr>
+          <w:b/>
+          <w:i/>
+          <w:sz w:val="24"/>
+        </w:rPr>
+      </w:pPr>
+    </w:p>
+    <w:p>
+      <w:pPr>
+        <w:rPr>
+          <w:b/>
+          <w:i/>
+          <w:sz w:val="24"/>
+        </w:rPr>
+      </w:pPr>
+    </w:p>
+    <w:p>
+      <w:pPr>
+        <w:rPr>
+          <w:b/>
+          <w:i/>
+          <w:sz w:val="24"/>
+        </w:rPr>
+      </w:pPr>
+    </w:p>
+    <w:p>
+      <w:pPr>
+        <w:rPr>
+          <w:b/>
+          <w:i/>
+          <w:sz w:val="24"/>
+        </w:rPr>
+      </w:pPr>
+    </w:p>
+    <w:p>
+      <w:pPr>
+        <w:rPr>
+          <w:b/>
+          <w:i/>
+          <w:sz w:val="24"/>
+        </w:rPr>
+      </w:pPr>
+    </w:p>
+    <w:p>
+      <w:pPr>
+        <w:rPr>
+          <w:b/>
+          <w:i/>
+          <w:sz w:val="24"/>
+        </w:rPr>
+      </w:pPr>
+    </w:p>
+    <w:p>
+      <w:pPr>
+        <w:rPr>
+          <w:b/>
+          <w:i/>
+          <w:sz w:val="24"/>
+        </w:rPr>
+      </w:pPr>
+    </w:p>
+    <w:p>
+      <w:pPr>
+        <w:rPr>
+          <w:b/>
+          <w:i/>
+          <w:sz w:val="24"/>
+        </w:rPr>
+      </w:pPr>
+    </w:p>
+    <w:p>
+      <w:pPr>
+        <w:rPr>
+          <w:b/>
+          <w:i/>
+          <w:sz w:val="24"/>
+        </w:rPr>
+      </w:pPr>
+    </w:p>
+    <w:p>
+      <w:pPr>
+        <w:rPr>
+          <w:b/>
+          <w:i/>
+          <w:sz w:val="24"/>
+        </w:rPr>
+      </w:pPr>
+    </w:p>
+    <w:p>
+      <w:pPr>
+        <w:rPr>
+          <w:b/>
+          <w:i/>
+          <w:sz w:val="24"/>
+        </w:rPr>
+      </w:pPr>
+    </w:p>
+    <w:p>
+      <w:pPr>
+        <w:rPr>
+          <w:b/>
+          <w:i/>
+          <w:sz w:val="24"/>
+        </w:rPr>
+      </w:pPr>
+    </w:p>
+    <w:p>
+      <w:pPr>
+        <w:rPr>
+          <w:b/>
+          <w:i/>
+          <w:sz w:val="24"/>
+        </w:rPr>
+      </w:pPr>
+    </w:p>
+    <w:p>
+      <w:pPr>
+        <w:rPr>
+          <w:b/>
+          <w:i/>
+          <w:sz w:val="24"/>
+        </w:rPr>
+      </w:pPr>
+    </w:p>
+    <w:p>
+      <w:pPr>
+        <w:rPr>
+          <w:b/>
+          <w:i/>
+          <w:sz w:val="24"/>
+        </w:rPr>
+      </w:pPr>
+    </w:p>
+    <w:p>
+      <w:pPr>
+        <w:rPr>
+          <w:b/>
+          <w:i/>
+          <w:sz w:val="24"/>
+        </w:rPr>
+      </w:pPr>
+    </w:p>
+    <w:p>
+      <w:pPr>
+        <w:rPr>
+          <w:b/>
+          <w:i/>
+          <w:sz w:val="24"/>
+        </w:rPr>
+      </w:pPr>
+    </w:p>
+    <w:p>
+      <w:pPr>
+        <w:rPr>
+          <w:b/>
+          <w:i/>
+          <w:sz w:val="24"/>
+        </w:rPr>
+      </w:pPr>
+    </w:p>
+    <w:p>
+      <w:pPr>
+        <w:rPr>
+          <w:b/>
+          <w:i/>
+          <w:sz w:val="24"/>
+        </w:rPr>
+      </w:pPr>
+    </w:p>
+    <w:p>
+      <w:pPr>
+        <w:rPr>
+          <w:b/>
+          <w:i/>
+          <w:sz w:val="24"/>
+        </w:rPr>
+      </w:pPr>
+    </w:p>
+    <w:p>
+      <w:pPr>
+        <w:rPr>
+          <w:b/>
+          <w:i/>
+          <w:sz w:val="24"/>
+        </w:rPr>
+      </w:pPr>
+    </w:p>
+    <w:p>
+      <w:pPr>
+        <w:rPr>
+          <w:b/>
+          <w:i/>
           <w:sz w:val="24"/>
         </w:rPr>
       </w:pPr>
@@ -761,8 +1211,11 @@
         <w:t>Funzionalità del server</w:t>
       </w:r>
     </w:p>
-    <w:p/>
-    <w:p/>
+    <w:p>
+      <w:r>
+        <w:t>SPIEGO QUELLO CHE VIENE USATO NEL FILE SERVER.PY</w:t>
+      </w:r>
+    </w:p>
     <w:p/>
     <w:p/>
     <w:p/>
@@ -786,12 +1239,147 @@
           <w:szCs w:val="32"/>
         </w:rPr>
       </w:pPr>
-      <w:r>
+    </w:p>
+    <w:p>
+      <w:pPr>
         <w:rPr>
           <w:b/>
           <w:sz w:val="32"/>
           <w:szCs w:val="32"/>
         </w:rPr>
+      </w:pPr>
+    </w:p>
+    <w:p>
+      <w:pPr>
+        <w:rPr>
+          <w:b/>
+          <w:sz w:val="32"/>
+          <w:szCs w:val="32"/>
+        </w:rPr>
+      </w:pPr>
+    </w:p>
+    <w:p>
+      <w:pPr>
+        <w:rPr>
+          <w:b/>
+          <w:sz w:val="32"/>
+          <w:szCs w:val="32"/>
+        </w:rPr>
+      </w:pPr>
+    </w:p>
+    <w:p>
+      <w:pPr>
+        <w:rPr>
+          <w:b/>
+          <w:sz w:val="32"/>
+          <w:szCs w:val="32"/>
+        </w:rPr>
+      </w:pPr>
+    </w:p>
+    <w:p>
+      <w:pPr>
+        <w:rPr>
+          <w:b/>
+          <w:sz w:val="32"/>
+          <w:szCs w:val="32"/>
+        </w:rPr>
+      </w:pPr>
+    </w:p>
+    <w:p>
+      <w:pPr>
+        <w:rPr>
+          <w:b/>
+          <w:sz w:val="32"/>
+          <w:szCs w:val="32"/>
+        </w:rPr>
+      </w:pPr>
+    </w:p>
+    <w:p>
+      <w:pPr>
+        <w:rPr>
+          <w:b/>
+          <w:sz w:val="32"/>
+          <w:szCs w:val="32"/>
+        </w:rPr>
+      </w:pPr>
+    </w:p>
+    <w:p>
+      <w:pPr>
+        <w:rPr>
+          <w:b/>
+          <w:sz w:val="32"/>
+          <w:szCs w:val="32"/>
+        </w:rPr>
+      </w:pPr>
+    </w:p>
+    <w:p>
+      <w:pPr>
+        <w:rPr>
+          <w:b/>
+          <w:sz w:val="32"/>
+          <w:szCs w:val="32"/>
+        </w:rPr>
+      </w:pPr>
+    </w:p>
+    <w:p>
+      <w:pPr>
+        <w:rPr>
+          <w:b/>
+          <w:sz w:val="32"/>
+          <w:szCs w:val="32"/>
+        </w:rPr>
+      </w:pPr>
+    </w:p>
+    <w:p>
+      <w:pPr>
+        <w:rPr>
+          <w:b/>
+          <w:sz w:val="32"/>
+          <w:szCs w:val="32"/>
+        </w:rPr>
+      </w:pPr>
+    </w:p>
+    <w:p>
+      <w:pPr>
+        <w:rPr>
+          <w:b/>
+          <w:sz w:val="32"/>
+          <w:szCs w:val="32"/>
+        </w:rPr>
+      </w:pPr>
+    </w:p>
+    <w:p>
+      <w:pPr>
+        <w:rPr>
+          <w:b/>
+          <w:sz w:val="32"/>
+          <w:szCs w:val="32"/>
+        </w:rPr>
+      </w:pPr>
+    </w:p>
+    <w:p>
+      <w:pPr>
+        <w:rPr>
+          <w:b/>
+          <w:sz w:val="32"/>
+          <w:szCs w:val="32"/>
+        </w:rPr>
+      </w:pPr>
+    </w:p>
+    <w:p>
+      <w:pPr>
+        <w:rPr>
+          <w:b/>
+          <w:sz w:val="32"/>
+          <w:szCs w:val="32"/>
+        </w:rPr>
+      </w:pPr>
+      <w:r>
+        <w:rPr>
+          <w:b/>
+          <w:sz w:val="32"/>
+          <w:szCs w:val="32"/>
+        </w:rPr>
         <w:t>Descrizione delle strutture dati utilizzate</w:t>
       </w:r>
     </w:p>
@@ -802,14 +1390,13 @@
           <w:szCs w:val="24"/>
         </w:rPr>
       </w:pPr>
-    </w:p>
-    <w:p>
-      <w:pPr>
+      <w:r>
         <w:rPr>
           <w:sz w:val="24"/>
           <w:szCs w:val="24"/>
         </w:rPr>
-      </w:pPr>
+        <w:t>SPIEGAZIONE DEI THREAD</w:t>
+      </w:r>
     </w:p>
     <w:p>
       <w:pPr>
@@ -827,8 +1414,17 @@
         </w:rPr>
       </w:pPr>
     </w:p>
+    <w:p>
+      <w:pPr>
+        <w:rPr>
+          <w:sz w:val="24"/>
+          <w:szCs w:val="24"/>
+        </w:rPr>
+      </w:pPr>
+    </w:p>
+    <w:p/>
     <w:sectPr>
-      <w:footerReference w:type="default" r:id="rId10"/>
+      <w:footerReference w:type="default" r:id="rId12"/>
       <w:pgSz w:w="11906" w:h="16838"/>
       <w:pgMar w:top="1417" w:right="1134" w:bottom="1134" w:left="1134" w:header="708" w:footer="708" w:gutter="0"/>
       <w:cols w:space="708"/>
@@ -932,6 +1528,154 @@
     </w:p>
   </w:footnote>
 </w:footnotes>
+</file>
+
+<file path=word/numbering.xml><?xml version="1.0" encoding="utf-8"?>
+<w:numbering xmlns:wpc="http://schemas.microsoft.com/office/word/2010/wordprocessingCanvas" xmlns:cx="http://schemas.microsoft.com/office/drawing/2014/chartex" xmlns:cx1="http://schemas.microsoft.com/office/drawing/2015/9/8/chartex" xmlns:cx2="http://schemas.microsoft.com/office/drawing/2015/10/21/chartex" xmlns:cx3="http://schemas.microsoft.com/office/drawing/2016/5/9/chartex" xmlns:cx4="http://schemas.microsoft.com/office/drawing/2016/5/10/chartex" xmlns:cx5="http://schemas.microsoft.com/office/drawing/2016/5/11/chartex" xmlns:cx6="http://schemas.microsoft.com/office/drawing/2016/5/12/chartex" xmlns:cx7="http://schemas.microsoft.com/office/drawing/2016/5/13/chartex" xmlns:cx8="http://schemas.microsoft.com/office/drawing/2016/5/14/chartex" xmlns:mc="http://schemas.openxmlformats.org/markup-compatibility/2006" xmlns:aink="http://schemas.microsoft.com/office/drawing/2016/ink" xmlns:am3d="http://schemas.microsoft.com/office/drawing/2017/model3d" xmlns:o="urn:schemas-microsoft-com:office:office" xmlns:oel="http://schemas.microsoft.com/office/2019/extlst" xmlns:r="http://schemas.openxmlformats.org/officeDocument/2006/relationships" xmlns:m="http://schemas.openxmlformats.org/officeDocument/2006/math" xmlns:v="urn:schemas-microsoft-com:vml" xmlns:wp14="http://schemas.microsoft.com/office/word/2010/wordprocessingDrawing" xmlns:wp="http://schemas.openxmlformats.org/drawingml/2006/wordprocessingDrawing" xmlns:w10="urn:schemas-microsoft-com:office:word" xmlns:w="http://schemas.openxmlformats.org/wordprocessingml/2006/main" xmlns:w14="http://schemas.microsoft.com/office/word/2010/wordml" xmlns:w15="http://schemas.microsoft.com/office/word/2012/wordml" xmlns:w16cex="http://schemas.microsoft.com/office/word/2018/wordml/cex" xmlns:w16cid="http://schemas.microsoft.com/office/word/2016/wordml/cid" xmlns:w16="http://schemas.microsoft.com/office/word/2018/wordml" xmlns:w16sdtdh="http://schemas.microsoft.com/office/word/2020/wordml/sdtdatahash" xmlns:w16se="http://schemas.microsoft.com/office/word/2015/wordml/symex" xmlns:wpg="http://schemas.microsoft.com/office/word/2010/wordprocessingGroup" xmlns:wpi="http://schemas.microsoft.com/office/word/2010/wordprocessingInk" xmlns:wne="http://schemas.microsoft.com/office/word/2006/wordml" xmlns:wps="http://schemas.microsoft.com/office/word/2010/wordprocessingShape" mc:Ignorable="w14 w15 w16se w16cid w16 w16cex w16sdtdh wp14">
+  <w:abstractNum w:abstractNumId="0" w15:restartNumberingAfterBreak="0">
+    <w:nsid w:val="12C53EB8"/>
+    <w:multiLevelType w:val="multilevel"/>
+    <w:tmpl w:val="A00462B4"/>
+    <w:lvl w:ilvl="0">
+      <w:start w:val="1"/>
+      <w:numFmt w:val="bullet"/>
+      <w:lvlText w:val=""/>
+      <w:lvlJc w:val="left"/>
+      <w:pPr>
+        <w:tabs>
+          <w:tab w:val="num" w:pos="720"/>
+        </w:tabs>
+        <w:ind w:left="720" w:hanging="360"/>
+      </w:pPr>
+      <w:rPr>
+        <w:rFonts w:ascii="Symbol" w:hAnsi="Symbol" w:cs="Symbol" w:hint="default"/>
+      </w:rPr>
+    </w:lvl>
+    <w:lvl w:ilvl="1">
+      <w:start w:val="1"/>
+      <w:numFmt w:val="bullet"/>
+      <w:lvlText w:val="◦"/>
+      <w:lvlJc w:val="left"/>
+      <w:pPr>
+        <w:tabs>
+          <w:tab w:val="num" w:pos="1080"/>
+        </w:tabs>
+        <w:ind w:left="1080" w:hanging="360"/>
+      </w:pPr>
+      <w:rPr>
+        <w:rFonts w:ascii="OpenSymbol" w:hAnsi="OpenSymbol" w:cs="OpenSymbol" w:hint="default"/>
+      </w:rPr>
+    </w:lvl>
+    <w:lvl w:ilvl="2">
+      <w:start w:val="1"/>
+      <w:numFmt w:val="bullet"/>
+      <w:lvlText w:val="▪"/>
+      <w:lvlJc w:val="left"/>
+      <w:pPr>
+        <w:tabs>
+          <w:tab w:val="num" w:pos="1440"/>
+        </w:tabs>
+        <w:ind w:left="1440" w:hanging="360"/>
+      </w:pPr>
+      <w:rPr>
+        <w:rFonts w:ascii="OpenSymbol" w:hAnsi="OpenSymbol" w:cs="OpenSymbol" w:hint="default"/>
+      </w:rPr>
+    </w:lvl>
+    <w:lvl w:ilvl="3">
+      <w:start w:val="1"/>
+      <w:numFmt w:val="bullet"/>
+      <w:lvlText w:val=""/>
+      <w:lvlJc w:val="left"/>
+      <w:pPr>
+        <w:tabs>
+          <w:tab w:val="num" w:pos="1800"/>
+        </w:tabs>
+        <w:ind w:left="1800" w:hanging="360"/>
+      </w:pPr>
+      <w:rPr>
+        <w:rFonts w:ascii="Symbol" w:hAnsi="Symbol" w:cs="Symbol" w:hint="default"/>
+      </w:rPr>
+    </w:lvl>
+    <w:lvl w:ilvl="4">
+      <w:start w:val="1"/>
+      <w:numFmt w:val="bullet"/>
+      <w:lvlText w:val="◦"/>
+      <w:lvlJc w:val="left"/>
+      <w:pPr>
+        <w:tabs>
+          <w:tab w:val="num" w:pos="2160"/>
+        </w:tabs>
+        <w:ind w:left="2160" w:hanging="360"/>
+      </w:pPr>
+      <w:rPr>
+        <w:rFonts w:ascii="OpenSymbol" w:hAnsi="OpenSymbol" w:cs="OpenSymbol" w:hint="default"/>
+      </w:rPr>
+    </w:lvl>
+    <w:lvl w:ilvl="5">
+      <w:start w:val="1"/>
+      <w:numFmt w:val="bullet"/>
+      <w:lvlText w:val="▪"/>
+      <w:lvlJc w:val="left"/>
+      <w:pPr>
+        <w:tabs>
+          <w:tab w:val="num" w:pos="2520"/>
+        </w:tabs>
+        <w:ind w:left="2520" w:hanging="360"/>
+      </w:pPr>
+      <w:rPr>
+        <w:rFonts w:ascii="OpenSymbol" w:hAnsi="OpenSymbol" w:cs="OpenSymbol" w:hint="default"/>
+      </w:rPr>
+    </w:lvl>
+    <w:lvl w:ilvl="6">
+      <w:start w:val="1"/>
+      <w:numFmt w:val="bullet"/>
+      <w:lvlText w:val=""/>
+      <w:lvlJc w:val="left"/>
+      <w:pPr>
+        <w:tabs>
+          <w:tab w:val="num" w:pos="2880"/>
+        </w:tabs>
+        <w:ind w:left="2880" w:hanging="360"/>
+      </w:pPr>
+      <w:rPr>
+        <w:rFonts w:ascii="Symbol" w:hAnsi="Symbol" w:cs="Symbol" w:hint="default"/>
+      </w:rPr>
+    </w:lvl>
+    <w:lvl w:ilvl="7">
+      <w:start w:val="1"/>
+      <w:numFmt w:val="bullet"/>
+      <w:lvlText w:val="◦"/>
+      <w:lvlJc w:val="left"/>
+      <w:pPr>
+        <w:tabs>
+          <w:tab w:val="num" w:pos="3240"/>
+        </w:tabs>
+        <w:ind w:left="3240" w:hanging="360"/>
+      </w:pPr>
+      <w:rPr>
+        <w:rFonts w:ascii="OpenSymbol" w:hAnsi="OpenSymbol" w:cs="OpenSymbol" w:hint="default"/>
+      </w:rPr>
+    </w:lvl>
+    <w:lvl w:ilvl="8">
+      <w:start w:val="1"/>
+      <w:numFmt w:val="bullet"/>
+      <w:lvlText w:val="▪"/>
+      <w:lvlJc w:val="left"/>
+      <w:pPr>
+        <w:tabs>
+          <w:tab w:val="num" w:pos="3600"/>
+        </w:tabs>
+        <w:ind w:left="3600" w:hanging="360"/>
+      </w:pPr>
+      <w:rPr>
+        <w:rFonts w:ascii="OpenSymbol" w:hAnsi="OpenSymbol" w:cs="OpenSymbol" w:hint="default"/>
+      </w:rPr>
+    </w:lvl>
+  </w:abstractNum>
+  <w:num w:numId="1" w16cid:durableId="1022828515">
+    <w:abstractNumId w:val="0"/>
+  </w:num>
+</w:numbering>
 </file>
 
 <file path=word/styles.xml><?xml version="1.0" encoding="utf-8"?>
@@ -1057,6 +1801,7 @@
     <w:lsdException w:name="HTML Sample" w:semiHidden="1" w:unhideWhenUsed="1"/>
     <w:lsdException w:name="HTML Typewriter" w:semiHidden="1" w:unhideWhenUsed="1"/>
     <w:lsdException w:name="HTML Variable" w:semiHidden="1" w:unhideWhenUsed="1"/>
+    <w:lsdException w:name="Normal Table" w:semiHidden="1" w:unhideWhenUsed="1"/>
     <w:lsdException w:name="annotation subject" w:semiHidden="1" w:unhideWhenUsed="1"/>
     <w:lsdException w:name="No List" w:semiHidden="1" w:unhideWhenUsed="1"/>
     <w:lsdException w:name="Outline List 1" w:semiHidden="1" w:unhideWhenUsed="1"/>
@@ -1099,8 +1844,11 @@
     <w:lsdException w:name="Table Contemporary" w:semiHidden="1" w:unhideWhenUsed="1"/>
     <w:lsdException w:name="Table Elegant" w:semiHidden="1" w:unhideWhenUsed="1"/>
     <w:lsdException w:name="Table Professional" w:semiHidden="1" w:unhideWhenUsed="1"/>
+    <w:lsdException w:name="Table Subtle 1" w:semiHidden="1" w:unhideWhenUsed="1"/>
     <w:lsdException w:name="Table Subtle 2" w:semiHidden="1" w:unhideWhenUsed="1"/>
     <w:lsdException w:name="Table Web 1" w:semiHidden="1" w:unhideWhenUsed="1"/>
+    <w:lsdException w:name="Table Web 2" w:semiHidden="1" w:unhideWhenUsed="1"/>
+    <w:lsdException w:name="Table Web 3" w:semiHidden="1" w:unhideWhenUsed="1"/>
     <w:lsdException w:name="Balloon Text" w:semiHidden="1" w:unhideWhenUsed="1"/>
     <w:lsdException w:name="Table Grid" w:uiPriority="39"/>
     <w:lsdException w:name="Table Theme" w:semiHidden="1" w:unhideWhenUsed="1"/>
@@ -1445,6 +2193,17 @@
       <w:u w:val="single"/>
     </w:rPr>
   </w:style>
+  <w:style w:type="character" w:customStyle="1" w:styleId="CollegamentoInternet">
+    <w:name w:val="Collegamento Internet"/>
+    <w:basedOn w:val="Carpredefinitoparagrafo"/>
+    <w:uiPriority w:val="99"/>
+    <w:unhideWhenUsed/>
+    <w:rsid w:val="00A34AD7"/>
+    <w:rPr>
+      <w:color w:val="8F8F8F" w:themeColor="hyperlink"/>
+      <w:u w:val="single"/>
+    </w:rPr>
+  </w:style>
 </w:styles>
 </file>
 

</xml_diff>

<commit_message>
Update file tree in report and deleted useless function
</commit_message>
<xml_diff>
--- a/Project Report.docx
+++ b/Project Report.docx
@@ -1,6 +1,6 @@
 
 <file path=word/document.xml><?xml version="1.0" encoding="utf-8"?>
-<w:document xmlns:wpc="http://schemas.microsoft.com/office/word/2010/wordprocessingCanvas" xmlns:cx="http://schemas.microsoft.com/office/drawing/2014/chartex" xmlns:cx1="http://schemas.microsoft.com/office/drawing/2015/9/8/chartex" xmlns:cx2="http://schemas.microsoft.com/office/drawing/2015/10/21/chartex" xmlns:cx3="http://schemas.microsoft.com/office/drawing/2016/5/9/chartex" xmlns:cx4="http://schemas.microsoft.com/office/drawing/2016/5/10/chartex" xmlns:cx5="http://schemas.microsoft.com/office/drawing/2016/5/11/chartex" xmlns:cx6="http://schemas.microsoft.com/office/drawing/2016/5/12/chartex" xmlns:cx7="http://schemas.microsoft.com/office/drawing/2016/5/13/chartex" xmlns:cx8="http://schemas.microsoft.com/office/drawing/2016/5/14/chartex" xmlns:mc="http://schemas.openxmlformats.org/markup-compatibility/2006" xmlns:aink="http://schemas.microsoft.com/office/drawing/2016/ink" xmlns:am3d="http://schemas.microsoft.com/office/drawing/2017/model3d" xmlns:o="urn:schemas-microsoft-com:office:office" xmlns:oel="http://schemas.microsoft.com/office/2019/extlst" xmlns:r="http://schemas.openxmlformats.org/officeDocument/2006/relationships" xmlns:m="http://schemas.openxmlformats.org/officeDocument/2006/math" xmlns:v="urn:schemas-microsoft-com:vml" xmlns:wp14="http://schemas.microsoft.com/office/word/2010/wordprocessingDrawing" xmlns:wp="http://schemas.openxmlformats.org/drawingml/2006/wordprocessingDrawing" xmlns:w10="urn:schemas-microsoft-com:office:word" xmlns:w="http://schemas.openxmlformats.org/wordprocessingml/2006/main" xmlns:w14="http://schemas.microsoft.com/office/word/2010/wordml" xmlns:w15="http://schemas.microsoft.com/office/word/2012/wordml" xmlns:w16cex="http://schemas.microsoft.com/office/word/2018/wordml/cex" xmlns:w16cid="http://schemas.microsoft.com/office/word/2016/wordml/cid" xmlns:w16="http://schemas.microsoft.com/office/word/2018/wordml" xmlns:w16sdtdh="http://schemas.microsoft.com/office/word/2020/wordml/sdtdatahash" xmlns:w16se="http://schemas.microsoft.com/office/word/2015/wordml/symex" xmlns:wpg="http://schemas.microsoft.com/office/word/2010/wordprocessingGroup" xmlns:wpi="http://schemas.microsoft.com/office/word/2010/wordprocessingInk" xmlns:wne="http://schemas.microsoft.com/office/word/2006/wordml" xmlns:wps="http://schemas.microsoft.com/office/word/2010/wordprocessingShape" mc:Ignorable="w14 w15 w16se w16cid w16 w16cex w16sdtdh wp14">
+<w:document xmlns:wpc="http://schemas.microsoft.com/office/word/2010/wordprocessingCanvas" xmlns:cx="http://schemas.microsoft.com/office/drawing/2014/chartex" xmlns:mc="http://schemas.openxmlformats.org/markup-compatibility/2006" xmlns:o="urn:schemas-microsoft-com:office:office" xmlns:r="http://schemas.openxmlformats.org/officeDocument/2006/relationships" xmlns:m="http://schemas.openxmlformats.org/officeDocument/2006/math" xmlns:v="urn:schemas-microsoft-com:vml" xmlns:wp14="http://schemas.microsoft.com/office/word/2010/wordprocessingDrawing" xmlns:wp="http://schemas.openxmlformats.org/drawingml/2006/wordprocessingDrawing" xmlns:w10="urn:schemas-microsoft-com:office:word" xmlns:w="http://schemas.openxmlformats.org/wordprocessingml/2006/main" xmlns:w14="http://schemas.microsoft.com/office/word/2010/wordml" xmlns:w15="http://schemas.microsoft.com/office/word/2012/wordml" xmlns:w16se="http://schemas.microsoft.com/office/word/2015/wordml/symex" xmlns:wpg="http://schemas.microsoft.com/office/word/2010/wordprocessingGroup" xmlns:wpi="http://schemas.microsoft.com/office/word/2010/wordprocessingInk" xmlns:wne="http://schemas.microsoft.com/office/word/2006/wordml" xmlns:wps="http://schemas.microsoft.com/office/word/2010/wordprocessingShape" mc:Ignorable="w14 w15 w16se wp14">
   <w:body>
     <w:p>
       <w:pPr>
@@ -182,11 +182,33 @@
           <w:sz w:val="24"/>
         </w:rPr>
       </w:pPr>
-      <w:r>
-        <w:rPr>
-          <w:sz w:val="24"/>
-        </w:rPr>
-        <w:t xml:space="preserve">Alesja Delja – </w:t>
+      <w:proofErr w:type="spellStart"/>
+      <w:r>
+        <w:rPr>
+          <w:sz w:val="24"/>
+        </w:rPr>
+        <w:t>Alesja</w:t>
+      </w:r>
+      <w:proofErr w:type="spellEnd"/>
+      <w:r>
+        <w:rPr>
+          <w:sz w:val="24"/>
+        </w:rPr>
+        <w:t xml:space="preserve"> </w:t>
+      </w:r>
+      <w:proofErr w:type="spellStart"/>
+      <w:r>
+        <w:rPr>
+          <w:sz w:val="24"/>
+        </w:rPr>
+        <w:t>Delja</w:t>
+      </w:r>
+      <w:proofErr w:type="spellEnd"/>
+      <w:r>
+        <w:rPr>
+          <w:sz w:val="24"/>
+        </w:rPr>
+        <w:t xml:space="preserve"> – </w:t>
       </w:r>
       <w:hyperlink r:id="rId8">
         <w:r>
@@ -427,7 +449,21 @@
         <w:rPr>
           <w:sz w:val="24"/>
         </w:rPr>
-        <w:t>Funzionalità del client……………………………………………………..……....5</w:t>
+        <w:t>Funzionalità del client………………………………………………</w:t>
+      </w:r>
+      <w:proofErr w:type="gramStart"/>
+      <w:r>
+        <w:rPr>
+          <w:sz w:val="24"/>
+        </w:rPr>
+        <w:t>…….</w:t>
+      </w:r>
+      <w:proofErr w:type="gramEnd"/>
+      <w:r>
+        <w:rPr>
+          <w:sz w:val="24"/>
+        </w:rPr>
+        <w:t>.……....5</w:t>
       </w:r>
     </w:p>
     <w:p>
@@ -441,22 +477,52 @@
         <w:rPr>
           <w:sz w:val="24"/>
         </w:rPr>
-        <w:t>Funzionalità del server……………………………………………………..….......8</w:t>
-      </w:r>
-    </w:p>
-    <w:p>
-      <w:pPr>
-        <w:rPr>
-          <w:b/>
-          <w:sz w:val="24"/>
-        </w:rPr>
-      </w:pPr>
-      <w:r>
-        <w:rPr>
-          <w:b/>
-          <w:sz w:val="24"/>
-        </w:rPr>
-        <w:t>Descrizione delle strutture dati utilizzate……………..………………………………..10</w:t>
+        <w:t>Funzionalità del server………………………………………………</w:t>
+      </w:r>
+      <w:proofErr w:type="gramStart"/>
+      <w:r>
+        <w:rPr>
+          <w:sz w:val="24"/>
+        </w:rPr>
+        <w:t>…….</w:t>
+      </w:r>
+      <w:proofErr w:type="gramEnd"/>
+      <w:r>
+        <w:rPr>
+          <w:sz w:val="24"/>
+        </w:rPr>
+        <w:t>.….......8</w:t>
+      </w:r>
+    </w:p>
+    <w:p>
+      <w:pPr>
+        <w:rPr>
+          <w:b/>
+          <w:sz w:val="24"/>
+        </w:rPr>
+      </w:pPr>
+      <w:r>
+        <w:rPr>
+          <w:b/>
+          <w:sz w:val="24"/>
+        </w:rPr>
+        <w:t>Descrizione delle strutture dati utilizzate………</w:t>
+      </w:r>
+      <w:proofErr w:type="gramStart"/>
+      <w:r>
+        <w:rPr>
+          <w:b/>
+          <w:sz w:val="24"/>
+        </w:rPr>
+        <w:t>…….</w:t>
+      </w:r>
+      <w:proofErr w:type="gramEnd"/>
+      <w:r>
+        <w:rPr>
+          <w:b/>
+          <w:sz w:val="24"/>
+        </w:rPr>
+        <w:t>.………………………………..10</w:t>
       </w:r>
     </w:p>
     <w:p>
@@ -466,11 +532,33 @@
           <w:sz w:val="24"/>
         </w:rPr>
       </w:pPr>
-      <w:r>
-        <w:rPr>
-          <w:sz w:val="24"/>
-        </w:rPr>
-        <w:t>Thread………………………………………………………………………………….…11</w:t>
+      <w:proofErr w:type="spellStart"/>
+      <w:r>
+        <w:rPr>
+          <w:sz w:val="24"/>
+        </w:rPr>
+        <w:t>Thread</w:t>
+      </w:r>
+      <w:proofErr w:type="spellEnd"/>
+      <w:r>
+        <w:rPr>
+          <w:sz w:val="24"/>
+        </w:rPr>
+        <w:t>……………………………………………………………………………</w:t>
+      </w:r>
+      <w:proofErr w:type="gramStart"/>
+      <w:r>
+        <w:rPr>
+          <w:sz w:val="24"/>
+        </w:rPr>
+        <w:t>…….</w:t>
+      </w:r>
+      <w:proofErr w:type="gramEnd"/>
+      <w:r>
+        <w:rPr>
+          <w:sz w:val="24"/>
+        </w:rPr>
+        <w:t>…11</w:t>
       </w:r>
     </w:p>
     <w:p>
@@ -484,7 +572,21 @@
         <w:rPr>
           <w:sz w:val="24"/>
         </w:rPr>
-        <w:t>Boh…………………………………………………………………………………….14</w:t>
+        <w:t>Boh………………………………………………………………………………</w:t>
+      </w:r>
+      <w:proofErr w:type="gramStart"/>
+      <w:r>
+        <w:rPr>
+          <w:sz w:val="24"/>
+        </w:rPr>
+        <w:t>…….</w:t>
+      </w:r>
+      <w:proofErr w:type="gramEnd"/>
+      <w:r>
+        <w:rPr>
+          <w:sz w:val="24"/>
+        </w:rPr>
+        <w:t>14</w:t>
       </w:r>
     </w:p>
     <w:p>
@@ -611,13 +713,23 @@
     </w:p>
     <w:p>
       <w:r>
-        <w:t xml:space="preserve">Per poter avviare il </w:t>
-      </w:r>
-      <w:r>
-        <w:t>programma bisogna</w:t>
-      </w:r>
-      <w:r>
-        <w:t xml:space="preserve"> avere installato Python e aver clonato il repository </w:t>
+        <w:t xml:space="preserve">Per poter avviare il programma bisogna avere installato </w:t>
+      </w:r>
+      <w:proofErr w:type="spellStart"/>
+      <w:r>
+        <w:t>Python</w:t>
+      </w:r>
+      <w:proofErr w:type="spellEnd"/>
+      <w:r>
+        <w:t xml:space="preserve"> e aver clonato il </w:t>
+      </w:r>
+      <w:proofErr w:type="spellStart"/>
+      <w:r>
+        <w:t>repository</w:t>
+      </w:r>
+      <w:proofErr w:type="spellEnd"/>
+      <w:r>
+        <w:t xml:space="preserve"> </w:t>
       </w:r>
       <w:hyperlink r:id="rId11">
         <w:r>
@@ -628,7 +740,15 @@
         </w:r>
       </w:hyperlink>
       <w:r>
-        <w:t>. Con il terminale spostarsi fino alla cartella in cui si è clonato il repository e si apre una sceda di terminale per ogni numero di componente che si vuole.</w:t>
+        <w:t xml:space="preserve">. Con il terminale spostarsi fino alla cartella in cui si è clonato il </w:t>
+      </w:r>
+      <w:proofErr w:type="spellStart"/>
+      <w:r>
+        <w:t>repository</w:t>
+      </w:r>
+      <w:proofErr w:type="spellEnd"/>
+      <w:r>
+        <w:t xml:space="preserve"> e si apre una sceda di terminale per ogni numero di componente che si vuole.</w:t>
       </w:r>
     </w:p>
     <w:p>
@@ -648,11 +768,21 @@
     </w:p>
     <w:p>
       <w:r>
-        <w:t>Tutti i file che vengono condivisi tra il file e il server vengono salvate in delle cartelle da parte chiamate</w:t>
-      </w:r>
-      <w:r>
-        <w:t xml:space="preserve"> Client_Files e Server_Files</w:t>
-      </w:r>
+        <w:t xml:space="preserve">Tutti i file che vengono condivisi tra il file e il server vengono salvate in delle cartelle da parte chiamate </w:t>
+      </w:r>
+      <w:proofErr w:type="spellStart"/>
+      <w:r>
+        <w:t>Client_Files</w:t>
+      </w:r>
+      <w:proofErr w:type="spellEnd"/>
+      <w:r>
+        <w:t xml:space="preserve"> e </w:t>
+      </w:r>
+      <w:proofErr w:type="spellStart"/>
+      <w:r>
+        <w:t>Server_Files</w:t>
+      </w:r>
+      <w:proofErr w:type="spellEnd"/>
       <w:r>
         <w:t xml:space="preserve"> (</w:t>
       </w:r>
@@ -670,16 +800,7 @@
     </w:p>
     <w:p>
       <w:r>
-        <w:t xml:space="preserve">Quando si desidera terminare il programma, basta digitare il comando “exit” sul </w:t>
-      </w:r>
-      <w:r>
-        <w:t>client, che</w:t>
-      </w:r>
-      <w:r>
-        <w:t xml:space="preserve"> farà chiudere sia il client che il server. In caso ci fossero più client in uso, il primo che verrà chiuso anche il server, lasciando funzionanti i restanti client, i quali dovranno essere chiusi manualmente dall’utente a loro </w:t>
-      </w:r>
-      <w:r>
-        <w:t>volta. (</w:t>
+        <w:t>Quando si desidera terminare il programma, basta digitare il comando “exit” sul client, che farà chiudere sia il client che il server. In caso ci fossero più client in uso, il primo che verrà chiuso anche il server, lasciando funzionanti i restanti client, i quali dovranno essere chiusi manualmente dall’utente a loro volta. (</w:t>
       </w:r>
       <w:r>
         <w:rPr>
@@ -698,80 +819,535 @@
         <w:t xml:space="preserve">La cartella è divisa in: </w:t>
       </w:r>
     </w:p>
-    <w:p>
-      <w:pPr>
-        <w:numPr>
-          <w:ilvl w:val="0"/>
-          <w:numId w:val="1"/>
-        </w:numPr>
-        <w:suppressAutoHyphens/>
-      </w:pPr>
-      <w:r>
-        <w:t>UDP_S</w:t>
-      </w:r>
-      <w:r>
-        <w:t>erver.py</w:t>
-      </w:r>
-    </w:p>
-    <w:p>
-      <w:pPr>
-        <w:numPr>
-          <w:ilvl w:val="0"/>
-          <w:numId w:val="1"/>
-        </w:numPr>
-        <w:suppressAutoHyphens/>
-      </w:pPr>
-      <w:r>
-        <w:t>UDP_C</w:t>
-      </w:r>
-      <w:r>
-        <w:t>lient.py</w:t>
-      </w:r>
-    </w:p>
-    <w:p>
-      <w:pPr>
-        <w:numPr>
-          <w:ilvl w:val="0"/>
-          <w:numId w:val="1"/>
-        </w:numPr>
-        <w:suppressAutoHyphens/>
-      </w:pPr>
-      <w:r>
-        <w:t>Server_Files</w:t>
-      </w:r>
-    </w:p>
-    <w:p>
-      <w:pPr>
-        <w:numPr>
-          <w:ilvl w:val="0"/>
-          <w:numId w:val="1"/>
-        </w:numPr>
-        <w:suppressAutoHyphens/>
-      </w:pPr>
-      <w:r>
-        <w:t>Client</w:t>
-      </w:r>
-      <w:r>
-        <w:t>_Files</w:t>
-      </w:r>
-    </w:p>
-    <w:p>
-      <w:pPr>
-        <w:numPr>
-          <w:ilvl w:val="0"/>
-          <w:numId w:val="1"/>
-        </w:numPr>
-        <w:suppressAutoHyphens/>
-      </w:pPr>
-      <w:r>
-        <w:t>Utilities</w:t>
-      </w:r>
-    </w:p>
-    <w:p>
-      <w:pPr>
-        <w:suppressAutoHyphens/>
-        <w:ind w:left="360"/>
-      </w:pPr>
+    <w:p/>
+    <w:p>
+      <w:r>
+        <w:drawing>
+          <wp:anchor distT="0" distB="0" distL="114300" distR="114300" simplePos="0" relativeHeight="251658240" behindDoc="0" locked="0" layoutInCell="1" allowOverlap="1" wp14:anchorId="03E96172" wp14:editId="48C52A99">
+            <wp:simplePos x="0" y="0"/>
+            <wp:positionH relativeFrom="margin">
+              <wp:align>center</wp:align>
+            </wp:positionH>
+            <wp:positionV relativeFrom="paragraph">
+              <wp:posOffset>74762</wp:posOffset>
+            </wp:positionV>
+            <wp:extent cx="2010056" cy="1638529"/>
+            <wp:effectExtent l="0" t="0" r="9525" b="0"/>
+            <wp:wrapNone/>
+            <wp:docPr id="1" name="Immagine 1"/>
+            <wp:cNvGraphicFramePr>
+              <a:graphicFrameLocks xmlns:a="http://schemas.openxmlformats.org/drawingml/2006/main" noChangeAspect="1"/>
+            </wp:cNvGraphicFramePr>
+            <a:graphic xmlns:a="http://schemas.openxmlformats.org/drawingml/2006/main">
+              <a:graphicData uri="http://schemas.openxmlformats.org/drawingml/2006/picture">
+                <pic:pic xmlns:pic="http://schemas.openxmlformats.org/drawingml/2006/picture">
+                  <pic:nvPicPr>
+                    <pic:cNvPr id="1" name=""/>
+                    <pic:cNvPicPr/>
+                  </pic:nvPicPr>
+                  <pic:blipFill>
+                    <a:blip r:embed="rId12">
+                      <a:extLst>
+                        <a:ext uri="{28A0092B-C50C-407E-A947-70E740481C1C}">
+                          <a14:useLocalDpi xmlns:a14="http://schemas.microsoft.com/office/drawing/2010/main" val="0"/>
+                        </a:ext>
+                      </a:extLst>
+                    </a:blip>
+                    <a:stretch>
+                      <a:fillRect/>
+                    </a:stretch>
+                  </pic:blipFill>
+                  <pic:spPr>
+                    <a:xfrm>
+                      <a:off x="0" y="0"/>
+                      <a:ext cx="2010056" cy="1638529"/>
+                    </a:xfrm>
+                    <a:prstGeom prst="rect">
+                      <a:avLst/>
+                    </a:prstGeom>
+                  </pic:spPr>
+                </pic:pic>
+              </a:graphicData>
+            </a:graphic>
+          </wp:anchor>
+        </w:drawing>
+      </w:r>
+    </w:p>
+    <w:p/>
+    <w:p>
+      <w:r>
+        <w:rPr>
+          <w:noProof/>
+        </w:rPr>
+        <w:drawing>
+          <wp:anchor distT="0" distB="0" distL="114300" distR="114300" simplePos="0" relativeHeight="251673600" behindDoc="0" locked="0" layoutInCell="1" allowOverlap="1" wp14:anchorId="36850839" wp14:editId="0859847A">
+            <wp:simplePos x="0" y="0"/>
+            <wp:positionH relativeFrom="column">
+              <wp:posOffset>2220267</wp:posOffset>
+            </wp:positionH>
+            <wp:positionV relativeFrom="paragraph">
+              <wp:posOffset>24130</wp:posOffset>
+            </wp:positionV>
+            <wp:extent cx="160860" cy="160860"/>
+            <wp:effectExtent l="0" t="0" r="0" b="0"/>
+            <wp:wrapNone/>
+            <wp:docPr id="13" name="Immagine 13" descr="C:\Users\Asus\AppData\Local\Temp\lu43482kaw9t.tmp\lu43482kawag_tmp_e3a76fad16514d15.gif"/>
+            <wp:cNvGraphicFramePr>
+              <a:graphicFrameLocks xmlns:a="http://schemas.openxmlformats.org/drawingml/2006/main" noChangeAspect="1"/>
+            </wp:cNvGraphicFramePr>
+            <a:graphic xmlns:a="http://schemas.openxmlformats.org/drawingml/2006/main">
+              <a:graphicData uri="http://schemas.openxmlformats.org/drawingml/2006/picture">
+                <pic:pic xmlns:pic="http://schemas.openxmlformats.org/drawingml/2006/picture">
+                  <pic:nvPicPr>
+                    <pic:cNvPr id="0" name="Picture 17" descr="C:\Users\Asus\AppData\Local\Temp\lu43482kaw9t.tmp\lu43482kawag_tmp_e3a76fad16514d15.gif"/>
+                    <pic:cNvPicPr>
+                      <a:picLocks noChangeAspect="1" noChangeArrowheads="1"/>
+                    </pic:cNvPicPr>
+                  </pic:nvPicPr>
+                  <pic:blipFill>
+                    <a:blip r:embed="rId13" cstate="print">
+                      <a:duotone>
+                        <a:schemeClr val="accent4">
+                          <a:shade val="45000"/>
+                          <a:satMod val="135000"/>
+                        </a:schemeClr>
+                        <a:prstClr val="white"/>
+                      </a:duotone>
+                      <a:extLst>
+                        <a:ext uri="{28A0092B-C50C-407E-A947-70E740481C1C}">
+                          <a14:useLocalDpi xmlns:a14="http://schemas.microsoft.com/office/drawing/2010/main" val="0"/>
+                        </a:ext>
+                      </a:extLst>
+                    </a:blip>
+                    <a:srcRect/>
+                    <a:stretch>
+                      <a:fillRect/>
+                    </a:stretch>
+                  </pic:blipFill>
+                  <pic:spPr bwMode="auto">
+                    <a:xfrm>
+                      <a:off x="0" y="0"/>
+                      <a:ext cx="160860" cy="160860"/>
+                    </a:xfrm>
+                    <a:prstGeom prst="rect">
+                      <a:avLst/>
+                    </a:prstGeom>
+                    <a:noFill/>
+                    <a:ln>
+                      <a:noFill/>
+                    </a:ln>
+                  </pic:spPr>
+                </pic:pic>
+              </a:graphicData>
+            </a:graphic>
+            <wp14:sizeRelH relativeFrom="margin">
+              <wp14:pctWidth>0</wp14:pctWidth>
+            </wp14:sizeRelH>
+            <wp14:sizeRelV relativeFrom="margin">
+              <wp14:pctHeight>0</wp14:pctHeight>
+            </wp14:sizeRelV>
+          </wp:anchor>
+        </w:drawing>
+      </w:r>
+      <w:r>
+        <w:rPr>
+          <w:noProof/>
+          <w:lang w:eastAsia="it-IT"/>
+        </w:rPr>
+        <mc:AlternateContent>
+          <mc:Choice Requires="wps">
+            <w:drawing>
+              <wp:anchor distT="0" distB="0" distL="114300" distR="114300" simplePos="0" relativeHeight="251672576" behindDoc="0" locked="0" layoutInCell="1" allowOverlap="1" wp14:anchorId="7FF6224F" wp14:editId="2EB5D699">
+                <wp:simplePos x="0" y="0"/>
+                <wp:positionH relativeFrom="column">
+                  <wp:posOffset>2217707</wp:posOffset>
+                </wp:positionH>
+                <wp:positionV relativeFrom="paragraph">
+                  <wp:posOffset>45433</wp:posOffset>
+                </wp:positionV>
+                <wp:extent cx="159296" cy="130333"/>
+                <wp:effectExtent l="0" t="0" r="0" b="3175"/>
+                <wp:wrapNone/>
+                <wp:docPr id="14" name="Rettangolo 14"/>
+                <wp:cNvGraphicFramePr/>
+                <a:graphic xmlns:a="http://schemas.openxmlformats.org/drawingml/2006/main">
+                  <a:graphicData uri="http://schemas.microsoft.com/office/word/2010/wordprocessingShape">
+                    <wps:wsp>
+                      <wps:cNvSpPr/>
+                      <wps:spPr>
+                        <a:xfrm>
+                          <a:off x="0" y="0"/>
+                          <a:ext cx="159296" cy="130333"/>
+                        </a:xfrm>
+                        <a:prstGeom prst="rect">
+                          <a:avLst/>
+                        </a:prstGeom>
+                        <a:solidFill>
+                          <a:schemeClr val="bg1"/>
+                        </a:solidFill>
+                        <a:ln>
+                          <a:noFill/>
+                        </a:ln>
+                      </wps:spPr>
+                      <wps:style>
+                        <a:lnRef idx="2">
+                          <a:schemeClr val="accent1">
+                            <a:shade val="50000"/>
+                          </a:schemeClr>
+                        </a:lnRef>
+                        <a:fillRef idx="1">
+                          <a:schemeClr val="accent1"/>
+                        </a:fillRef>
+                        <a:effectRef idx="0">
+                          <a:schemeClr val="accent1"/>
+                        </a:effectRef>
+                        <a:fontRef idx="minor">
+                          <a:schemeClr val="lt1"/>
+                        </a:fontRef>
+                      </wps:style>
+                      <wps:bodyPr rot="0" spcFirstLastPara="0" vertOverflow="overflow" horzOverflow="overflow" vert="horz" wrap="square" lIns="91440" tIns="45720" rIns="91440" bIns="45720" numCol="1" spcCol="0" rtlCol="0" fromWordArt="0" anchor="ctr" anchorCtr="0" forceAA="0" compatLnSpc="1">
+                        <a:prstTxWarp prst="textNoShape">
+                          <a:avLst/>
+                        </a:prstTxWarp>
+                        <a:noAutofit/>
+                      </wps:bodyPr>
+                    </wps:wsp>
+                  </a:graphicData>
+                </a:graphic>
+                <wp14:sizeRelH relativeFrom="margin">
+                  <wp14:pctWidth>0</wp14:pctWidth>
+                </wp14:sizeRelH>
+                <wp14:sizeRelV relativeFrom="margin">
+                  <wp14:pctHeight>0</wp14:pctHeight>
+                </wp14:sizeRelV>
+              </wp:anchor>
+            </w:drawing>
+          </mc:Choice>
+          <mc:Fallback>
+            <w:pict>
+              <v:rect w14:anchorId="6CB6B496" id="Rettangolo 14" o:spid="_x0000_s1026" style="position:absolute;margin-left:174.6pt;margin-top:3.6pt;width:12.55pt;height:10.25pt;z-index:251672576;visibility:visible;mso-wrap-style:square;mso-width-percent:0;mso-height-percent:0;mso-wrap-distance-left:9pt;mso-wrap-distance-top:0;mso-wrap-distance-right:9pt;mso-wrap-distance-bottom:0;mso-position-horizontal:absolute;mso-position-horizontal-relative:text;mso-position-vertical:absolute;mso-position-vertical-relative:text;mso-width-percent:0;mso-height-percent:0;mso-width-relative:margin;mso-height-relative:margin;v-text-anchor:middle" o:gfxdata="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" fillcolor="white [3212]" stroked="f" strokeweight="1.25pt">
+                <v:stroke endcap="round"/>
+              </v:rect>
+            </w:pict>
+          </mc:Fallback>
+        </mc:AlternateContent>
+      </w:r>
+      <w:r>
+        <w:rPr>
+          <w:noProof/>
+        </w:rPr>
+        <w:drawing>
+          <wp:anchor distT="0" distB="0" distL="114300" distR="114300" simplePos="0" relativeHeight="251661312" behindDoc="0" locked="0" layoutInCell="1" allowOverlap="1" wp14:anchorId="2EB33962" wp14:editId="222E6569">
+            <wp:simplePos x="0" y="0"/>
+            <wp:positionH relativeFrom="column">
+              <wp:posOffset>2215937</wp:posOffset>
+            </wp:positionH>
+            <wp:positionV relativeFrom="paragraph">
+              <wp:posOffset>193355</wp:posOffset>
+            </wp:positionV>
+            <wp:extent cx="160860" cy="160860"/>
+            <wp:effectExtent l="0" t="0" r="0" b="0"/>
+            <wp:wrapNone/>
+            <wp:docPr id="7" name="Immagine 7" descr="C:\Users\Asus\AppData\Local\Temp\lu43482kaw9t.tmp\lu43482kawag_tmp_e3a76fad16514d15.gif"/>
+            <wp:cNvGraphicFramePr>
+              <a:graphicFrameLocks xmlns:a="http://schemas.openxmlformats.org/drawingml/2006/main" noChangeAspect="1"/>
+            </wp:cNvGraphicFramePr>
+            <a:graphic xmlns:a="http://schemas.openxmlformats.org/drawingml/2006/main">
+              <a:graphicData uri="http://schemas.openxmlformats.org/drawingml/2006/picture">
+                <pic:pic xmlns:pic="http://schemas.openxmlformats.org/drawingml/2006/picture">
+                  <pic:nvPicPr>
+                    <pic:cNvPr id="0" name="Picture 17" descr="C:\Users\Asus\AppData\Local\Temp\lu43482kaw9t.tmp\lu43482kawag_tmp_e3a76fad16514d15.gif"/>
+                    <pic:cNvPicPr>
+                      <a:picLocks noChangeAspect="1" noChangeArrowheads="1"/>
+                    </pic:cNvPicPr>
+                  </pic:nvPicPr>
+                  <pic:blipFill>
+                    <a:blip r:embed="rId13" cstate="print">
+                      <a:duotone>
+                        <a:schemeClr val="accent4">
+                          <a:shade val="45000"/>
+                          <a:satMod val="135000"/>
+                        </a:schemeClr>
+                        <a:prstClr val="white"/>
+                      </a:duotone>
+                      <a:extLst>
+                        <a:ext uri="{28A0092B-C50C-407E-A947-70E740481C1C}">
+                          <a14:useLocalDpi xmlns:a14="http://schemas.microsoft.com/office/drawing/2010/main" val="0"/>
+                        </a:ext>
+                      </a:extLst>
+                    </a:blip>
+                    <a:srcRect/>
+                    <a:stretch>
+                      <a:fillRect/>
+                    </a:stretch>
+                  </pic:blipFill>
+                  <pic:spPr bwMode="auto">
+                    <a:xfrm>
+                      <a:off x="0" y="0"/>
+                      <a:ext cx="160860" cy="160860"/>
+                    </a:xfrm>
+                    <a:prstGeom prst="rect">
+                      <a:avLst/>
+                    </a:prstGeom>
+                    <a:noFill/>
+                    <a:ln>
+                      <a:noFill/>
+                    </a:ln>
+                  </pic:spPr>
+                </pic:pic>
+              </a:graphicData>
+            </a:graphic>
+            <wp14:sizeRelH relativeFrom="margin">
+              <wp14:pctWidth>0</wp14:pctWidth>
+            </wp14:sizeRelH>
+            <wp14:sizeRelV relativeFrom="margin">
+              <wp14:pctHeight>0</wp14:pctHeight>
+            </wp14:sizeRelV>
+          </wp:anchor>
+        </w:drawing>
+      </w:r>
+      <w:r>
+        <w:rPr>
+          <w:noProof/>
+          <w:lang w:eastAsia="it-IT"/>
+        </w:rPr>
+        <mc:AlternateContent>
+          <mc:Choice Requires="wps">
+            <w:drawing>
+              <wp:anchor distT="0" distB="0" distL="114300" distR="114300" simplePos="0" relativeHeight="251660288" behindDoc="0" locked="0" layoutInCell="1" allowOverlap="1" wp14:anchorId="30C77F4F" wp14:editId="45F2C026">
+                <wp:simplePos x="0" y="0"/>
+                <wp:positionH relativeFrom="column">
+                  <wp:posOffset>2217420</wp:posOffset>
+                </wp:positionH>
+                <wp:positionV relativeFrom="paragraph">
+                  <wp:posOffset>215553</wp:posOffset>
+                </wp:positionV>
+                <wp:extent cx="159296" cy="130333"/>
+                <wp:effectExtent l="0" t="0" r="0" b="3175"/>
+                <wp:wrapNone/>
+                <wp:docPr id="10" name="Rettangolo 10"/>
+                <wp:cNvGraphicFramePr/>
+                <a:graphic xmlns:a="http://schemas.openxmlformats.org/drawingml/2006/main">
+                  <a:graphicData uri="http://schemas.microsoft.com/office/word/2010/wordprocessingShape">
+                    <wps:wsp>
+                      <wps:cNvSpPr/>
+                      <wps:spPr>
+                        <a:xfrm>
+                          <a:off x="0" y="0"/>
+                          <a:ext cx="159296" cy="130333"/>
+                        </a:xfrm>
+                        <a:prstGeom prst="rect">
+                          <a:avLst/>
+                        </a:prstGeom>
+                        <a:solidFill>
+                          <a:schemeClr val="bg1"/>
+                        </a:solidFill>
+                        <a:ln>
+                          <a:noFill/>
+                        </a:ln>
+                      </wps:spPr>
+                      <wps:style>
+                        <a:lnRef idx="2">
+                          <a:schemeClr val="accent1">
+                            <a:shade val="50000"/>
+                          </a:schemeClr>
+                        </a:lnRef>
+                        <a:fillRef idx="1">
+                          <a:schemeClr val="accent1"/>
+                        </a:fillRef>
+                        <a:effectRef idx="0">
+                          <a:schemeClr val="accent1"/>
+                        </a:effectRef>
+                        <a:fontRef idx="minor">
+                          <a:schemeClr val="lt1"/>
+                        </a:fontRef>
+                      </wps:style>
+                      <wps:bodyPr rot="0" spcFirstLastPara="0" vertOverflow="overflow" horzOverflow="overflow" vert="horz" wrap="square" lIns="91440" tIns="45720" rIns="91440" bIns="45720" numCol="1" spcCol="0" rtlCol="0" fromWordArt="0" anchor="ctr" anchorCtr="0" forceAA="0" compatLnSpc="1">
+                        <a:prstTxWarp prst="textNoShape">
+                          <a:avLst/>
+                        </a:prstTxWarp>
+                        <a:noAutofit/>
+                      </wps:bodyPr>
+                    </wps:wsp>
+                  </a:graphicData>
+                </a:graphic>
+                <wp14:sizeRelH relativeFrom="margin">
+                  <wp14:pctWidth>0</wp14:pctWidth>
+                </wp14:sizeRelH>
+                <wp14:sizeRelV relativeFrom="margin">
+                  <wp14:pctHeight>0</wp14:pctHeight>
+                </wp14:sizeRelV>
+              </wp:anchor>
+            </w:drawing>
+          </mc:Choice>
+          <mc:Fallback>
+            <w:pict>
+              <v:rect w14:anchorId="6A2354CD" id="Rettangolo 10" o:spid="_x0000_s1026" style="position:absolute;margin-left:174.6pt;margin-top:16.95pt;width:12.55pt;height:10.25pt;z-index:251660288;visibility:visible;mso-wrap-style:square;mso-width-percent:0;mso-height-percent:0;mso-wrap-distance-left:9pt;mso-wrap-distance-top:0;mso-wrap-distance-right:9pt;mso-wrap-distance-bottom:0;mso-position-horizontal:absolute;mso-position-horizontal-relative:text;mso-position-vertical:absolute;mso-position-vertical-relative:text;mso-width-percent:0;mso-height-percent:0;mso-width-relative:margin;mso-height-relative:margin;v-text-anchor:middle" o:gfxdata="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" fillcolor="white [3212]" stroked="f" strokeweight="1.25pt">
+                <v:stroke endcap="round"/>
+              </v:rect>
+            </w:pict>
+          </mc:Fallback>
+        </mc:AlternateContent>
+      </w:r>
+    </w:p>
+    <w:p>
+      <w:r>
+        <w:rPr>
+          <w:noProof/>
+        </w:rPr>
+        <w:drawing>
+          <wp:anchor distT="0" distB="0" distL="114300" distR="114300" simplePos="0" relativeHeight="251668480" behindDoc="0" locked="0" layoutInCell="1" allowOverlap="1" wp14:anchorId="4269F52C" wp14:editId="35A16955">
+            <wp:simplePos x="0" y="0"/>
+            <wp:positionH relativeFrom="column">
+              <wp:posOffset>2216730</wp:posOffset>
+            </wp:positionH>
+            <wp:positionV relativeFrom="paragraph">
+              <wp:posOffset>77838</wp:posOffset>
+            </wp:positionV>
+            <wp:extent cx="160860" cy="160860"/>
+            <wp:effectExtent l="0" t="0" r="0" b="0"/>
+            <wp:wrapNone/>
+            <wp:docPr id="12" name="Immagine 12" descr="C:\Users\Asus\AppData\Local\Temp\lu43482kaw9t.tmp\lu43482kawag_tmp_e3a76fad16514d15.gif"/>
+            <wp:cNvGraphicFramePr>
+              <a:graphicFrameLocks xmlns:a="http://schemas.openxmlformats.org/drawingml/2006/main" noChangeAspect="1"/>
+            </wp:cNvGraphicFramePr>
+            <a:graphic xmlns:a="http://schemas.openxmlformats.org/drawingml/2006/main">
+              <a:graphicData uri="http://schemas.openxmlformats.org/drawingml/2006/picture">
+                <pic:pic xmlns:pic="http://schemas.openxmlformats.org/drawingml/2006/picture">
+                  <pic:nvPicPr>
+                    <pic:cNvPr id="0" name="Picture 17" descr="C:\Users\Asus\AppData\Local\Temp\lu43482kaw9t.tmp\lu43482kawag_tmp_e3a76fad16514d15.gif"/>
+                    <pic:cNvPicPr>
+                      <a:picLocks noChangeAspect="1" noChangeArrowheads="1"/>
+                    </pic:cNvPicPr>
+                  </pic:nvPicPr>
+                  <pic:blipFill>
+                    <a:blip r:embed="rId13" cstate="print">
+                      <a:duotone>
+                        <a:schemeClr val="accent4">
+                          <a:shade val="45000"/>
+                          <a:satMod val="135000"/>
+                        </a:schemeClr>
+                        <a:prstClr val="white"/>
+                      </a:duotone>
+                      <a:extLst>
+                        <a:ext uri="{28A0092B-C50C-407E-A947-70E740481C1C}">
+                          <a14:useLocalDpi xmlns:a14="http://schemas.microsoft.com/office/drawing/2010/main" val="0"/>
+                        </a:ext>
+                      </a:extLst>
+                    </a:blip>
+                    <a:srcRect/>
+                    <a:stretch>
+                      <a:fillRect/>
+                    </a:stretch>
+                  </pic:blipFill>
+                  <pic:spPr bwMode="auto">
+                    <a:xfrm>
+                      <a:off x="0" y="0"/>
+                      <a:ext cx="160860" cy="160860"/>
+                    </a:xfrm>
+                    <a:prstGeom prst="rect">
+                      <a:avLst/>
+                    </a:prstGeom>
+                    <a:noFill/>
+                    <a:ln>
+                      <a:noFill/>
+                    </a:ln>
+                  </pic:spPr>
+                </pic:pic>
+              </a:graphicData>
+            </a:graphic>
+            <wp14:sizeRelH relativeFrom="margin">
+              <wp14:pctWidth>0</wp14:pctWidth>
+            </wp14:sizeRelH>
+            <wp14:sizeRelV relativeFrom="margin">
+              <wp14:pctHeight>0</wp14:pctHeight>
+            </wp14:sizeRelV>
+          </wp:anchor>
+        </w:drawing>
+      </w:r>
+      <w:r>
+        <w:rPr>
+          <w:noProof/>
+          <w:lang w:eastAsia="it-IT"/>
+        </w:rPr>
+        <mc:AlternateContent>
+          <mc:Choice Requires="wps">
+            <w:drawing>
+              <wp:anchor distT="0" distB="0" distL="114300" distR="114300" simplePos="0" relativeHeight="251663360" behindDoc="0" locked="0" layoutInCell="1" allowOverlap="1" wp14:anchorId="77ECC64C" wp14:editId="6E9AB3D3">
+                <wp:simplePos x="0" y="0"/>
+                <wp:positionH relativeFrom="column">
+                  <wp:posOffset>2213610</wp:posOffset>
+                </wp:positionH>
+                <wp:positionV relativeFrom="paragraph">
+                  <wp:posOffset>103505</wp:posOffset>
+                </wp:positionV>
+                <wp:extent cx="159296" cy="130333"/>
+                <wp:effectExtent l="0" t="0" r="0" b="3175"/>
+                <wp:wrapNone/>
+                <wp:docPr id="11" name="Rettangolo 11"/>
+                <wp:cNvGraphicFramePr/>
+                <a:graphic xmlns:a="http://schemas.openxmlformats.org/drawingml/2006/main">
+                  <a:graphicData uri="http://schemas.microsoft.com/office/word/2010/wordprocessingShape">
+                    <wps:wsp>
+                      <wps:cNvSpPr/>
+                      <wps:spPr>
+                        <a:xfrm>
+                          <a:off x="0" y="0"/>
+                          <a:ext cx="159296" cy="130333"/>
+                        </a:xfrm>
+                        <a:prstGeom prst="rect">
+                          <a:avLst/>
+                        </a:prstGeom>
+                        <a:solidFill>
+                          <a:schemeClr val="bg1"/>
+                        </a:solidFill>
+                        <a:ln>
+                          <a:noFill/>
+                        </a:ln>
+                      </wps:spPr>
+                      <wps:style>
+                        <a:lnRef idx="2">
+                          <a:schemeClr val="accent1">
+                            <a:shade val="50000"/>
+                          </a:schemeClr>
+                        </a:lnRef>
+                        <a:fillRef idx="1">
+                          <a:schemeClr val="accent1"/>
+                        </a:fillRef>
+                        <a:effectRef idx="0">
+                          <a:schemeClr val="accent1"/>
+                        </a:effectRef>
+                        <a:fontRef idx="minor">
+                          <a:schemeClr val="lt1"/>
+                        </a:fontRef>
+                      </wps:style>
+                      <wps:bodyPr rot="0" spcFirstLastPara="0" vertOverflow="overflow" horzOverflow="overflow" vert="horz" wrap="square" lIns="91440" tIns="45720" rIns="91440" bIns="45720" numCol="1" spcCol="0" rtlCol="0" fromWordArt="0" anchor="ctr" anchorCtr="0" forceAA="0" compatLnSpc="1">
+                        <a:prstTxWarp prst="textNoShape">
+                          <a:avLst/>
+                        </a:prstTxWarp>
+                        <a:noAutofit/>
+                      </wps:bodyPr>
+                    </wps:wsp>
+                  </a:graphicData>
+                </a:graphic>
+                <wp14:sizeRelH relativeFrom="margin">
+                  <wp14:pctWidth>0</wp14:pctWidth>
+                </wp14:sizeRelH>
+                <wp14:sizeRelV relativeFrom="margin">
+                  <wp14:pctHeight>0</wp14:pctHeight>
+                </wp14:sizeRelV>
+              </wp:anchor>
+            </w:drawing>
+          </mc:Choice>
+          <mc:Fallback>
+            <w:pict>
+              <v:rect w14:anchorId="70675A52" id="Rettangolo 11" o:spid="_x0000_s1026" style="position:absolute;margin-left:174.3pt;margin-top:8.15pt;width:12.55pt;height:10.25pt;z-index:251663360;visibility:visible;mso-wrap-style:square;mso-width-percent:0;mso-height-percent:0;mso-wrap-distance-left:9pt;mso-wrap-distance-top:0;mso-wrap-distance-right:9pt;mso-wrap-distance-bottom:0;mso-position-horizontal:absolute;mso-position-horizontal-relative:text;mso-position-vertical:absolute;mso-position-vertical-relative:text;mso-width-percent:0;mso-height-percent:0;mso-width-relative:margin;mso-height-relative:margin;v-text-anchor:middle" o:gfxdata="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" fillcolor="white [3212]" stroked="f" strokeweight="1.25pt">
+                <v:stroke endcap="round"/>
+              </v:rect>
+            </w:pict>
+          </mc:Fallback>
+        </mc:AlternateContent>
+      </w:r>
     </w:p>
     <w:p/>
     <w:p/>
@@ -784,6 +1360,10 @@
     <w:p/>
     <w:p/>
     <w:p/>
+    <w:p>
+      <w:bookmarkStart w:id="0" w:name="_GoBack"/>
+      <w:bookmarkEnd w:id="0"/>
+    </w:p>
     <w:p/>
     <w:p/>
     <w:p/>
@@ -815,7 +1395,42 @@
         <w:rPr>
           <w:sz w:val="24"/>
         </w:rPr>
-        <w:t>Nel file UDP_Client vengono importato il socket, Input_Translator e Cl</w:t>
+        <w:t xml:space="preserve">Nel file </w:t>
+      </w:r>
+      <w:proofErr w:type="spellStart"/>
+      <w:r>
+        <w:rPr>
+          <w:sz w:val="24"/>
+        </w:rPr>
+        <w:t>UDP_Client</w:t>
+      </w:r>
+      <w:proofErr w:type="spellEnd"/>
+      <w:r>
+        <w:rPr>
+          <w:sz w:val="24"/>
+        </w:rPr>
+        <w:t xml:space="preserve"> vengono importato il socket, </w:t>
+      </w:r>
+      <w:proofErr w:type="spellStart"/>
+      <w:r>
+        <w:rPr>
+          <w:sz w:val="24"/>
+        </w:rPr>
+        <w:t>Input_Translator</w:t>
+      </w:r>
+      <w:proofErr w:type="spellEnd"/>
+      <w:r>
+        <w:rPr>
+          <w:sz w:val="24"/>
+        </w:rPr>
+        <w:t xml:space="preserve"> e </w:t>
+      </w:r>
+      <w:proofErr w:type="spellStart"/>
+      <w:r>
+        <w:rPr>
+          <w:sz w:val="24"/>
+        </w:rPr>
+        <w:t>Cl</w:t>
       </w:r>
       <w:r>
         <w:rPr>
@@ -827,13 +1442,48 @@
         <w:rPr>
           <w:sz w:val="24"/>
         </w:rPr>
-        <w:t>ent_Fun che servono per implementare al meglio il Client.</w:t>
-      </w:r>
-      <w:r>
-        <w:rPr>
-          <w:sz w:val="24"/>
-        </w:rPr>
-        <w:t xml:space="preserve"> (Input_Translator e Client_Fun si trovano dentro la cartella Utilities.)</w:t>
+        <w:t>ent_Fun</w:t>
+      </w:r>
+      <w:proofErr w:type="spellEnd"/>
+      <w:r>
+        <w:rPr>
+          <w:sz w:val="24"/>
+        </w:rPr>
+        <w:t xml:space="preserve"> che servono per implementare al meglio il Client.</w:t>
+      </w:r>
+      <w:r>
+        <w:rPr>
+          <w:sz w:val="24"/>
+        </w:rPr>
+        <w:t xml:space="preserve"> (</w:t>
+      </w:r>
+      <w:proofErr w:type="spellStart"/>
+      <w:r>
+        <w:rPr>
+          <w:sz w:val="24"/>
+        </w:rPr>
+        <w:t>Input_Translator</w:t>
+      </w:r>
+      <w:proofErr w:type="spellEnd"/>
+      <w:r>
+        <w:rPr>
+          <w:sz w:val="24"/>
+        </w:rPr>
+        <w:t xml:space="preserve"> e </w:t>
+      </w:r>
+      <w:proofErr w:type="spellStart"/>
+      <w:r>
+        <w:rPr>
+          <w:sz w:val="24"/>
+        </w:rPr>
+        <w:t>Client_Fun</w:t>
+      </w:r>
+      <w:proofErr w:type="spellEnd"/>
+      <w:r>
+        <w:rPr>
+          <w:sz w:val="24"/>
+        </w:rPr>
+        <w:t xml:space="preserve"> si trovano dentro la cartella Utilities.)</w:t>
       </w:r>
     </w:p>
     <w:p>
@@ -863,26 +1513,96 @@
         <w:rPr>
           <w:sz w:val="24"/>
         </w:rPr>
-        <w:t>Nel file creiamo un nuovo socket impostando come indirizzo IP ‘localhost’ e come porta 10000</w:t>
-      </w:r>
-      <w:r>
-        <w:rPr>
-          <w:sz w:val="24"/>
-        </w:rPr>
-        <w:t xml:space="preserve"> che creano così il server_adress. All’avvio del Client viene subito mostrato il server_adress e la lista dei comandi che possono essere fatti dal Client stesso; questo input viene poi controllato dal Input_Translator importato precedentemente.  </w:t>
-      </w:r>
-    </w:p>
-    <w:p>
-      <w:pPr>
-        <w:rPr>
-          <w:sz w:val="24"/>
-        </w:rPr>
-      </w:pPr>
-      <w:r>
-        <w:rPr>
-          <w:sz w:val="24"/>
-        </w:rPr>
-        <w:t>In base al comando scelto verrà poi eseguita l’operazione scelta che si trovano nel file Client_Fun. Infine, viene implementato anche il comando exit per chiudere la connessione con il server.</w:t>
+        <w:t>Nel file creiamo un nuovo socket impostando come indirizzo IP ‘</w:t>
+      </w:r>
+      <w:proofErr w:type="spellStart"/>
+      <w:r>
+        <w:rPr>
+          <w:sz w:val="24"/>
+        </w:rPr>
+        <w:t>localhost</w:t>
+      </w:r>
+      <w:proofErr w:type="spellEnd"/>
+      <w:r>
+        <w:rPr>
+          <w:sz w:val="24"/>
+        </w:rPr>
+        <w:t>’ e come porta 10000</w:t>
+      </w:r>
+      <w:r>
+        <w:rPr>
+          <w:sz w:val="24"/>
+        </w:rPr>
+        <w:t xml:space="preserve"> che creano così il </w:t>
+      </w:r>
+      <w:proofErr w:type="spellStart"/>
+      <w:r>
+        <w:rPr>
+          <w:sz w:val="24"/>
+        </w:rPr>
+        <w:t>server_adress</w:t>
+      </w:r>
+      <w:proofErr w:type="spellEnd"/>
+      <w:r>
+        <w:rPr>
+          <w:sz w:val="24"/>
+        </w:rPr>
+        <w:t xml:space="preserve">. All’avvio del Client viene subito mostrato il </w:t>
+      </w:r>
+      <w:proofErr w:type="spellStart"/>
+      <w:r>
+        <w:rPr>
+          <w:sz w:val="24"/>
+        </w:rPr>
+        <w:t>server_adress</w:t>
+      </w:r>
+      <w:proofErr w:type="spellEnd"/>
+      <w:r>
+        <w:rPr>
+          <w:sz w:val="24"/>
+        </w:rPr>
+        <w:t xml:space="preserve"> e la lista dei comandi che possono essere fatti dal Client stesso; questo input viene poi controllato dal </w:t>
+      </w:r>
+      <w:proofErr w:type="spellStart"/>
+      <w:r>
+        <w:rPr>
+          <w:sz w:val="24"/>
+        </w:rPr>
+        <w:t>Input_Translator</w:t>
+      </w:r>
+      <w:proofErr w:type="spellEnd"/>
+      <w:r>
+        <w:rPr>
+          <w:sz w:val="24"/>
+        </w:rPr>
+        <w:t xml:space="preserve"> importato precedentemente.  </w:t>
+      </w:r>
+    </w:p>
+    <w:p>
+      <w:pPr>
+        <w:rPr>
+          <w:sz w:val="24"/>
+        </w:rPr>
+      </w:pPr>
+      <w:r>
+        <w:rPr>
+          <w:sz w:val="24"/>
+        </w:rPr>
+        <w:t xml:space="preserve">In base al comando scelto verrà poi eseguita l’operazione scelta che si trovano nel file </w:t>
+      </w:r>
+      <w:proofErr w:type="spellStart"/>
+      <w:r>
+        <w:rPr>
+          <w:sz w:val="24"/>
+        </w:rPr>
+        <w:t>Client_Fun</w:t>
+      </w:r>
+      <w:proofErr w:type="spellEnd"/>
+      <w:r>
+        <w:rPr>
+          <w:sz w:val="24"/>
+        </w:rPr>
+        <w:t>. Infine, viene implementato anche il comando exit per chiudere la connessione con il server.</w:t>
       </w:r>
     </w:p>
     <w:p>
@@ -949,11 +1669,19 @@
           <w:sz w:val="24"/>
         </w:rPr>
       </w:pPr>
-      <w:r>
-        <w:rPr>
-          <w:sz w:val="24"/>
-        </w:rPr>
-        <w:t>getFiles ()</w:t>
+      <w:proofErr w:type="spellStart"/>
+      <w:r>
+        <w:rPr>
+          <w:sz w:val="24"/>
+        </w:rPr>
+        <w:t>getFiles</w:t>
+      </w:r>
+      <w:proofErr w:type="spellEnd"/>
+      <w:r>
+        <w:rPr>
+          <w:sz w:val="24"/>
+        </w:rPr>
+        <w:t xml:space="preserve"> ()</w:t>
       </w:r>
     </w:p>
     <w:p>
@@ -967,7 +1695,21 @@
         <w:rPr>
           <w:sz w:val="24"/>
         </w:rPr>
-        <w:t>prende tutti i nomi dei file presenti nella directory Client_Files e li metti in una lista</w:t>
+        <w:t xml:space="preserve">prende tutti i nomi dei file presenti nella directory </w:t>
+      </w:r>
+      <w:proofErr w:type="spellStart"/>
+      <w:r>
+        <w:rPr>
+          <w:sz w:val="24"/>
+        </w:rPr>
+        <w:t>Client_Files</w:t>
+      </w:r>
+      <w:proofErr w:type="spellEnd"/>
+      <w:r>
+        <w:rPr>
+          <w:sz w:val="24"/>
+        </w:rPr>
+        <w:t xml:space="preserve"> e li metti in una lista</w:t>
       </w:r>
       <w:r>
         <w:rPr>
@@ -987,11 +1729,33 @@
           <w:sz w:val="24"/>
         </w:rPr>
       </w:pPr>
-      <w:r>
-        <w:rPr>
-          <w:sz w:val="24"/>
-        </w:rPr>
-        <w:t>checkInput(inString)</w:t>
+      <w:proofErr w:type="spellStart"/>
+      <w:r>
+        <w:rPr>
+          <w:sz w:val="24"/>
+        </w:rPr>
+        <w:t>checkInput</w:t>
+      </w:r>
+      <w:proofErr w:type="spellEnd"/>
+      <w:r>
+        <w:rPr>
+          <w:sz w:val="24"/>
+        </w:rPr>
+        <w:t>(</w:t>
+      </w:r>
+      <w:proofErr w:type="spellStart"/>
+      <w:r>
+        <w:rPr>
+          <w:sz w:val="24"/>
+        </w:rPr>
+        <w:t>inString</w:t>
+      </w:r>
+      <w:proofErr w:type="spellEnd"/>
+      <w:r>
+        <w:rPr>
+          <w:sz w:val="24"/>
+        </w:rPr>
+        <w:t>)</w:t>
       </w:r>
     </w:p>
     <w:p>
@@ -1040,11 +1804,33 @@
           <w:sz w:val="24"/>
         </w:rPr>
       </w:pPr>
-      <w:r>
-        <w:rPr>
-          <w:sz w:val="24"/>
-        </w:rPr>
-        <w:t>getInput(inString)</w:t>
+      <w:proofErr w:type="spellStart"/>
+      <w:r>
+        <w:rPr>
+          <w:sz w:val="24"/>
+        </w:rPr>
+        <w:t>getInput</w:t>
+      </w:r>
+      <w:proofErr w:type="spellEnd"/>
+      <w:r>
+        <w:rPr>
+          <w:sz w:val="24"/>
+        </w:rPr>
+        <w:t>(</w:t>
+      </w:r>
+      <w:proofErr w:type="spellStart"/>
+      <w:r>
+        <w:rPr>
+          <w:sz w:val="24"/>
+        </w:rPr>
+        <w:t>inString</w:t>
+      </w:r>
+      <w:proofErr w:type="spellEnd"/>
+      <w:r>
+        <w:rPr>
+          <w:sz w:val="24"/>
+        </w:rPr>
+        <w:t>)</w:t>
       </w:r>
     </w:p>
     <w:p>
@@ -1070,7 +1856,27 @@
           <w:sz w:val="24"/>
           <w:u w:val="single"/>
         </w:rPr>
-        <w:t>(forse checkInput via)</w:t>
+        <w:t xml:space="preserve">(forse </w:t>
+      </w:r>
+      <w:proofErr w:type="spellStart"/>
+      <w:r>
+        <w:rPr>
+          <w:b/>
+          <w:bCs/>
+          <w:sz w:val="24"/>
+          <w:u w:val="single"/>
+        </w:rPr>
+        <w:t>checkInput</w:t>
+      </w:r>
+      <w:proofErr w:type="spellEnd"/>
+      <w:r>
+        <w:rPr>
+          <w:b/>
+          <w:bCs/>
+          <w:sz w:val="24"/>
+          <w:u w:val="single"/>
+        </w:rPr>
+        <w:t xml:space="preserve"> via)</w:t>
       </w:r>
     </w:p>
     <w:p>
@@ -1114,18 +1920,34 @@
           <w:sz w:val="24"/>
         </w:rPr>
       </w:pPr>
-      <w:r>
-        <w:rPr>
-          <w:sz w:val="24"/>
-        </w:rPr>
-        <w:t>ListRequest (</w:t>
-      </w:r>
-      <w:r>
-        <w:rPr>
-          <w:sz w:val="24"/>
-        </w:rPr>
-        <w:t>socket, server_adress</w:t>
-      </w:r>
+      <w:proofErr w:type="spellStart"/>
+      <w:r>
+        <w:rPr>
+          <w:sz w:val="24"/>
+        </w:rPr>
+        <w:t>ListRequest</w:t>
+      </w:r>
+      <w:proofErr w:type="spellEnd"/>
+      <w:r>
+        <w:rPr>
+          <w:sz w:val="24"/>
+        </w:rPr>
+        <w:t xml:space="preserve"> (</w:t>
+      </w:r>
+      <w:r>
+        <w:rPr>
+          <w:sz w:val="24"/>
+        </w:rPr>
+        <w:t xml:space="preserve">socket, </w:t>
+      </w:r>
+      <w:proofErr w:type="spellStart"/>
+      <w:r>
+        <w:rPr>
+          <w:sz w:val="24"/>
+        </w:rPr>
+        <w:t>server_adress</w:t>
+      </w:r>
+      <w:proofErr w:type="spellEnd"/>
       <w:r>
         <w:rPr>
           <w:sz w:val="24"/>
@@ -1157,13 +1979,29 @@
           <w:sz w:val="24"/>
           <w:lang w:val="en-US"/>
         </w:rPr>
-        <w:t>socket, server_adress, filename</w:t>
-      </w:r>
+        <w:t xml:space="preserve">socket, </w:t>
+      </w:r>
+      <w:proofErr w:type="spellStart"/>
       <w:r>
         <w:rPr>
           <w:sz w:val="24"/>
           <w:lang w:val="en-US"/>
         </w:rPr>
+        <w:t>server_adress</w:t>
+      </w:r>
+      <w:proofErr w:type="spellEnd"/>
+      <w:r>
+        <w:rPr>
+          <w:sz w:val="24"/>
+          <w:lang w:val="en-US"/>
+        </w:rPr>
+        <w:t>, filename</w:t>
+      </w:r>
+      <w:r>
+        <w:rPr>
+          <w:sz w:val="24"/>
+          <w:lang w:val="en-US"/>
+        </w:rPr>
         <w:t>)</w:t>
       </w:r>
     </w:p>
@@ -1193,7 +2031,21 @@
         <w:rPr>
           <w:sz w:val="24"/>
         </w:rPr>
-        <w:t>ano il comando al server e restano in attesa della risposta; PutRequest manda anche il nome del file che si cerca.</w:t>
+        <w:t xml:space="preserve">ano il comando al server e restano in attesa della risposta; </w:t>
+      </w:r>
+      <w:proofErr w:type="spellStart"/>
+      <w:r>
+        <w:rPr>
+          <w:sz w:val="24"/>
+        </w:rPr>
+        <w:t>PutRequest</w:t>
+      </w:r>
+      <w:proofErr w:type="spellEnd"/>
+      <w:r>
+        <w:rPr>
+          <w:sz w:val="24"/>
+        </w:rPr>
+        <w:t xml:space="preserve"> manda anche il nome del file che si cerca.</w:t>
       </w:r>
     </w:p>
     <w:p>
@@ -1242,43 +2094,49 @@
         <w:rPr>
           <w:sz w:val="24"/>
         </w:rPr>
-        <w:t xml:space="preserve">Nel file UDP_Client vengono importato il socket e </w:t>
-      </w:r>
-      <w:r>
-        <w:rPr>
-          <w:sz w:val="24"/>
-        </w:rPr>
-        <w:t>Server</w:t>
-      </w:r>
-      <w:r>
-        <w:rPr>
-          <w:sz w:val="24"/>
-        </w:rPr>
-        <w:t xml:space="preserve">_Fun che servono per implementare al meglio il </w:t>
-      </w:r>
-      <w:r>
-        <w:rPr>
-          <w:sz w:val="24"/>
-        </w:rPr>
-        <w:t>Server</w:t>
-      </w:r>
-      <w:r>
-        <w:rPr>
-          <w:sz w:val="24"/>
-        </w:rPr>
-        <w:t>. (</w:t>
-      </w:r>
-      <w:r>
-        <w:rPr>
-          <w:sz w:val="24"/>
-        </w:rPr>
-        <w:t>Server</w:t>
-      </w:r>
-      <w:r>
-        <w:rPr>
-          <w:sz w:val="24"/>
-        </w:rPr>
-        <w:t>_Fun si trova dentro la cartella Utilities.)</w:t>
+        <w:t xml:space="preserve">Nel file </w:t>
+      </w:r>
+      <w:proofErr w:type="spellStart"/>
+      <w:r>
+        <w:rPr>
+          <w:sz w:val="24"/>
+        </w:rPr>
+        <w:t>UDP_Client</w:t>
+      </w:r>
+      <w:proofErr w:type="spellEnd"/>
+      <w:r>
+        <w:rPr>
+          <w:sz w:val="24"/>
+        </w:rPr>
+        <w:t xml:space="preserve"> vengono importato il socket e </w:t>
+      </w:r>
+      <w:proofErr w:type="spellStart"/>
+      <w:r>
+        <w:rPr>
+          <w:sz w:val="24"/>
+        </w:rPr>
+        <w:t>Server_Fun</w:t>
+      </w:r>
+      <w:proofErr w:type="spellEnd"/>
+      <w:r>
+        <w:rPr>
+          <w:sz w:val="24"/>
+        </w:rPr>
+        <w:t xml:space="preserve"> che servono per implementare al meglio il Server. (</w:t>
+      </w:r>
+      <w:proofErr w:type="spellStart"/>
+      <w:r>
+        <w:rPr>
+          <w:sz w:val="24"/>
+        </w:rPr>
+        <w:t>Server_Fun</w:t>
+      </w:r>
+      <w:proofErr w:type="spellEnd"/>
+      <w:r>
+        <w:rPr>
+          <w:sz w:val="24"/>
+        </w:rPr>
+        <w:t xml:space="preserve"> si trova dentro la cartella Utilities.)</w:t>
       </w:r>
     </w:p>
     <w:p>
@@ -1308,20 +2166,44 @@
         <w:rPr>
           <w:sz w:val="24"/>
         </w:rPr>
-        <w:t xml:space="preserve">Nel file creiamo un nuovo socket impostando come indirizzo IP ‘localhost’ e come porta 10000 che creano così il server_adress. All’avvio del </w:t>
-      </w:r>
-      <w:r>
-        <w:rPr>
-          <w:sz w:val="24"/>
-        </w:rPr>
-        <w:t>Server</w:t>
-      </w:r>
-      <w:r>
-        <w:rPr>
-          <w:sz w:val="24"/>
-        </w:rPr>
-        <w:t xml:space="preserve"> viene subito mostrato il server_adress</w:t>
-      </w:r>
+        <w:t>Nel file creiamo un nuovo socket impostando come indirizzo IP ‘</w:t>
+      </w:r>
+      <w:proofErr w:type="spellStart"/>
+      <w:r>
+        <w:rPr>
+          <w:sz w:val="24"/>
+        </w:rPr>
+        <w:t>localhost</w:t>
+      </w:r>
+      <w:proofErr w:type="spellEnd"/>
+      <w:r>
+        <w:rPr>
+          <w:sz w:val="24"/>
+        </w:rPr>
+        <w:t xml:space="preserve">’ e come porta 10000 che creano così il </w:t>
+      </w:r>
+      <w:proofErr w:type="spellStart"/>
+      <w:r>
+        <w:rPr>
+          <w:sz w:val="24"/>
+        </w:rPr>
+        <w:t>server_adress</w:t>
+      </w:r>
+      <w:proofErr w:type="spellEnd"/>
+      <w:r>
+        <w:rPr>
+          <w:sz w:val="24"/>
+        </w:rPr>
+        <w:t xml:space="preserve">. All’avvio del Server viene subito mostrato il </w:t>
+      </w:r>
+      <w:proofErr w:type="spellStart"/>
+      <w:r>
+        <w:rPr>
+          <w:sz w:val="24"/>
+        </w:rPr>
+        <w:t>server_adress</w:t>
+      </w:r>
+      <w:proofErr w:type="spellEnd"/>
       <w:r>
         <w:rPr>
           <w:sz w:val="24"/>
@@ -1339,8 +2221,30 @@
         <w:rPr>
           <w:sz w:val="24"/>
         </w:rPr>
-        <w:t>La funzione client_handler indirizza a seconda del comando inserito alla funzione che lo implementa dentro Server_Fun</w:t>
-      </w:r>
+        <w:t xml:space="preserve">La funzione </w:t>
+      </w:r>
+      <w:proofErr w:type="spellStart"/>
+      <w:r>
+        <w:rPr>
+          <w:sz w:val="24"/>
+        </w:rPr>
+        <w:t>client_handler</w:t>
+      </w:r>
+      <w:proofErr w:type="spellEnd"/>
+      <w:r>
+        <w:rPr>
+          <w:sz w:val="24"/>
+        </w:rPr>
+        <w:t xml:space="preserve"> indirizza a seconda del comando inserito alla funzione che lo implementa dentro </w:t>
+      </w:r>
+      <w:proofErr w:type="spellStart"/>
+      <w:r>
+        <w:rPr>
+          <w:sz w:val="24"/>
+        </w:rPr>
+        <w:t>Server_Fun</w:t>
+      </w:r>
+      <w:proofErr w:type="spellEnd"/>
       <w:r>
         <w:rPr>
           <w:sz w:val="24"/>
@@ -1364,7 +2268,35 @@
         <w:rPr>
           <w:sz w:val="24"/>
         </w:rPr>
-        <w:t>L’exit non viene messo dentro la funzione poiché non è richiamabile dai thread ma solo dal “main”. (</w:t>
+        <w:t xml:space="preserve">L’exit non viene messo dentro la funzione poiché non è richiamabile dai </w:t>
+      </w:r>
+      <w:proofErr w:type="spellStart"/>
+      <w:r>
+        <w:rPr>
+          <w:sz w:val="24"/>
+        </w:rPr>
+        <w:t>thread</w:t>
+      </w:r>
+      <w:proofErr w:type="spellEnd"/>
+      <w:r>
+        <w:rPr>
+          <w:sz w:val="24"/>
+        </w:rPr>
+        <w:t xml:space="preserve"> ma solo dal “</w:t>
+      </w:r>
+      <w:proofErr w:type="spellStart"/>
+      <w:r>
+        <w:rPr>
+          <w:sz w:val="24"/>
+        </w:rPr>
+        <w:t>main</w:t>
+      </w:r>
+      <w:proofErr w:type="spellEnd"/>
+      <w:r>
+        <w:rPr>
+          <w:sz w:val="24"/>
+        </w:rPr>
+        <w:t>”. (</w:t>
       </w:r>
       <w:r>
         <w:rPr>
@@ -1409,19 +2341,7 @@
         <w:rPr>
           <w:sz w:val="24"/>
         </w:rPr>
-        <w:t xml:space="preserve">Implementa le diverse funzioni che ci servono per il corretto funzionamento del </w:t>
-      </w:r>
-      <w:r>
-        <w:rPr>
-          <w:sz w:val="24"/>
-        </w:rPr>
-        <w:t>server</w:t>
-      </w:r>
-      <w:r>
-        <w:rPr>
-          <w:sz w:val="24"/>
-        </w:rPr>
-        <w:t>:</w:t>
+        <w:t>Implementa le diverse funzioni che ci servono per il corretto funzionamento del server:</w:t>
       </w:r>
     </w:p>
     <w:p>
@@ -1435,35 +2355,33 @@
           <w:sz w:val="24"/>
         </w:rPr>
       </w:pPr>
-      <w:r>
-        <w:rPr>
-          <w:sz w:val="24"/>
-        </w:rPr>
-        <w:t>ListRe</w:t>
-      </w:r>
-      <w:r>
-        <w:rPr>
-          <w:sz w:val="24"/>
-        </w:rPr>
-        <w:t>sponse</w:t>
-      </w:r>
+      <w:proofErr w:type="spellStart"/>
+      <w:r>
+        <w:rPr>
+          <w:sz w:val="24"/>
+        </w:rPr>
+        <w:t>ListResponse</w:t>
+      </w:r>
+      <w:proofErr w:type="spellEnd"/>
       <w:r>
         <w:rPr>
           <w:sz w:val="24"/>
         </w:rPr>
         <w:t xml:space="preserve"> (socket, </w:t>
       </w:r>
-      <w:r>
-        <w:rPr>
-          <w:sz w:val="24"/>
-        </w:rPr>
-        <w:t>client</w:t>
-      </w:r>
-      <w:r>
-        <w:rPr>
-          <w:sz w:val="24"/>
-        </w:rPr>
-        <w:t>_adress)</w:t>
+      <w:proofErr w:type="spellStart"/>
+      <w:r>
+        <w:rPr>
+          <w:sz w:val="24"/>
+        </w:rPr>
+        <w:t>client_adress</w:t>
+      </w:r>
+      <w:proofErr w:type="spellEnd"/>
+      <w:r>
+        <w:rPr>
+          <w:sz w:val="24"/>
+        </w:rPr>
+        <w:t>)</w:t>
       </w:r>
     </w:p>
     <w:p>
@@ -1513,6 +2431,7 @@
         </w:rPr>
         <w:t xml:space="preserve"> (socket, </w:t>
       </w:r>
+      <w:proofErr w:type="spellStart"/>
       <w:r>
         <w:rPr>
           <w:sz w:val="24"/>
@@ -1534,6 +2453,7 @@
         </w:rPr>
         <w:t>s</w:t>
       </w:r>
+      <w:proofErr w:type="spellEnd"/>
       <w:r>
         <w:rPr>
           <w:sz w:val="24"/>
@@ -1571,7 +2491,21 @@
         <w:rPr>
           <w:sz w:val="24"/>
         </w:rPr>
-        <w:t>o salva nella cartella Server_Files e ritorna l’esito dell’operazione.</w:t>
+        <w:t xml:space="preserve">o salva nella cartella </w:t>
+      </w:r>
+      <w:proofErr w:type="spellStart"/>
+      <w:r>
+        <w:rPr>
+          <w:sz w:val="24"/>
+        </w:rPr>
+        <w:t>Server_Files</w:t>
+      </w:r>
+      <w:proofErr w:type="spellEnd"/>
+      <w:r>
+        <w:rPr>
+          <w:sz w:val="24"/>
+        </w:rPr>
+        <w:t xml:space="preserve"> e ritorna l’esito dell’operazione.</w:t>
       </w:r>
     </w:p>
     <w:p>
@@ -1693,6 +2627,7 @@
       <w:r>
         <w:rPr>
           <w:noProof/>
+          <w:lang w:eastAsia="it-IT"/>
         </w:rPr>
         <w:drawing>
           <wp:inline distT="0" distB="0" distL="0" distR="0" wp14:anchorId="1CEE0A55" wp14:editId="6BE07448">
@@ -1712,7 +2647,7 @@
                     </pic:cNvPicPr>
                   </pic:nvPicPr>
                   <pic:blipFill>
-                    <a:blip r:embed="rId12">
+                    <a:blip r:embed="rId14">
                       <a:extLst>
                         <a:ext uri="{28A0092B-C50C-407E-A947-70E740481C1C}">
                           <a14:useLocalDpi xmlns:a14="http://schemas.microsoft.com/office/drawing/2010/main" val="0"/>
@@ -1785,7 +2720,7 @@
     </w:p>
     <w:p/>
     <w:sectPr>
-      <w:footerReference w:type="default" r:id="rId13"/>
+      <w:footerReference w:type="default" r:id="rId15"/>
       <w:pgSz w:w="11906" w:h="16838"/>
       <w:pgMar w:top="1417" w:right="1134" w:bottom="1134" w:left="1134" w:header="708" w:footer="708" w:gutter="0"/>
       <w:cols w:space="708"/>
@@ -1796,7 +2731,7 @@
 </file>
 
 <file path=word/endnotes.xml><?xml version="1.0" encoding="utf-8"?>
-<w:endnotes xmlns:wpc="http://schemas.microsoft.com/office/word/2010/wordprocessingCanvas" xmlns:cx="http://schemas.microsoft.com/office/drawing/2014/chartex" xmlns:cx1="http://schemas.microsoft.com/office/drawing/2015/9/8/chartex" xmlns:cx2="http://schemas.microsoft.com/office/drawing/2015/10/21/chartex" xmlns:cx3="http://schemas.microsoft.com/office/drawing/2016/5/9/chartex" xmlns:cx4="http://schemas.microsoft.com/office/drawing/2016/5/10/chartex" xmlns:cx5="http://schemas.microsoft.com/office/drawing/2016/5/11/chartex" xmlns:cx6="http://schemas.microsoft.com/office/drawing/2016/5/12/chartex" xmlns:cx7="http://schemas.microsoft.com/office/drawing/2016/5/13/chartex" xmlns:cx8="http://schemas.microsoft.com/office/drawing/2016/5/14/chartex" xmlns:mc="http://schemas.openxmlformats.org/markup-compatibility/2006" xmlns:aink="http://schemas.microsoft.com/office/drawing/2016/ink" xmlns:am3d="http://schemas.microsoft.com/office/drawing/2017/model3d" xmlns:o="urn:schemas-microsoft-com:office:office" xmlns:oel="http://schemas.microsoft.com/office/2019/extlst" xmlns:r="http://schemas.openxmlformats.org/officeDocument/2006/relationships" xmlns:m="http://schemas.openxmlformats.org/officeDocument/2006/math" xmlns:v="urn:schemas-microsoft-com:vml" xmlns:wp14="http://schemas.microsoft.com/office/word/2010/wordprocessingDrawing" xmlns:wp="http://schemas.openxmlformats.org/drawingml/2006/wordprocessingDrawing" xmlns:w10="urn:schemas-microsoft-com:office:word" xmlns:w="http://schemas.openxmlformats.org/wordprocessingml/2006/main" xmlns:w14="http://schemas.microsoft.com/office/word/2010/wordml" xmlns:w15="http://schemas.microsoft.com/office/word/2012/wordml" xmlns:w16cex="http://schemas.microsoft.com/office/word/2018/wordml/cex" xmlns:w16cid="http://schemas.microsoft.com/office/word/2016/wordml/cid" xmlns:w16="http://schemas.microsoft.com/office/word/2018/wordml" xmlns:w16sdtdh="http://schemas.microsoft.com/office/word/2020/wordml/sdtdatahash" xmlns:w16se="http://schemas.microsoft.com/office/word/2015/wordml/symex" xmlns:wpg="http://schemas.microsoft.com/office/word/2010/wordprocessingGroup" xmlns:wpi="http://schemas.microsoft.com/office/word/2010/wordprocessingInk" xmlns:wne="http://schemas.microsoft.com/office/word/2006/wordml" xmlns:wps="http://schemas.microsoft.com/office/word/2010/wordprocessingShape" mc:Ignorable="w14 w15 w16se w16cid w16 w16cex w16sdtdh wp14">
+<w:endnotes xmlns:wpc="http://schemas.microsoft.com/office/word/2010/wordprocessingCanvas" xmlns:cx="http://schemas.microsoft.com/office/drawing/2014/chartex" xmlns:mc="http://schemas.openxmlformats.org/markup-compatibility/2006" xmlns:o="urn:schemas-microsoft-com:office:office" xmlns:r="http://schemas.openxmlformats.org/officeDocument/2006/relationships" xmlns:m="http://schemas.openxmlformats.org/officeDocument/2006/math" xmlns:v="urn:schemas-microsoft-com:vml" xmlns:wp14="http://schemas.microsoft.com/office/word/2010/wordprocessingDrawing" xmlns:wp="http://schemas.openxmlformats.org/drawingml/2006/wordprocessingDrawing" xmlns:w10="urn:schemas-microsoft-com:office:word" xmlns:w="http://schemas.openxmlformats.org/wordprocessingml/2006/main" xmlns:w14="http://schemas.microsoft.com/office/word/2010/wordml" xmlns:w15="http://schemas.microsoft.com/office/word/2012/wordml" xmlns:w16se="http://schemas.microsoft.com/office/word/2015/wordml/symex" xmlns:wpg="http://schemas.microsoft.com/office/word/2010/wordprocessingGroup" xmlns:wpi="http://schemas.microsoft.com/office/word/2010/wordprocessingInk" xmlns:wne="http://schemas.microsoft.com/office/word/2006/wordml" xmlns:wps="http://schemas.microsoft.com/office/word/2010/wordprocessingShape" mc:Ignorable="w14 w15 w16se wp14">
   <w:endnote w:type="separator" w:id="-1">
     <w:p>
       <w:pPr>
@@ -1821,7 +2756,7 @@
 </file>
 
 <file path=word/footer1.xml><?xml version="1.0" encoding="utf-8"?>
-<w:ftr xmlns:wpc="http://schemas.microsoft.com/office/word/2010/wordprocessingCanvas" xmlns:cx="http://schemas.microsoft.com/office/drawing/2014/chartex" xmlns:cx1="http://schemas.microsoft.com/office/drawing/2015/9/8/chartex" xmlns:cx2="http://schemas.microsoft.com/office/drawing/2015/10/21/chartex" xmlns:cx3="http://schemas.microsoft.com/office/drawing/2016/5/9/chartex" xmlns:cx4="http://schemas.microsoft.com/office/drawing/2016/5/10/chartex" xmlns:cx5="http://schemas.microsoft.com/office/drawing/2016/5/11/chartex" xmlns:cx6="http://schemas.microsoft.com/office/drawing/2016/5/12/chartex" xmlns:cx7="http://schemas.microsoft.com/office/drawing/2016/5/13/chartex" xmlns:cx8="http://schemas.microsoft.com/office/drawing/2016/5/14/chartex" xmlns:mc="http://schemas.openxmlformats.org/markup-compatibility/2006" xmlns:aink="http://schemas.microsoft.com/office/drawing/2016/ink" xmlns:am3d="http://schemas.microsoft.com/office/drawing/2017/model3d" xmlns:o="urn:schemas-microsoft-com:office:office" xmlns:oel="http://schemas.microsoft.com/office/2019/extlst" xmlns:r="http://schemas.openxmlformats.org/officeDocument/2006/relationships" xmlns:m="http://schemas.openxmlformats.org/officeDocument/2006/math" xmlns:v="urn:schemas-microsoft-com:vml" xmlns:wp14="http://schemas.microsoft.com/office/word/2010/wordprocessingDrawing" xmlns:wp="http://schemas.openxmlformats.org/drawingml/2006/wordprocessingDrawing" xmlns:w10="urn:schemas-microsoft-com:office:word" xmlns:w="http://schemas.openxmlformats.org/wordprocessingml/2006/main" xmlns:w14="http://schemas.microsoft.com/office/word/2010/wordml" xmlns:w15="http://schemas.microsoft.com/office/word/2012/wordml" xmlns:w16cex="http://schemas.microsoft.com/office/word/2018/wordml/cex" xmlns:w16cid="http://schemas.microsoft.com/office/word/2016/wordml/cid" xmlns:w16="http://schemas.microsoft.com/office/word/2018/wordml" xmlns:w16sdtdh="http://schemas.microsoft.com/office/word/2020/wordml/sdtdatahash" xmlns:w16se="http://schemas.microsoft.com/office/word/2015/wordml/symex" xmlns:wpg="http://schemas.microsoft.com/office/word/2010/wordprocessingGroup" xmlns:wpi="http://schemas.microsoft.com/office/word/2010/wordprocessingInk" xmlns:wne="http://schemas.microsoft.com/office/word/2006/wordml" xmlns:wps="http://schemas.microsoft.com/office/word/2010/wordprocessingShape" mc:Ignorable="w14 w15 w16se w16cid w16 w16cex w16sdtdh wp14">
+<w:ftr xmlns:wpc="http://schemas.microsoft.com/office/word/2010/wordprocessingCanvas" xmlns:cx="http://schemas.microsoft.com/office/drawing/2014/chartex" xmlns:mc="http://schemas.openxmlformats.org/markup-compatibility/2006" xmlns:o="urn:schemas-microsoft-com:office:office" xmlns:r="http://schemas.openxmlformats.org/officeDocument/2006/relationships" xmlns:m="http://schemas.openxmlformats.org/officeDocument/2006/math" xmlns:v="urn:schemas-microsoft-com:vml" xmlns:wp14="http://schemas.microsoft.com/office/word/2010/wordprocessingDrawing" xmlns:wp="http://schemas.openxmlformats.org/drawingml/2006/wordprocessingDrawing" xmlns:w10="urn:schemas-microsoft-com:office:word" xmlns:w="http://schemas.openxmlformats.org/wordprocessingml/2006/main" xmlns:w14="http://schemas.microsoft.com/office/word/2010/wordml" xmlns:w15="http://schemas.microsoft.com/office/word/2012/wordml" xmlns:w16se="http://schemas.microsoft.com/office/word/2015/wordml/symex" xmlns:wpg="http://schemas.microsoft.com/office/word/2010/wordprocessingGroup" xmlns:wpi="http://schemas.microsoft.com/office/word/2010/wordprocessingInk" xmlns:wne="http://schemas.microsoft.com/office/word/2006/wordml" xmlns:wps="http://schemas.microsoft.com/office/word/2010/wordprocessingShape" mc:Ignorable="w14 w15 w16se wp14">
   <w:sdt>
     <w:sdtPr>
       <w:id w:val="-98794059"/>
@@ -1850,7 +2785,7 @@
           <w:rPr>
             <w:noProof/>
           </w:rPr>
-          <w:t>4</w:t>
+          <w:t>6</w:t>
         </w:r>
         <w:r>
           <w:fldChar w:fldCharType="end"/>
@@ -1867,7 +2802,7 @@
 </file>
 
 <file path=word/footnotes.xml><?xml version="1.0" encoding="utf-8"?>
-<w:footnotes xmlns:wpc="http://schemas.microsoft.com/office/word/2010/wordprocessingCanvas" xmlns:cx="http://schemas.microsoft.com/office/drawing/2014/chartex" xmlns:cx1="http://schemas.microsoft.com/office/drawing/2015/9/8/chartex" xmlns:cx2="http://schemas.microsoft.com/office/drawing/2015/10/21/chartex" xmlns:cx3="http://schemas.microsoft.com/office/drawing/2016/5/9/chartex" xmlns:cx4="http://schemas.microsoft.com/office/drawing/2016/5/10/chartex" xmlns:cx5="http://schemas.microsoft.com/office/drawing/2016/5/11/chartex" xmlns:cx6="http://schemas.microsoft.com/office/drawing/2016/5/12/chartex" xmlns:cx7="http://schemas.microsoft.com/office/drawing/2016/5/13/chartex" xmlns:cx8="http://schemas.microsoft.com/office/drawing/2016/5/14/chartex" xmlns:mc="http://schemas.openxmlformats.org/markup-compatibility/2006" xmlns:aink="http://schemas.microsoft.com/office/drawing/2016/ink" xmlns:am3d="http://schemas.microsoft.com/office/drawing/2017/model3d" xmlns:o="urn:schemas-microsoft-com:office:office" xmlns:oel="http://schemas.microsoft.com/office/2019/extlst" xmlns:r="http://schemas.openxmlformats.org/officeDocument/2006/relationships" xmlns:m="http://schemas.openxmlformats.org/officeDocument/2006/math" xmlns:v="urn:schemas-microsoft-com:vml" xmlns:wp14="http://schemas.microsoft.com/office/word/2010/wordprocessingDrawing" xmlns:wp="http://schemas.openxmlformats.org/drawingml/2006/wordprocessingDrawing" xmlns:w10="urn:schemas-microsoft-com:office:word" xmlns:w="http://schemas.openxmlformats.org/wordprocessingml/2006/main" xmlns:w14="http://schemas.microsoft.com/office/word/2010/wordml" xmlns:w15="http://schemas.microsoft.com/office/word/2012/wordml" xmlns:w16cex="http://schemas.microsoft.com/office/word/2018/wordml/cex" xmlns:w16cid="http://schemas.microsoft.com/office/word/2016/wordml/cid" xmlns:w16="http://schemas.microsoft.com/office/word/2018/wordml" xmlns:w16sdtdh="http://schemas.microsoft.com/office/word/2020/wordml/sdtdatahash" xmlns:w16se="http://schemas.microsoft.com/office/word/2015/wordml/symex" xmlns:wpg="http://schemas.microsoft.com/office/word/2010/wordprocessingGroup" xmlns:wpi="http://schemas.microsoft.com/office/word/2010/wordprocessingInk" xmlns:wne="http://schemas.microsoft.com/office/word/2006/wordml" xmlns:wps="http://schemas.microsoft.com/office/word/2010/wordprocessingShape" mc:Ignorable="w14 w15 w16se w16cid w16 w16cex w16sdtdh wp14">
+<w:footnotes xmlns:wpc="http://schemas.microsoft.com/office/word/2010/wordprocessingCanvas" xmlns:cx="http://schemas.microsoft.com/office/drawing/2014/chartex" xmlns:mc="http://schemas.openxmlformats.org/markup-compatibility/2006" xmlns:o="urn:schemas-microsoft-com:office:office" xmlns:r="http://schemas.openxmlformats.org/officeDocument/2006/relationships" xmlns:m="http://schemas.openxmlformats.org/officeDocument/2006/math" xmlns:v="urn:schemas-microsoft-com:vml" xmlns:wp14="http://schemas.microsoft.com/office/word/2010/wordprocessingDrawing" xmlns:wp="http://schemas.openxmlformats.org/drawingml/2006/wordprocessingDrawing" xmlns:w10="urn:schemas-microsoft-com:office:word" xmlns:w="http://schemas.openxmlformats.org/wordprocessingml/2006/main" xmlns:w14="http://schemas.microsoft.com/office/word/2010/wordml" xmlns:w15="http://schemas.microsoft.com/office/word/2012/wordml" xmlns:w16se="http://schemas.microsoft.com/office/word/2015/wordml/symex" xmlns:wpg="http://schemas.microsoft.com/office/word/2010/wordprocessingGroup" xmlns:wpi="http://schemas.microsoft.com/office/word/2010/wordprocessingInk" xmlns:wne="http://schemas.microsoft.com/office/word/2006/wordml" xmlns:wps="http://schemas.microsoft.com/office/word/2010/wordprocessingShape" mc:Ignorable="w14 w15 w16se wp14">
   <w:footnote w:type="separator" w:id="-1">
     <w:p>
       <w:pPr>
@@ -1892,7 +2827,7 @@
 </file>
 
 <file path=word/numbering.xml><?xml version="1.0" encoding="utf-8"?>
-<w:numbering xmlns:wpc="http://schemas.microsoft.com/office/word/2010/wordprocessingCanvas" xmlns:cx="http://schemas.microsoft.com/office/drawing/2014/chartex" xmlns:cx1="http://schemas.microsoft.com/office/drawing/2015/9/8/chartex" xmlns:cx2="http://schemas.microsoft.com/office/drawing/2015/10/21/chartex" xmlns:cx3="http://schemas.microsoft.com/office/drawing/2016/5/9/chartex" xmlns:cx4="http://schemas.microsoft.com/office/drawing/2016/5/10/chartex" xmlns:cx5="http://schemas.microsoft.com/office/drawing/2016/5/11/chartex" xmlns:cx6="http://schemas.microsoft.com/office/drawing/2016/5/12/chartex" xmlns:cx7="http://schemas.microsoft.com/office/drawing/2016/5/13/chartex" xmlns:cx8="http://schemas.microsoft.com/office/drawing/2016/5/14/chartex" xmlns:mc="http://schemas.openxmlformats.org/markup-compatibility/2006" xmlns:aink="http://schemas.microsoft.com/office/drawing/2016/ink" xmlns:am3d="http://schemas.microsoft.com/office/drawing/2017/model3d" xmlns:o="urn:schemas-microsoft-com:office:office" xmlns:oel="http://schemas.microsoft.com/office/2019/extlst" xmlns:r="http://schemas.openxmlformats.org/officeDocument/2006/relationships" xmlns:m="http://schemas.openxmlformats.org/officeDocument/2006/math" xmlns:v="urn:schemas-microsoft-com:vml" xmlns:wp14="http://schemas.microsoft.com/office/word/2010/wordprocessingDrawing" xmlns:wp="http://schemas.openxmlformats.org/drawingml/2006/wordprocessingDrawing" xmlns:w10="urn:schemas-microsoft-com:office:word" xmlns:w="http://schemas.openxmlformats.org/wordprocessingml/2006/main" xmlns:w14="http://schemas.microsoft.com/office/word/2010/wordml" xmlns:w15="http://schemas.microsoft.com/office/word/2012/wordml" xmlns:w16cex="http://schemas.microsoft.com/office/word/2018/wordml/cex" xmlns:w16cid="http://schemas.microsoft.com/office/word/2016/wordml/cid" xmlns:w16="http://schemas.microsoft.com/office/word/2018/wordml" xmlns:w16sdtdh="http://schemas.microsoft.com/office/word/2020/wordml/sdtdatahash" xmlns:w16se="http://schemas.microsoft.com/office/word/2015/wordml/symex" xmlns:wpg="http://schemas.microsoft.com/office/word/2010/wordprocessingGroup" xmlns:wpi="http://schemas.microsoft.com/office/word/2010/wordprocessingInk" xmlns:wne="http://schemas.microsoft.com/office/word/2006/wordml" xmlns:wps="http://schemas.microsoft.com/office/word/2010/wordprocessingShape" mc:Ignorable="w14 w15 w16se w16cid w16 w16cex w16sdtdh wp14">
+<w:numbering xmlns:wpc="http://schemas.microsoft.com/office/word/2010/wordprocessingCanvas" xmlns:cx="http://schemas.microsoft.com/office/drawing/2014/chartex" xmlns:mc="http://schemas.openxmlformats.org/markup-compatibility/2006" xmlns:o="urn:schemas-microsoft-com:office:office" xmlns:r="http://schemas.openxmlformats.org/officeDocument/2006/relationships" xmlns:m="http://schemas.openxmlformats.org/officeDocument/2006/math" xmlns:v="urn:schemas-microsoft-com:vml" xmlns:wp14="http://schemas.microsoft.com/office/word/2010/wordprocessingDrawing" xmlns:wp="http://schemas.openxmlformats.org/drawingml/2006/wordprocessingDrawing" xmlns:w10="urn:schemas-microsoft-com:office:word" xmlns:w="http://schemas.openxmlformats.org/wordprocessingml/2006/main" xmlns:w14="http://schemas.microsoft.com/office/word/2010/wordml" xmlns:w15="http://schemas.microsoft.com/office/word/2012/wordml" xmlns:w16se="http://schemas.microsoft.com/office/word/2015/wordml/symex" xmlns:wpg="http://schemas.microsoft.com/office/word/2010/wordprocessingGroup" xmlns:wpi="http://schemas.microsoft.com/office/word/2010/wordprocessingInk" xmlns:wne="http://schemas.microsoft.com/office/word/2006/wordml" xmlns:wps="http://schemas.microsoft.com/office/word/2010/wordprocessingShape" mc:Ignorable="w14 w15 w16se wp14">
   <w:abstractNum w:abstractNumId="0" w15:restartNumberingAfterBreak="0">
     <w:nsid w:val="000853D7"/>
     <w:multiLevelType w:val="hybridMultilevel"/>
@@ -2146,17 +3081,17 @@
       </w:rPr>
     </w:lvl>
   </w:abstractNum>
-  <w:num w:numId="1" w16cid:durableId="1022828515">
+  <w:num w:numId="1">
     <w:abstractNumId w:val="1"/>
   </w:num>
-  <w:num w:numId="2" w16cid:durableId="666322858">
+  <w:num w:numId="2">
     <w:abstractNumId w:val="0"/>
   </w:num>
 </w:numbering>
 </file>
 
 <file path=word/styles.xml><?xml version="1.0" encoding="utf-8"?>
-<w:styles xmlns:mc="http://schemas.openxmlformats.org/markup-compatibility/2006" xmlns:r="http://schemas.openxmlformats.org/officeDocument/2006/relationships" xmlns:w="http://schemas.openxmlformats.org/wordprocessingml/2006/main" xmlns:w14="http://schemas.microsoft.com/office/word/2010/wordml" xmlns:w15="http://schemas.microsoft.com/office/word/2012/wordml" xmlns:w16cex="http://schemas.microsoft.com/office/word/2018/wordml/cex" xmlns:w16cid="http://schemas.microsoft.com/office/word/2016/wordml/cid" xmlns:w16="http://schemas.microsoft.com/office/word/2018/wordml" xmlns:w16sdtdh="http://schemas.microsoft.com/office/word/2020/wordml/sdtdatahash" xmlns:w16se="http://schemas.microsoft.com/office/word/2015/wordml/symex" mc:Ignorable="w14 w15 w16se w16cid w16 w16cex w16sdtdh">
+<w:styles xmlns:mc="http://schemas.openxmlformats.org/markup-compatibility/2006" xmlns:r="http://schemas.openxmlformats.org/officeDocument/2006/relationships" xmlns:w="http://schemas.openxmlformats.org/wordprocessingml/2006/main" xmlns:w14="http://schemas.microsoft.com/office/word/2010/wordml" xmlns:w15="http://schemas.microsoft.com/office/word/2012/wordml" xmlns:w16se="http://schemas.microsoft.com/office/word/2015/wordml/symex" mc:Ignorable="w14 w15 w16se">
   <w:docDefaults>
     <w:rPrDefault>
       <w:rPr>
@@ -2172,7 +3107,7 @@
       </w:pPr>
     </w:pPrDefault>
   </w:docDefaults>
-  <w:latentStyles w:defLockedState="0" w:defUIPriority="99" w:defSemiHidden="0" w:defUnhideWhenUsed="0" w:defQFormat="0" w:count="376">
+  <w:latentStyles w:defLockedState="0" w:defUIPriority="99" w:defSemiHidden="0" w:defUnhideWhenUsed="0" w:defQFormat="0" w:count="371">
     <w:lsdException w:name="Normal" w:uiPriority="0" w:qFormat="1"/>
     <w:lsdException w:name="heading 1" w:uiPriority="9" w:qFormat="1"/>
     <w:lsdException w:name="heading 2" w:semiHidden="1" w:uiPriority="9" w:unhideWhenUsed="1" w:qFormat="1"/>
@@ -2544,11 +3479,6 @@
     <w:lsdException w:name="List Table 5 Dark Accent 6" w:uiPriority="50"/>
     <w:lsdException w:name="List Table 6 Colorful Accent 6" w:uiPriority="51"/>
     <w:lsdException w:name="List Table 7 Colorful Accent 6" w:uiPriority="52"/>
-    <w:lsdException w:name="Mention" w:semiHidden="1" w:unhideWhenUsed="1"/>
-    <w:lsdException w:name="Smart Hyperlink" w:semiHidden="1" w:unhideWhenUsed="1"/>
-    <w:lsdException w:name="Hashtag" w:semiHidden="1" w:unhideWhenUsed="1"/>
-    <w:lsdException w:name="Unresolved Mention" w:semiHidden="1" w:unhideWhenUsed="1"/>
-    <w:lsdException w:name="Smart Link" w:semiHidden="1" w:unhideWhenUsed="1"/>
   </w:latentStyles>
   <w:style w:type="paragraph" w:default="1" w:styleId="Normale">
     <w:name w:val="Normal"/>
@@ -2692,6 +3622,23 @@
       <w:ind w:left="720"/>
       <w:contextualSpacing/>
     </w:pPr>
+  </w:style>
+  <w:style w:type="paragraph" w:styleId="NormaleWeb">
+    <w:name w:val="Normal (Web)"/>
+    <w:basedOn w:val="Normale"/>
+    <w:uiPriority w:val="99"/>
+    <w:semiHidden/>
+    <w:unhideWhenUsed/>
+    <w:rsid w:val="006C0413"/>
+    <w:pPr>
+      <w:spacing w:before="100" w:beforeAutospacing="1" w:after="142" w:line="276" w:lineRule="auto"/>
+    </w:pPr>
+    <w:rPr>
+      <w:rFonts w:ascii="Times New Roman" w:eastAsia="Times New Roman" w:hAnsi="Times New Roman" w:cs="Times New Roman"/>
+      <w:sz w:val="24"/>
+      <w:szCs w:val="24"/>
+      <w:lang w:eastAsia="it-IT"/>
+    </w:rPr>
   </w:style>
 </w:styles>
 </file>
@@ -2938,7 +3885,7 @@
 </file>
 
 <file path=customXml/itemProps1.xml><?xml version="1.0" encoding="utf-8"?>
-<ds:datastoreItem xmlns:ds="http://schemas.openxmlformats.org/officeDocument/2006/customXml" ds:itemID="{67A6260A-6F36-4489-B14C-C34BD1C31508}">
+<ds:datastoreItem xmlns:ds="http://schemas.openxmlformats.org/officeDocument/2006/customXml" ds:itemID="{B6D8E781-C30A-41F4-8FB4-D985450186AB}">
   <ds:schemaRefs>
     <ds:schemaRef ds:uri="http://schemas.openxmlformats.org/officeDocument/2006/bibliography"/>
   </ds:schemaRefs>

</xml_diff>

<commit_message>
Fix style of the report
</commit_message>
<xml_diff>
--- a/Project Report.docx
+++ b/Project Report.docx
@@ -1,6 +1,6 @@
 
 <file path=word/document.xml><?xml version="1.0" encoding="utf-8"?>
-<w:document xmlns:wpc="http://schemas.microsoft.com/office/word/2010/wordprocessingCanvas" xmlns:cx="http://schemas.microsoft.com/office/drawing/2014/chartex" xmlns:mc="http://schemas.openxmlformats.org/markup-compatibility/2006" xmlns:o="urn:schemas-microsoft-com:office:office" xmlns:r="http://schemas.openxmlformats.org/officeDocument/2006/relationships" xmlns:m="http://schemas.openxmlformats.org/officeDocument/2006/math" xmlns:v="urn:schemas-microsoft-com:vml" xmlns:wp14="http://schemas.microsoft.com/office/word/2010/wordprocessingDrawing" xmlns:wp="http://schemas.openxmlformats.org/drawingml/2006/wordprocessingDrawing" xmlns:w10="urn:schemas-microsoft-com:office:word" xmlns:w="http://schemas.openxmlformats.org/wordprocessingml/2006/main" xmlns:w14="http://schemas.microsoft.com/office/word/2010/wordml" xmlns:w15="http://schemas.microsoft.com/office/word/2012/wordml" xmlns:w16se="http://schemas.microsoft.com/office/word/2015/wordml/symex" xmlns:wpg="http://schemas.microsoft.com/office/word/2010/wordprocessingGroup" xmlns:wpi="http://schemas.microsoft.com/office/word/2010/wordprocessingInk" xmlns:wne="http://schemas.microsoft.com/office/word/2006/wordml" xmlns:wps="http://schemas.microsoft.com/office/word/2010/wordprocessingShape" mc:Ignorable="w14 w15 w16se wp14">
+<w:document xmlns:wpc="http://schemas.microsoft.com/office/word/2010/wordprocessingCanvas" xmlns:cx="http://schemas.microsoft.com/office/drawing/2014/chartex" xmlns:cx1="http://schemas.microsoft.com/office/drawing/2015/9/8/chartex" xmlns:cx2="http://schemas.microsoft.com/office/drawing/2015/10/21/chartex" xmlns:cx3="http://schemas.microsoft.com/office/drawing/2016/5/9/chartex" xmlns:cx4="http://schemas.microsoft.com/office/drawing/2016/5/10/chartex" xmlns:cx5="http://schemas.microsoft.com/office/drawing/2016/5/11/chartex" xmlns:cx6="http://schemas.microsoft.com/office/drawing/2016/5/12/chartex" xmlns:cx7="http://schemas.microsoft.com/office/drawing/2016/5/13/chartex" xmlns:cx8="http://schemas.microsoft.com/office/drawing/2016/5/14/chartex" xmlns:mc="http://schemas.openxmlformats.org/markup-compatibility/2006" xmlns:aink="http://schemas.microsoft.com/office/drawing/2016/ink" xmlns:am3d="http://schemas.microsoft.com/office/drawing/2017/model3d" xmlns:o="urn:schemas-microsoft-com:office:office" xmlns:oel="http://schemas.microsoft.com/office/2019/extlst" xmlns:r="http://schemas.openxmlformats.org/officeDocument/2006/relationships" xmlns:m="http://schemas.openxmlformats.org/officeDocument/2006/math" xmlns:v="urn:schemas-microsoft-com:vml" xmlns:wp14="http://schemas.microsoft.com/office/word/2010/wordprocessingDrawing" xmlns:wp="http://schemas.openxmlformats.org/drawingml/2006/wordprocessingDrawing" xmlns:w10="urn:schemas-microsoft-com:office:word" xmlns:w="http://schemas.openxmlformats.org/wordprocessingml/2006/main" xmlns:w14="http://schemas.microsoft.com/office/word/2010/wordml" xmlns:w15="http://schemas.microsoft.com/office/word/2012/wordml" xmlns:w16cex="http://schemas.microsoft.com/office/word/2018/wordml/cex" xmlns:w16cid="http://schemas.microsoft.com/office/word/2016/wordml/cid" xmlns:w16="http://schemas.microsoft.com/office/word/2018/wordml" xmlns:w16sdtdh="http://schemas.microsoft.com/office/word/2020/wordml/sdtdatahash" xmlns:w16se="http://schemas.microsoft.com/office/word/2015/wordml/symex" xmlns:wpg="http://schemas.microsoft.com/office/word/2010/wordprocessingGroup" xmlns:wpi="http://schemas.microsoft.com/office/word/2010/wordprocessingInk" xmlns:wne="http://schemas.microsoft.com/office/word/2006/wordml" xmlns:wps="http://schemas.microsoft.com/office/word/2010/wordprocessingShape" mc:Ignorable="w14 w15 w16se w16cid w16 w16cex w16sdtdh wp14">
   <w:body>
     <w:p>
       <w:pPr>
@@ -182,33 +182,11 @@
           <w:sz w:val="24"/>
         </w:rPr>
       </w:pPr>
-      <w:proofErr w:type="spellStart"/>
-      <w:r>
-        <w:rPr>
-          <w:sz w:val="24"/>
-        </w:rPr>
-        <w:t>Alesja</w:t>
-      </w:r>
-      <w:proofErr w:type="spellEnd"/>
-      <w:r>
-        <w:rPr>
-          <w:sz w:val="24"/>
-        </w:rPr>
-        <w:t xml:space="preserve"> </w:t>
-      </w:r>
-      <w:proofErr w:type="spellStart"/>
-      <w:r>
-        <w:rPr>
-          <w:sz w:val="24"/>
-        </w:rPr>
-        <w:t>Delja</w:t>
-      </w:r>
-      <w:proofErr w:type="spellEnd"/>
-      <w:r>
-        <w:rPr>
-          <w:sz w:val="24"/>
-        </w:rPr>
-        <w:t xml:space="preserve"> – </w:t>
+      <w:r>
+        <w:rPr>
+          <w:sz w:val="24"/>
+        </w:rPr>
+        <w:t xml:space="preserve">Alesja Delja – </w:t>
       </w:r>
       <w:hyperlink r:id="rId8">
         <w:r>
@@ -463,7 +441,13 @@
         <w:rPr>
           <w:sz w:val="24"/>
         </w:rPr>
-        <w:t>.……....5</w:t>
+        <w:t>.……....</w:t>
+      </w:r>
+      <w:r>
+        <w:rPr>
+          <w:sz w:val="24"/>
+        </w:rPr>
+        <w:t>4</w:t>
       </w:r>
     </w:p>
     <w:p>
@@ -491,7 +475,13 @@
         <w:rPr>
           <w:sz w:val="24"/>
         </w:rPr>
-        <w:t>.….......8</w:t>
+        <w:t>.….......</w:t>
+      </w:r>
+      <w:r>
+        <w:rPr>
+          <w:sz w:val="24"/>
+        </w:rPr>
+        <w:t>5</w:t>
       </w:r>
     </w:p>
     <w:p>
@@ -522,7 +512,14 @@
           <w:b/>
           <w:sz w:val="24"/>
         </w:rPr>
-        <w:t>.………………………………..10</w:t>
+        <w:t>.………………………………..</w:t>
+      </w:r>
+      <w:r>
+        <w:rPr>
+          <w:b/>
+          <w:sz w:val="24"/>
+        </w:rPr>
+        <w:t>6</w:t>
       </w:r>
     </w:p>
     <w:p>
@@ -532,61 +529,29 @@
           <w:sz w:val="24"/>
         </w:rPr>
       </w:pPr>
-      <w:proofErr w:type="spellStart"/>
-      <w:r>
-        <w:rPr>
-          <w:sz w:val="24"/>
-        </w:rPr>
-        <w:t>Thread</w:t>
-      </w:r>
-      <w:proofErr w:type="spellEnd"/>
-      <w:r>
-        <w:rPr>
-          <w:sz w:val="24"/>
-        </w:rPr>
-        <w:t>……………………………………………………………………………</w:t>
-      </w:r>
-      <w:proofErr w:type="gramStart"/>
-      <w:r>
-        <w:rPr>
-          <w:sz w:val="24"/>
-        </w:rPr>
-        <w:t>…….</w:t>
-      </w:r>
-      <w:proofErr w:type="gramEnd"/>
-      <w:r>
-        <w:rPr>
-          <w:sz w:val="24"/>
-        </w:rPr>
-        <w:t>…11</w:t>
-      </w:r>
-    </w:p>
-    <w:p>
-      <w:pPr>
-        <w:ind w:firstLine="708"/>
-        <w:rPr>
-          <w:sz w:val="24"/>
-        </w:rPr>
-      </w:pPr>
-      <w:r>
-        <w:rPr>
-          <w:sz w:val="24"/>
-        </w:rPr>
-        <w:t>Boh………………………………………………………………………………</w:t>
-      </w:r>
-      <w:proofErr w:type="gramStart"/>
-      <w:r>
-        <w:rPr>
-          <w:sz w:val="24"/>
-        </w:rPr>
-        <w:t>…….</w:t>
-      </w:r>
-      <w:proofErr w:type="gramEnd"/>
-      <w:r>
-        <w:rPr>
-          <w:sz w:val="24"/>
-        </w:rPr>
-        <w:t>14</w:t>
+      <w:r>
+        <w:rPr>
+          <w:sz w:val="24"/>
+        </w:rPr>
+        <w:t>Thread……………………………………………………………………………</w:t>
+      </w:r>
+      <w:r>
+        <w:rPr>
+          <w:sz w:val="24"/>
+        </w:rPr>
+        <w:t>...</w:t>
+      </w:r>
+      <w:r>
+        <w:rPr>
+          <w:sz w:val="24"/>
+        </w:rPr>
+        <w:t>…</w:t>
+      </w:r>
+      <w:r>
+        <w:rPr>
+          <w:sz w:val="24"/>
+        </w:rPr>
+        <w:t>6</w:t>
       </w:r>
     </w:p>
     <w:p>
@@ -708,28 +673,13 @@
           <w:sz w:val="32"/>
           <w:szCs w:val="32"/>
         </w:rPr>
+        <w:lastRenderedPageBreak/>
         <w:t>Descrizione generale delle scelte di progetto effettuate</w:t>
       </w:r>
     </w:p>
     <w:p>
       <w:r>
-        <w:t xml:space="preserve">Per poter avviare il programma bisogna avere installato </w:t>
-      </w:r>
-      <w:proofErr w:type="spellStart"/>
-      <w:r>
-        <w:t>Python</w:t>
-      </w:r>
-      <w:proofErr w:type="spellEnd"/>
-      <w:r>
-        <w:t xml:space="preserve"> e aver clonato il </w:t>
-      </w:r>
-      <w:proofErr w:type="spellStart"/>
-      <w:r>
-        <w:t>repository</w:t>
-      </w:r>
-      <w:proofErr w:type="spellEnd"/>
-      <w:r>
-        <w:t xml:space="preserve"> </w:t>
+        <w:t xml:space="preserve">Per poter avviare il programma bisogna avere installato Python e aver clonato il repository </w:t>
       </w:r>
       <w:hyperlink r:id="rId11">
         <w:r>
@@ -740,15 +690,7 @@
         </w:r>
       </w:hyperlink>
       <w:r>
-        <w:t xml:space="preserve">. Con il terminale spostarsi fino alla cartella in cui si è clonato il </w:t>
-      </w:r>
-      <w:proofErr w:type="spellStart"/>
-      <w:r>
-        <w:t>repository</w:t>
-      </w:r>
-      <w:proofErr w:type="spellEnd"/>
-      <w:r>
-        <w:t xml:space="preserve"> e si apre una sceda di terminale per ogni numero di componente che si vuole.</w:t>
+        <w:t>. Con il terminale spostarsi fino alla cartella in cui si è clonato il repository e si apre una sceda di terminale per ogni numero di componente che si vuole.</w:t>
       </w:r>
     </w:p>
     <w:p>
@@ -768,23 +710,7 @@
     </w:p>
     <w:p>
       <w:r>
-        <w:t xml:space="preserve">Tutti i file che vengono condivisi tra il file e il server vengono salvate in delle cartelle da parte chiamate </w:t>
-      </w:r>
-      <w:proofErr w:type="spellStart"/>
-      <w:r>
-        <w:t>Client_Files</w:t>
-      </w:r>
-      <w:proofErr w:type="spellEnd"/>
-      <w:r>
-        <w:t xml:space="preserve"> e </w:t>
-      </w:r>
-      <w:proofErr w:type="spellStart"/>
-      <w:r>
-        <w:t>Server_Files</w:t>
-      </w:r>
-      <w:proofErr w:type="spellEnd"/>
-      <w:r>
-        <w:t xml:space="preserve"> (</w:t>
+        <w:t>Tutti i file che vengono condivisi tra il file e il server vengono salvate in delle cartelle da parte chiamate Client_Files e Server_Files (</w:t>
       </w:r>
       <w:r>
         <w:rPr>
@@ -808,7 +734,25 @@
           <w:bCs/>
           <w:u w:val="single"/>
         </w:rPr>
-        <w:t>Vedere se sta parte la facciamo</w:t>
+        <w:t xml:space="preserve">Vedere se </w:t>
+      </w:r>
+      <w:proofErr w:type="gramStart"/>
+      <w:r>
+        <w:rPr>
+          <w:b/>
+          <w:bCs/>
+          <w:u w:val="single"/>
+        </w:rPr>
+        <w:t>sta</w:t>
+      </w:r>
+      <w:proofErr w:type="gramEnd"/>
+      <w:r>
+        <w:rPr>
+          <w:b/>
+          <w:bCs/>
+          <w:u w:val="single"/>
+        </w:rPr>
+        <w:t xml:space="preserve"> parte la facciamo</w:t>
       </w:r>
       <w:r>
         <w:t>)</w:t>
@@ -822,6 +766,9 @@
     <w:p/>
     <w:p>
       <w:r>
+        <w:rPr>
+          <w:noProof/>
+        </w:rPr>
         <w:drawing>
           <wp:anchor distT="0" distB="0" distL="114300" distR="114300" simplePos="0" relativeHeight="251658240" behindDoc="0" locked="0" layoutInCell="1" allowOverlap="1" wp14:anchorId="03E96172" wp14:editId="48C52A99">
             <wp:simplePos x="0" y="0"/>
@@ -1360,14 +1307,11 @@
     <w:p/>
     <w:p/>
     <w:p/>
-    <w:p>
-      <w:bookmarkStart w:id="0" w:name="_GoBack"/>
-      <w:bookmarkEnd w:id="0"/>
-    </w:p>
     <w:p/>
     <w:p/>
     <w:p/>
     <w:p/>
+    <w:p/>
     <w:p>
       <w:pPr>
         <w:rPr>
@@ -1395,240 +1339,97 @@
         <w:rPr>
           <w:sz w:val="24"/>
         </w:rPr>
-        <w:t xml:space="preserve">Nel file </w:t>
-      </w:r>
-      <w:proofErr w:type="spellStart"/>
-      <w:r>
-        <w:rPr>
-          <w:sz w:val="24"/>
-        </w:rPr>
-        <w:t>UDP_Client</w:t>
-      </w:r>
-      <w:proofErr w:type="spellEnd"/>
-      <w:r>
-        <w:rPr>
-          <w:sz w:val="24"/>
-        </w:rPr>
-        <w:t xml:space="preserve"> vengono importato il socket, </w:t>
-      </w:r>
-      <w:proofErr w:type="spellStart"/>
-      <w:r>
-        <w:rPr>
+        <w:t>Nel file UDP_Client vengono importato il socket, Input_Translator e Cl</w:t>
+      </w:r>
+      <w:r>
+        <w:rPr>
+          <w:sz w:val="24"/>
+        </w:rPr>
+        <w:t>i</w:t>
+      </w:r>
+      <w:r>
+        <w:rPr>
+          <w:sz w:val="24"/>
+        </w:rPr>
+        <w:t>ent_Fun che servono per implementare al meglio il Client.</w:t>
+      </w:r>
+      <w:r>
+        <w:rPr>
+          <w:sz w:val="24"/>
+        </w:rPr>
+        <w:t xml:space="preserve"> (Input_Translator e Client_Fun si trovano dentro la cartella Utilities.)</w:t>
+      </w:r>
+    </w:p>
+    <w:p>
+      <w:pPr>
+        <w:rPr>
+          <w:b/>
+          <w:bCs/>
+          <w:sz w:val="24"/>
+        </w:rPr>
+      </w:pPr>
+      <w:r>
+        <w:rPr>
+          <w:b/>
+          <w:bCs/>
+          <w:sz w:val="24"/>
+        </w:rPr>
+        <w:t>UDP_Client.py</w:t>
+      </w:r>
+    </w:p>
+    <w:p>
+      <w:pPr>
+        <w:rPr>
+          <w:sz w:val="24"/>
+        </w:rPr>
+      </w:pPr>
+      <w:r>
+        <w:rPr>
+          <w:sz w:val="24"/>
+        </w:rPr>
+        <w:t>Nel file creiamo un nuovo socket impostando come indirizzo IP ‘localhost’ e come porta 10000</w:t>
+      </w:r>
+      <w:r>
+        <w:rPr>
+          <w:sz w:val="24"/>
+        </w:rPr>
+        <w:t xml:space="preserve"> che creano così il server_adress. All’avvio del Client viene subito mostrato il server_adress e la lista dei comandi che possono essere fatti dal Client stesso; questo input viene poi controllato dal Input_Translator importato precedentemente.  </w:t>
+      </w:r>
+    </w:p>
+    <w:p>
+      <w:pPr>
+        <w:rPr>
+          <w:sz w:val="24"/>
+        </w:rPr>
+      </w:pPr>
+      <w:r>
+        <w:rPr>
+          <w:sz w:val="24"/>
+        </w:rPr>
+        <w:t>In base al comando scelto verrà poi eseguita l’operazione scelta che si trovano nel file Client_Fun. Infine, viene implementato anche il comando exit per chiudere la connessione con il server.</w:t>
+      </w:r>
+    </w:p>
+    <w:p>
+      <w:pPr>
+        <w:rPr>
+          <w:b/>
+          <w:bCs/>
+          <w:sz w:val="24"/>
+        </w:rPr>
+      </w:pPr>
+      <w:r>
+        <w:rPr>
+          <w:b/>
+          <w:bCs/>
           <w:sz w:val="24"/>
         </w:rPr>
         <w:t>Input_Translator</w:t>
       </w:r>
-      <w:proofErr w:type="spellEnd"/>
-      <w:r>
-        <w:rPr>
-          <w:sz w:val="24"/>
-        </w:rPr>
-        <w:t xml:space="preserve"> e </w:t>
-      </w:r>
-      <w:proofErr w:type="spellStart"/>
-      <w:r>
-        <w:rPr>
-          <w:sz w:val="24"/>
-        </w:rPr>
-        <w:t>Cl</w:t>
-      </w:r>
-      <w:r>
-        <w:rPr>
-          <w:sz w:val="24"/>
-        </w:rPr>
-        <w:t>i</w:t>
-      </w:r>
-      <w:r>
-        <w:rPr>
-          <w:sz w:val="24"/>
-        </w:rPr>
-        <w:t>ent_Fun</w:t>
-      </w:r>
-      <w:proofErr w:type="spellEnd"/>
-      <w:r>
-        <w:rPr>
-          <w:sz w:val="24"/>
-        </w:rPr>
-        <w:t xml:space="preserve"> che servono per implementare al meglio il Client.</w:t>
-      </w:r>
-      <w:r>
-        <w:rPr>
-          <w:sz w:val="24"/>
-        </w:rPr>
-        <w:t xml:space="preserve"> (</w:t>
-      </w:r>
-      <w:proofErr w:type="spellStart"/>
-      <w:r>
-        <w:rPr>
-          <w:sz w:val="24"/>
-        </w:rPr>
-        <w:t>Input_Translator</w:t>
-      </w:r>
-      <w:proofErr w:type="spellEnd"/>
-      <w:r>
-        <w:rPr>
-          <w:sz w:val="24"/>
-        </w:rPr>
-        <w:t xml:space="preserve"> e </w:t>
-      </w:r>
-      <w:proofErr w:type="spellStart"/>
-      <w:r>
-        <w:rPr>
-          <w:sz w:val="24"/>
-        </w:rPr>
-        <w:t>Client_Fun</w:t>
-      </w:r>
-      <w:proofErr w:type="spellEnd"/>
-      <w:r>
-        <w:rPr>
-          <w:sz w:val="24"/>
-        </w:rPr>
-        <w:t xml:space="preserve"> si trovano dentro la cartella Utilities.)</w:t>
-      </w:r>
-    </w:p>
-    <w:p>
-      <w:pPr>
+      <w:r>
         <w:rPr>
           <w:b/>
           <w:bCs/>
           <w:sz w:val="24"/>
-        </w:rPr>
-      </w:pPr>
-      <w:r>
-        <w:rPr>
-          <w:b/>
-          <w:bCs/>
-          <w:sz w:val="24"/>
-        </w:rPr>
-        <w:t>UDP_Client.py</w:t>
-      </w:r>
-    </w:p>
-    <w:p>
-      <w:pPr>
-        <w:rPr>
-          <w:sz w:val="24"/>
-        </w:rPr>
-      </w:pPr>
-      <w:r>
-        <w:rPr>
-          <w:sz w:val="24"/>
-        </w:rPr>
-        <w:t>Nel file creiamo un nuovo socket impostando come indirizzo IP ‘</w:t>
-      </w:r>
-      <w:proofErr w:type="spellStart"/>
-      <w:r>
-        <w:rPr>
-          <w:sz w:val="24"/>
-        </w:rPr>
-        <w:t>localhost</w:t>
-      </w:r>
-      <w:proofErr w:type="spellEnd"/>
-      <w:r>
-        <w:rPr>
-          <w:sz w:val="24"/>
-        </w:rPr>
-        <w:t>’ e come porta 10000</w:t>
-      </w:r>
-      <w:r>
-        <w:rPr>
-          <w:sz w:val="24"/>
-        </w:rPr>
-        <w:t xml:space="preserve"> che creano così il </w:t>
-      </w:r>
-      <w:proofErr w:type="spellStart"/>
-      <w:r>
-        <w:rPr>
-          <w:sz w:val="24"/>
-        </w:rPr>
-        <w:t>server_adress</w:t>
-      </w:r>
-      <w:proofErr w:type="spellEnd"/>
-      <w:r>
-        <w:rPr>
-          <w:sz w:val="24"/>
-        </w:rPr>
-        <w:t xml:space="preserve">. All’avvio del Client viene subito mostrato il </w:t>
-      </w:r>
-      <w:proofErr w:type="spellStart"/>
-      <w:r>
-        <w:rPr>
-          <w:sz w:val="24"/>
-        </w:rPr>
-        <w:t>server_adress</w:t>
-      </w:r>
-      <w:proofErr w:type="spellEnd"/>
-      <w:r>
-        <w:rPr>
-          <w:sz w:val="24"/>
-        </w:rPr>
-        <w:t xml:space="preserve"> e la lista dei comandi che possono essere fatti dal Client stesso; questo input viene poi controllato dal </w:t>
-      </w:r>
-      <w:proofErr w:type="spellStart"/>
-      <w:r>
-        <w:rPr>
-          <w:sz w:val="24"/>
-        </w:rPr>
-        <w:t>Input_Translator</w:t>
-      </w:r>
-      <w:proofErr w:type="spellEnd"/>
-      <w:r>
-        <w:rPr>
-          <w:sz w:val="24"/>
-        </w:rPr>
-        <w:t xml:space="preserve"> importato precedentemente.  </w:t>
-      </w:r>
-    </w:p>
-    <w:p>
-      <w:pPr>
-        <w:rPr>
-          <w:sz w:val="24"/>
-        </w:rPr>
-      </w:pPr>
-      <w:r>
-        <w:rPr>
-          <w:sz w:val="24"/>
-        </w:rPr>
-        <w:t xml:space="preserve">In base al comando scelto verrà poi eseguita l’operazione scelta che si trovano nel file </w:t>
-      </w:r>
-      <w:proofErr w:type="spellStart"/>
-      <w:r>
-        <w:rPr>
-          <w:sz w:val="24"/>
-        </w:rPr>
-        <w:t>Client_Fun</w:t>
-      </w:r>
-      <w:proofErr w:type="spellEnd"/>
-      <w:r>
-        <w:rPr>
-          <w:sz w:val="24"/>
-        </w:rPr>
-        <w:t>. Infine, viene implementato anche il comando exit per chiudere la connessione con il server.</w:t>
-      </w:r>
-    </w:p>
-    <w:p>
-      <w:pPr>
-        <w:rPr>
-          <w:b/>
-          <w:bCs/>
-          <w:sz w:val="24"/>
-          <w:lang w:val="en-US"/>
-        </w:rPr>
-      </w:pPr>
-      <w:r>
-        <w:rPr>
-          <w:b/>
-          <w:bCs/>
-          <w:sz w:val="24"/>
-          <w:lang w:val="en-US"/>
-        </w:rPr>
-        <w:t>Input_Translator</w:t>
-      </w:r>
-      <w:r>
-        <w:rPr>
-          <w:b/>
-          <w:bCs/>
-          <w:sz w:val="24"/>
-          <w:lang w:val="en-US"/>
         </w:rPr>
         <w:t>.py</w:t>
       </w:r>
@@ -1669,19 +1470,11 @@
           <w:sz w:val="24"/>
         </w:rPr>
       </w:pPr>
-      <w:proofErr w:type="spellStart"/>
-      <w:r>
-        <w:rPr>
-          <w:sz w:val="24"/>
-        </w:rPr>
-        <w:t>getFiles</w:t>
-      </w:r>
-      <w:proofErr w:type="spellEnd"/>
-      <w:r>
-        <w:rPr>
-          <w:sz w:val="24"/>
-        </w:rPr>
-        <w:t xml:space="preserve"> ()</w:t>
+      <w:r>
+        <w:rPr>
+          <w:sz w:val="24"/>
+        </w:rPr>
+        <w:t>getFiles ()</w:t>
       </w:r>
     </w:p>
     <w:p>
@@ -1695,21 +1488,7 @@
         <w:rPr>
           <w:sz w:val="24"/>
         </w:rPr>
-        <w:t xml:space="preserve">prende tutti i nomi dei file presenti nella directory </w:t>
-      </w:r>
-      <w:proofErr w:type="spellStart"/>
-      <w:r>
-        <w:rPr>
-          <w:sz w:val="24"/>
-        </w:rPr>
-        <w:t>Client_Files</w:t>
-      </w:r>
-      <w:proofErr w:type="spellEnd"/>
-      <w:r>
-        <w:rPr>
-          <w:sz w:val="24"/>
-        </w:rPr>
-        <w:t xml:space="preserve"> e li metti in una lista</w:t>
+        <w:t>prende tutti i nomi dei file presenti nella directory Client_Files e li metti in una lista</w:t>
       </w:r>
       <w:r>
         <w:rPr>
@@ -1729,33 +1508,11 @@
           <w:sz w:val="24"/>
         </w:rPr>
       </w:pPr>
-      <w:proofErr w:type="spellStart"/>
-      <w:r>
-        <w:rPr>
-          <w:sz w:val="24"/>
-        </w:rPr>
-        <w:t>checkInput</w:t>
-      </w:r>
-      <w:proofErr w:type="spellEnd"/>
-      <w:r>
-        <w:rPr>
-          <w:sz w:val="24"/>
-        </w:rPr>
-        <w:t>(</w:t>
-      </w:r>
-      <w:proofErr w:type="spellStart"/>
-      <w:r>
-        <w:rPr>
-          <w:sz w:val="24"/>
-        </w:rPr>
-        <w:t>inString</w:t>
-      </w:r>
-      <w:proofErr w:type="spellEnd"/>
-      <w:r>
-        <w:rPr>
-          <w:sz w:val="24"/>
-        </w:rPr>
-        <w:t>)</w:t>
+      <w:r>
+        <w:rPr>
+          <w:sz w:val="24"/>
+        </w:rPr>
+        <w:t>checkInput(inString)</w:t>
       </w:r>
     </w:p>
     <w:p>
@@ -1804,33 +1561,11 @@
           <w:sz w:val="24"/>
         </w:rPr>
       </w:pPr>
-      <w:proofErr w:type="spellStart"/>
-      <w:r>
-        <w:rPr>
-          <w:sz w:val="24"/>
-        </w:rPr>
-        <w:t>getInput</w:t>
-      </w:r>
-      <w:proofErr w:type="spellEnd"/>
-      <w:r>
-        <w:rPr>
-          <w:sz w:val="24"/>
-        </w:rPr>
-        <w:t>(</w:t>
-      </w:r>
-      <w:proofErr w:type="spellStart"/>
-      <w:r>
-        <w:rPr>
-          <w:sz w:val="24"/>
-        </w:rPr>
-        <w:t>inString</w:t>
-      </w:r>
-      <w:proofErr w:type="spellEnd"/>
-      <w:r>
-        <w:rPr>
-          <w:sz w:val="24"/>
-        </w:rPr>
-        <w:t>)</w:t>
+      <w:r>
+        <w:rPr>
+          <w:sz w:val="24"/>
+        </w:rPr>
+        <w:t>getInput(inString)</w:t>
       </w:r>
     </w:p>
     <w:p>
@@ -1856,27 +1591,7 @@
           <w:sz w:val="24"/>
           <w:u w:val="single"/>
         </w:rPr>
-        <w:t xml:space="preserve">(forse </w:t>
-      </w:r>
-      <w:proofErr w:type="spellStart"/>
-      <w:r>
-        <w:rPr>
-          <w:b/>
-          <w:bCs/>
-          <w:sz w:val="24"/>
-          <w:u w:val="single"/>
-        </w:rPr>
-        <w:t>checkInput</w:t>
-      </w:r>
-      <w:proofErr w:type="spellEnd"/>
-      <w:r>
-        <w:rPr>
-          <w:b/>
-          <w:bCs/>
-          <w:sz w:val="24"/>
-          <w:u w:val="single"/>
-        </w:rPr>
-        <w:t xml:space="preserve"> via)</w:t>
+        <w:t>(forse checkInput via)</w:t>
       </w:r>
     </w:p>
     <w:p>
@@ -1920,34 +1635,18 @@
           <w:sz w:val="24"/>
         </w:rPr>
       </w:pPr>
-      <w:proofErr w:type="spellStart"/>
-      <w:r>
-        <w:rPr>
-          <w:sz w:val="24"/>
-        </w:rPr>
-        <w:t>ListRequest</w:t>
-      </w:r>
-      <w:proofErr w:type="spellEnd"/>
-      <w:r>
-        <w:rPr>
-          <w:sz w:val="24"/>
-        </w:rPr>
-        <w:t xml:space="preserve"> (</w:t>
-      </w:r>
-      <w:r>
-        <w:rPr>
-          <w:sz w:val="24"/>
-        </w:rPr>
-        <w:t xml:space="preserve">socket, </w:t>
-      </w:r>
-      <w:proofErr w:type="spellStart"/>
-      <w:r>
-        <w:rPr>
-          <w:sz w:val="24"/>
-        </w:rPr>
-        <w:t>server_adress</w:t>
-      </w:r>
-      <w:proofErr w:type="spellEnd"/>
+      <w:r>
+        <w:rPr>
+          <w:sz w:val="24"/>
+        </w:rPr>
+        <w:t>ListRequest (</w:t>
+      </w:r>
+      <w:r>
+        <w:rPr>
+          <w:sz w:val="24"/>
+        </w:rPr>
+        <w:t>socket, server_adress</w:t>
+      </w:r>
       <w:r>
         <w:rPr>
           <w:sz w:val="24"/>
@@ -1979,46 +1678,30 @@
           <w:sz w:val="24"/>
           <w:lang w:val="en-US"/>
         </w:rPr>
-        <w:t xml:space="preserve">socket, </w:t>
-      </w:r>
-      <w:proofErr w:type="spellStart"/>
+        <w:t>socket, server_adress, filename</w:t>
+      </w:r>
       <w:r>
         <w:rPr>
           <w:sz w:val="24"/>
           <w:lang w:val="en-US"/>
         </w:rPr>
-        <w:t>server_adress</w:t>
-      </w:r>
-      <w:proofErr w:type="spellEnd"/>
-      <w:r>
+        <w:t>)</w:t>
+      </w:r>
+    </w:p>
+    <w:p>
+      <w:pPr>
+        <w:pStyle w:val="Paragrafoelenco"/>
         <w:rPr>
           <w:sz w:val="24"/>
           <w:lang w:val="en-US"/>
         </w:rPr>
-        <w:t>, filename</w:t>
-      </w:r>
-      <w:r>
-        <w:rPr>
-          <w:sz w:val="24"/>
-          <w:lang w:val="en-US"/>
-        </w:rPr>
-        <w:t>)</w:t>
-      </w:r>
+      </w:pPr>
     </w:p>
     <w:p>
       <w:pPr>
         <w:pStyle w:val="Paragrafoelenco"/>
         <w:rPr>
           <w:sz w:val="24"/>
-          <w:lang w:val="en-US"/>
-        </w:rPr>
-      </w:pPr>
-    </w:p>
-    <w:p>
-      <w:pPr>
-        <w:pStyle w:val="Paragrafoelenco"/>
-        <w:rPr>
-          <w:sz w:val="24"/>
         </w:rPr>
       </w:pPr>
       <w:r>
@@ -2031,21 +1714,7 @@
         <w:rPr>
           <w:sz w:val="24"/>
         </w:rPr>
-        <w:t xml:space="preserve">ano il comando al server e restano in attesa della risposta; </w:t>
-      </w:r>
-      <w:proofErr w:type="spellStart"/>
-      <w:r>
-        <w:rPr>
-          <w:sz w:val="24"/>
-        </w:rPr>
-        <w:t>PutRequest</w:t>
-      </w:r>
-      <w:proofErr w:type="spellEnd"/>
-      <w:r>
-        <w:rPr>
-          <w:sz w:val="24"/>
-        </w:rPr>
-        <w:t xml:space="preserve"> manda anche il nome del file che si cerca.</w:t>
+        <w:t>ano il comando al server e restano in attesa della risposta; PutRequest manda anche il nome del file che si cerca.</w:t>
       </w:r>
     </w:p>
     <w:p>
@@ -2094,49 +1763,7 @@
         <w:rPr>
           <w:sz w:val="24"/>
         </w:rPr>
-        <w:t xml:space="preserve">Nel file </w:t>
-      </w:r>
-      <w:proofErr w:type="spellStart"/>
-      <w:r>
-        <w:rPr>
-          <w:sz w:val="24"/>
-        </w:rPr>
-        <w:t>UDP_Client</w:t>
-      </w:r>
-      <w:proofErr w:type="spellEnd"/>
-      <w:r>
-        <w:rPr>
-          <w:sz w:val="24"/>
-        </w:rPr>
-        <w:t xml:space="preserve"> vengono importato il socket e </w:t>
-      </w:r>
-      <w:proofErr w:type="spellStart"/>
-      <w:r>
-        <w:rPr>
-          <w:sz w:val="24"/>
-        </w:rPr>
-        <w:t>Server_Fun</w:t>
-      </w:r>
-      <w:proofErr w:type="spellEnd"/>
-      <w:r>
-        <w:rPr>
-          <w:sz w:val="24"/>
-        </w:rPr>
-        <w:t xml:space="preserve"> che servono per implementare al meglio il Server. (</w:t>
-      </w:r>
-      <w:proofErr w:type="spellStart"/>
-      <w:r>
-        <w:rPr>
-          <w:sz w:val="24"/>
-        </w:rPr>
-        <w:t>Server_Fun</w:t>
-      </w:r>
-      <w:proofErr w:type="spellEnd"/>
-      <w:r>
-        <w:rPr>
-          <w:sz w:val="24"/>
-        </w:rPr>
-        <w:t xml:space="preserve"> si trova dentro la cartella Utilities.)</w:t>
+        <w:t>Nel file UDP_Client vengono importato il socket e Server_Fun che servono per implementare al meglio il Server. (Server_Fun si trova dentro la cartella Utilities.)</w:t>
       </w:r>
     </w:p>
     <w:p>
@@ -2166,44 +1793,27 @@
         <w:rPr>
           <w:sz w:val="24"/>
         </w:rPr>
-        <w:t>Nel file creiamo un nuovo socket impostando come indirizzo IP ‘</w:t>
-      </w:r>
-      <w:proofErr w:type="spellStart"/>
-      <w:r>
-        <w:rPr>
-          <w:sz w:val="24"/>
-        </w:rPr>
-        <w:t>localhost</w:t>
-      </w:r>
-      <w:proofErr w:type="spellEnd"/>
-      <w:r>
-        <w:rPr>
-          <w:sz w:val="24"/>
-        </w:rPr>
-        <w:t xml:space="preserve">’ e come porta 10000 che creano così il </w:t>
-      </w:r>
-      <w:proofErr w:type="spellStart"/>
-      <w:r>
-        <w:rPr>
-          <w:sz w:val="24"/>
-        </w:rPr>
-        <w:t>server_adress</w:t>
-      </w:r>
-      <w:proofErr w:type="spellEnd"/>
-      <w:r>
-        <w:rPr>
-          <w:sz w:val="24"/>
-        </w:rPr>
-        <w:t xml:space="preserve">. All’avvio del Server viene subito mostrato il </w:t>
-      </w:r>
-      <w:proofErr w:type="spellStart"/>
-      <w:r>
-        <w:rPr>
-          <w:sz w:val="24"/>
-        </w:rPr>
-        <w:t>server_adress</w:t>
-      </w:r>
-      <w:proofErr w:type="spellEnd"/>
+        <w:t xml:space="preserve">Nel file creiamo un nuovo socket impostando come indirizzo IP ‘localhost’ e come porta 10000 che creano così il server_adress. All’avvio del Server viene subito mostrato il server_adress. </w:t>
+      </w:r>
+    </w:p>
+    <w:p>
+      <w:pPr>
+        <w:rPr>
+          <w:sz w:val="24"/>
+        </w:rPr>
+      </w:pPr>
+      <w:r>
+        <w:rPr>
+          <w:sz w:val="24"/>
+        </w:rPr>
+        <w:t>La funzione client_handler indirizza a seconda del comando inserito alla funzione che lo implementa dentro Server_Fun</w:t>
+      </w:r>
+      <w:r>
+        <w:rPr>
+          <w:sz w:val="24"/>
+        </w:rPr>
+        <w:t xml:space="preserve"> precedentemente importato</w:t>
+      </w:r>
       <w:r>
         <w:rPr>
           <w:sz w:val="24"/>
@@ -2221,82 +1831,7 @@
         <w:rPr>
           <w:sz w:val="24"/>
         </w:rPr>
-        <w:t xml:space="preserve">La funzione </w:t>
-      </w:r>
-      <w:proofErr w:type="spellStart"/>
-      <w:r>
-        <w:rPr>
-          <w:sz w:val="24"/>
-        </w:rPr>
-        <w:t>client_handler</w:t>
-      </w:r>
-      <w:proofErr w:type="spellEnd"/>
-      <w:r>
-        <w:rPr>
-          <w:sz w:val="24"/>
-        </w:rPr>
-        <w:t xml:space="preserve"> indirizza a seconda del comando inserito alla funzione che lo implementa dentro </w:t>
-      </w:r>
-      <w:proofErr w:type="spellStart"/>
-      <w:r>
-        <w:rPr>
-          <w:sz w:val="24"/>
-        </w:rPr>
-        <w:t>Server_Fun</w:t>
-      </w:r>
-      <w:proofErr w:type="spellEnd"/>
-      <w:r>
-        <w:rPr>
-          <w:sz w:val="24"/>
-        </w:rPr>
-        <w:t xml:space="preserve"> precedentemente importato</w:t>
-      </w:r>
-      <w:r>
-        <w:rPr>
-          <w:sz w:val="24"/>
-        </w:rPr>
-        <w:t xml:space="preserve">. </w:t>
-      </w:r>
-    </w:p>
-    <w:p>
-      <w:pPr>
-        <w:rPr>
-          <w:sz w:val="24"/>
-        </w:rPr>
-      </w:pPr>
-      <w:r>
-        <w:rPr>
-          <w:sz w:val="24"/>
-        </w:rPr>
-        <w:t xml:space="preserve">L’exit non viene messo dentro la funzione poiché non è richiamabile dai </w:t>
-      </w:r>
-      <w:proofErr w:type="spellStart"/>
-      <w:r>
-        <w:rPr>
-          <w:sz w:val="24"/>
-        </w:rPr>
-        <w:t>thread</w:t>
-      </w:r>
-      <w:proofErr w:type="spellEnd"/>
-      <w:r>
-        <w:rPr>
-          <w:sz w:val="24"/>
-        </w:rPr>
-        <w:t xml:space="preserve"> ma solo dal “</w:t>
-      </w:r>
-      <w:proofErr w:type="spellStart"/>
-      <w:r>
-        <w:rPr>
-          <w:sz w:val="24"/>
-        </w:rPr>
-        <w:t>main</w:t>
-      </w:r>
-      <w:proofErr w:type="spellEnd"/>
-      <w:r>
-        <w:rPr>
-          <w:sz w:val="24"/>
-        </w:rPr>
-        <w:t>”. (</w:t>
+        <w:t>L’exit non viene messo dentro la funzione poiché non è richiamabile dai thread ma solo dal “main”. (</w:t>
       </w:r>
       <w:r>
         <w:rPr>
@@ -2355,33 +1890,11 @@
           <w:sz w:val="24"/>
         </w:rPr>
       </w:pPr>
-      <w:proofErr w:type="spellStart"/>
-      <w:r>
-        <w:rPr>
-          <w:sz w:val="24"/>
-        </w:rPr>
-        <w:t>ListResponse</w:t>
-      </w:r>
-      <w:proofErr w:type="spellEnd"/>
-      <w:r>
-        <w:rPr>
-          <w:sz w:val="24"/>
-        </w:rPr>
-        <w:t xml:space="preserve"> (socket, </w:t>
-      </w:r>
-      <w:proofErr w:type="spellStart"/>
-      <w:r>
-        <w:rPr>
-          <w:sz w:val="24"/>
-        </w:rPr>
-        <w:t>client_adress</w:t>
-      </w:r>
-      <w:proofErr w:type="spellEnd"/>
-      <w:r>
-        <w:rPr>
-          <w:sz w:val="24"/>
-        </w:rPr>
-        <w:t>)</w:t>
+      <w:r>
+        <w:rPr>
+          <w:sz w:val="24"/>
+        </w:rPr>
+        <w:t>ListResponse (socket, client_adress)</w:t>
       </w:r>
     </w:p>
     <w:p>
@@ -2431,7 +1944,6 @@
         </w:rPr>
         <w:t xml:space="preserve"> (socket, </w:t>
       </w:r>
-      <w:proofErr w:type="spellStart"/>
       <w:r>
         <w:rPr>
           <w:sz w:val="24"/>
@@ -2453,7 +1965,6 @@
         </w:rPr>
         <w:t>s</w:t>
       </w:r>
-      <w:proofErr w:type="spellEnd"/>
       <w:r>
         <w:rPr>
           <w:sz w:val="24"/>
@@ -2491,21 +2002,7 @@
         <w:rPr>
           <w:sz w:val="24"/>
         </w:rPr>
-        <w:t xml:space="preserve">o salva nella cartella </w:t>
-      </w:r>
-      <w:proofErr w:type="spellStart"/>
-      <w:r>
-        <w:rPr>
-          <w:sz w:val="24"/>
-        </w:rPr>
-        <w:t>Server_Files</w:t>
-      </w:r>
-      <w:proofErr w:type="spellEnd"/>
-      <w:r>
-        <w:rPr>
-          <w:sz w:val="24"/>
-        </w:rPr>
-        <w:t xml:space="preserve"> e ritorna l’esito dell’operazione.</w:t>
+        <w:t>o salva nella cartella Server_Files e ritorna l’esito dell’operazione.</w:t>
       </w:r>
     </w:p>
     <w:p>
@@ -2731,7 +2228,7 @@
 </file>
 
 <file path=word/endnotes.xml><?xml version="1.0" encoding="utf-8"?>
-<w:endnotes xmlns:wpc="http://schemas.microsoft.com/office/word/2010/wordprocessingCanvas" xmlns:cx="http://schemas.microsoft.com/office/drawing/2014/chartex" xmlns:mc="http://schemas.openxmlformats.org/markup-compatibility/2006" xmlns:o="urn:schemas-microsoft-com:office:office" xmlns:r="http://schemas.openxmlformats.org/officeDocument/2006/relationships" xmlns:m="http://schemas.openxmlformats.org/officeDocument/2006/math" xmlns:v="urn:schemas-microsoft-com:vml" xmlns:wp14="http://schemas.microsoft.com/office/word/2010/wordprocessingDrawing" xmlns:wp="http://schemas.openxmlformats.org/drawingml/2006/wordprocessingDrawing" xmlns:w10="urn:schemas-microsoft-com:office:word" xmlns:w="http://schemas.openxmlformats.org/wordprocessingml/2006/main" xmlns:w14="http://schemas.microsoft.com/office/word/2010/wordml" xmlns:w15="http://schemas.microsoft.com/office/word/2012/wordml" xmlns:w16se="http://schemas.microsoft.com/office/word/2015/wordml/symex" xmlns:wpg="http://schemas.microsoft.com/office/word/2010/wordprocessingGroup" xmlns:wpi="http://schemas.microsoft.com/office/word/2010/wordprocessingInk" xmlns:wne="http://schemas.microsoft.com/office/word/2006/wordml" xmlns:wps="http://schemas.microsoft.com/office/word/2010/wordprocessingShape" mc:Ignorable="w14 w15 w16se wp14">
+<w:endnotes xmlns:wpc="http://schemas.microsoft.com/office/word/2010/wordprocessingCanvas" xmlns:cx="http://schemas.microsoft.com/office/drawing/2014/chartex" xmlns:cx1="http://schemas.microsoft.com/office/drawing/2015/9/8/chartex" xmlns:cx2="http://schemas.microsoft.com/office/drawing/2015/10/21/chartex" xmlns:cx3="http://schemas.microsoft.com/office/drawing/2016/5/9/chartex" xmlns:cx4="http://schemas.microsoft.com/office/drawing/2016/5/10/chartex" xmlns:cx5="http://schemas.microsoft.com/office/drawing/2016/5/11/chartex" xmlns:cx6="http://schemas.microsoft.com/office/drawing/2016/5/12/chartex" xmlns:cx7="http://schemas.microsoft.com/office/drawing/2016/5/13/chartex" xmlns:cx8="http://schemas.microsoft.com/office/drawing/2016/5/14/chartex" xmlns:mc="http://schemas.openxmlformats.org/markup-compatibility/2006" xmlns:aink="http://schemas.microsoft.com/office/drawing/2016/ink" xmlns:am3d="http://schemas.microsoft.com/office/drawing/2017/model3d" xmlns:o="urn:schemas-microsoft-com:office:office" xmlns:oel="http://schemas.microsoft.com/office/2019/extlst" xmlns:r="http://schemas.openxmlformats.org/officeDocument/2006/relationships" xmlns:m="http://schemas.openxmlformats.org/officeDocument/2006/math" xmlns:v="urn:schemas-microsoft-com:vml" xmlns:wp14="http://schemas.microsoft.com/office/word/2010/wordprocessingDrawing" xmlns:wp="http://schemas.openxmlformats.org/drawingml/2006/wordprocessingDrawing" xmlns:w10="urn:schemas-microsoft-com:office:word" xmlns:w="http://schemas.openxmlformats.org/wordprocessingml/2006/main" xmlns:w14="http://schemas.microsoft.com/office/word/2010/wordml" xmlns:w15="http://schemas.microsoft.com/office/word/2012/wordml" xmlns:w16cex="http://schemas.microsoft.com/office/word/2018/wordml/cex" xmlns:w16cid="http://schemas.microsoft.com/office/word/2016/wordml/cid" xmlns:w16="http://schemas.microsoft.com/office/word/2018/wordml" xmlns:w16sdtdh="http://schemas.microsoft.com/office/word/2020/wordml/sdtdatahash" xmlns:w16se="http://schemas.microsoft.com/office/word/2015/wordml/symex" xmlns:wpg="http://schemas.microsoft.com/office/word/2010/wordprocessingGroup" xmlns:wpi="http://schemas.microsoft.com/office/word/2010/wordprocessingInk" xmlns:wne="http://schemas.microsoft.com/office/word/2006/wordml" xmlns:wps="http://schemas.microsoft.com/office/word/2010/wordprocessingShape" mc:Ignorable="w14 w15 w16se w16cid w16 w16cex w16sdtdh wp14">
   <w:endnote w:type="separator" w:id="-1">
     <w:p>
       <w:pPr>
@@ -2756,7 +2253,7 @@
 </file>
 
 <file path=word/footer1.xml><?xml version="1.0" encoding="utf-8"?>
-<w:ftr xmlns:wpc="http://schemas.microsoft.com/office/word/2010/wordprocessingCanvas" xmlns:cx="http://schemas.microsoft.com/office/drawing/2014/chartex" xmlns:mc="http://schemas.openxmlformats.org/markup-compatibility/2006" xmlns:o="urn:schemas-microsoft-com:office:office" xmlns:r="http://schemas.openxmlformats.org/officeDocument/2006/relationships" xmlns:m="http://schemas.openxmlformats.org/officeDocument/2006/math" xmlns:v="urn:schemas-microsoft-com:vml" xmlns:wp14="http://schemas.microsoft.com/office/word/2010/wordprocessingDrawing" xmlns:wp="http://schemas.openxmlformats.org/drawingml/2006/wordprocessingDrawing" xmlns:w10="urn:schemas-microsoft-com:office:word" xmlns:w="http://schemas.openxmlformats.org/wordprocessingml/2006/main" xmlns:w14="http://schemas.microsoft.com/office/word/2010/wordml" xmlns:w15="http://schemas.microsoft.com/office/word/2012/wordml" xmlns:w16se="http://schemas.microsoft.com/office/word/2015/wordml/symex" xmlns:wpg="http://schemas.microsoft.com/office/word/2010/wordprocessingGroup" xmlns:wpi="http://schemas.microsoft.com/office/word/2010/wordprocessingInk" xmlns:wne="http://schemas.microsoft.com/office/word/2006/wordml" xmlns:wps="http://schemas.microsoft.com/office/word/2010/wordprocessingShape" mc:Ignorable="w14 w15 w16se wp14">
+<w:ftr xmlns:wpc="http://schemas.microsoft.com/office/word/2010/wordprocessingCanvas" xmlns:cx="http://schemas.microsoft.com/office/drawing/2014/chartex" xmlns:cx1="http://schemas.microsoft.com/office/drawing/2015/9/8/chartex" xmlns:cx2="http://schemas.microsoft.com/office/drawing/2015/10/21/chartex" xmlns:cx3="http://schemas.microsoft.com/office/drawing/2016/5/9/chartex" xmlns:cx4="http://schemas.microsoft.com/office/drawing/2016/5/10/chartex" xmlns:cx5="http://schemas.microsoft.com/office/drawing/2016/5/11/chartex" xmlns:cx6="http://schemas.microsoft.com/office/drawing/2016/5/12/chartex" xmlns:cx7="http://schemas.microsoft.com/office/drawing/2016/5/13/chartex" xmlns:cx8="http://schemas.microsoft.com/office/drawing/2016/5/14/chartex" xmlns:mc="http://schemas.openxmlformats.org/markup-compatibility/2006" xmlns:aink="http://schemas.microsoft.com/office/drawing/2016/ink" xmlns:am3d="http://schemas.microsoft.com/office/drawing/2017/model3d" xmlns:o="urn:schemas-microsoft-com:office:office" xmlns:oel="http://schemas.microsoft.com/office/2019/extlst" xmlns:r="http://schemas.openxmlformats.org/officeDocument/2006/relationships" xmlns:m="http://schemas.openxmlformats.org/officeDocument/2006/math" xmlns:v="urn:schemas-microsoft-com:vml" xmlns:wp14="http://schemas.microsoft.com/office/word/2010/wordprocessingDrawing" xmlns:wp="http://schemas.openxmlformats.org/drawingml/2006/wordprocessingDrawing" xmlns:w10="urn:schemas-microsoft-com:office:word" xmlns:w="http://schemas.openxmlformats.org/wordprocessingml/2006/main" xmlns:w14="http://schemas.microsoft.com/office/word/2010/wordml" xmlns:w15="http://schemas.microsoft.com/office/word/2012/wordml" xmlns:w16cex="http://schemas.microsoft.com/office/word/2018/wordml/cex" xmlns:w16cid="http://schemas.microsoft.com/office/word/2016/wordml/cid" xmlns:w16="http://schemas.microsoft.com/office/word/2018/wordml" xmlns:w16sdtdh="http://schemas.microsoft.com/office/word/2020/wordml/sdtdatahash" xmlns:w16se="http://schemas.microsoft.com/office/word/2015/wordml/symex" xmlns:wpg="http://schemas.microsoft.com/office/word/2010/wordprocessingGroup" xmlns:wpi="http://schemas.microsoft.com/office/word/2010/wordprocessingInk" xmlns:wne="http://schemas.microsoft.com/office/word/2006/wordml" xmlns:wps="http://schemas.microsoft.com/office/word/2010/wordprocessingShape" mc:Ignorable="w14 w15 w16se w16cid w16 w16cex w16sdtdh wp14">
   <w:sdt>
     <w:sdtPr>
       <w:id w:val="-98794059"/>
@@ -2802,7 +2299,7 @@
 </file>
 
 <file path=word/footnotes.xml><?xml version="1.0" encoding="utf-8"?>
-<w:footnotes xmlns:wpc="http://schemas.microsoft.com/office/word/2010/wordprocessingCanvas" xmlns:cx="http://schemas.microsoft.com/office/drawing/2014/chartex" xmlns:mc="http://schemas.openxmlformats.org/markup-compatibility/2006" xmlns:o="urn:schemas-microsoft-com:office:office" xmlns:r="http://schemas.openxmlformats.org/officeDocument/2006/relationships" xmlns:m="http://schemas.openxmlformats.org/officeDocument/2006/math" xmlns:v="urn:schemas-microsoft-com:vml" xmlns:wp14="http://schemas.microsoft.com/office/word/2010/wordprocessingDrawing" xmlns:wp="http://schemas.openxmlformats.org/drawingml/2006/wordprocessingDrawing" xmlns:w10="urn:schemas-microsoft-com:office:word" xmlns:w="http://schemas.openxmlformats.org/wordprocessingml/2006/main" xmlns:w14="http://schemas.microsoft.com/office/word/2010/wordml" xmlns:w15="http://schemas.microsoft.com/office/word/2012/wordml" xmlns:w16se="http://schemas.microsoft.com/office/word/2015/wordml/symex" xmlns:wpg="http://schemas.microsoft.com/office/word/2010/wordprocessingGroup" xmlns:wpi="http://schemas.microsoft.com/office/word/2010/wordprocessingInk" xmlns:wne="http://schemas.microsoft.com/office/word/2006/wordml" xmlns:wps="http://schemas.microsoft.com/office/word/2010/wordprocessingShape" mc:Ignorable="w14 w15 w16se wp14">
+<w:footnotes xmlns:wpc="http://schemas.microsoft.com/office/word/2010/wordprocessingCanvas" xmlns:cx="http://schemas.microsoft.com/office/drawing/2014/chartex" xmlns:cx1="http://schemas.microsoft.com/office/drawing/2015/9/8/chartex" xmlns:cx2="http://schemas.microsoft.com/office/drawing/2015/10/21/chartex" xmlns:cx3="http://schemas.microsoft.com/office/drawing/2016/5/9/chartex" xmlns:cx4="http://schemas.microsoft.com/office/drawing/2016/5/10/chartex" xmlns:cx5="http://schemas.microsoft.com/office/drawing/2016/5/11/chartex" xmlns:cx6="http://schemas.microsoft.com/office/drawing/2016/5/12/chartex" xmlns:cx7="http://schemas.microsoft.com/office/drawing/2016/5/13/chartex" xmlns:cx8="http://schemas.microsoft.com/office/drawing/2016/5/14/chartex" xmlns:mc="http://schemas.openxmlformats.org/markup-compatibility/2006" xmlns:aink="http://schemas.microsoft.com/office/drawing/2016/ink" xmlns:am3d="http://schemas.microsoft.com/office/drawing/2017/model3d" xmlns:o="urn:schemas-microsoft-com:office:office" xmlns:oel="http://schemas.microsoft.com/office/2019/extlst" xmlns:r="http://schemas.openxmlformats.org/officeDocument/2006/relationships" xmlns:m="http://schemas.openxmlformats.org/officeDocument/2006/math" xmlns:v="urn:schemas-microsoft-com:vml" xmlns:wp14="http://schemas.microsoft.com/office/word/2010/wordprocessingDrawing" xmlns:wp="http://schemas.openxmlformats.org/drawingml/2006/wordprocessingDrawing" xmlns:w10="urn:schemas-microsoft-com:office:word" xmlns:w="http://schemas.openxmlformats.org/wordprocessingml/2006/main" xmlns:w14="http://schemas.microsoft.com/office/word/2010/wordml" xmlns:w15="http://schemas.microsoft.com/office/word/2012/wordml" xmlns:w16cex="http://schemas.microsoft.com/office/word/2018/wordml/cex" xmlns:w16cid="http://schemas.microsoft.com/office/word/2016/wordml/cid" xmlns:w16="http://schemas.microsoft.com/office/word/2018/wordml" xmlns:w16sdtdh="http://schemas.microsoft.com/office/word/2020/wordml/sdtdatahash" xmlns:w16se="http://schemas.microsoft.com/office/word/2015/wordml/symex" xmlns:wpg="http://schemas.microsoft.com/office/word/2010/wordprocessingGroup" xmlns:wpi="http://schemas.microsoft.com/office/word/2010/wordprocessingInk" xmlns:wne="http://schemas.microsoft.com/office/word/2006/wordml" xmlns:wps="http://schemas.microsoft.com/office/word/2010/wordprocessingShape" mc:Ignorable="w14 w15 w16se w16cid w16 w16cex w16sdtdh wp14">
   <w:footnote w:type="separator" w:id="-1">
     <w:p>
       <w:pPr>
@@ -2827,7 +2324,7 @@
 </file>
 
 <file path=word/numbering.xml><?xml version="1.0" encoding="utf-8"?>
-<w:numbering xmlns:wpc="http://schemas.microsoft.com/office/word/2010/wordprocessingCanvas" xmlns:cx="http://schemas.microsoft.com/office/drawing/2014/chartex" xmlns:mc="http://schemas.openxmlformats.org/markup-compatibility/2006" xmlns:o="urn:schemas-microsoft-com:office:office" xmlns:r="http://schemas.openxmlformats.org/officeDocument/2006/relationships" xmlns:m="http://schemas.openxmlformats.org/officeDocument/2006/math" xmlns:v="urn:schemas-microsoft-com:vml" xmlns:wp14="http://schemas.microsoft.com/office/word/2010/wordprocessingDrawing" xmlns:wp="http://schemas.openxmlformats.org/drawingml/2006/wordprocessingDrawing" xmlns:w10="urn:schemas-microsoft-com:office:word" xmlns:w="http://schemas.openxmlformats.org/wordprocessingml/2006/main" xmlns:w14="http://schemas.microsoft.com/office/word/2010/wordml" xmlns:w15="http://schemas.microsoft.com/office/word/2012/wordml" xmlns:w16se="http://schemas.microsoft.com/office/word/2015/wordml/symex" xmlns:wpg="http://schemas.microsoft.com/office/word/2010/wordprocessingGroup" xmlns:wpi="http://schemas.microsoft.com/office/word/2010/wordprocessingInk" xmlns:wne="http://schemas.microsoft.com/office/word/2006/wordml" xmlns:wps="http://schemas.microsoft.com/office/word/2010/wordprocessingShape" mc:Ignorable="w14 w15 w16se wp14">
+<w:numbering xmlns:wpc="http://schemas.microsoft.com/office/word/2010/wordprocessingCanvas" xmlns:cx="http://schemas.microsoft.com/office/drawing/2014/chartex" xmlns:cx1="http://schemas.microsoft.com/office/drawing/2015/9/8/chartex" xmlns:cx2="http://schemas.microsoft.com/office/drawing/2015/10/21/chartex" xmlns:cx3="http://schemas.microsoft.com/office/drawing/2016/5/9/chartex" xmlns:cx4="http://schemas.microsoft.com/office/drawing/2016/5/10/chartex" xmlns:cx5="http://schemas.microsoft.com/office/drawing/2016/5/11/chartex" xmlns:cx6="http://schemas.microsoft.com/office/drawing/2016/5/12/chartex" xmlns:cx7="http://schemas.microsoft.com/office/drawing/2016/5/13/chartex" xmlns:cx8="http://schemas.microsoft.com/office/drawing/2016/5/14/chartex" xmlns:mc="http://schemas.openxmlformats.org/markup-compatibility/2006" xmlns:aink="http://schemas.microsoft.com/office/drawing/2016/ink" xmlns:am3d="http://schemas.microsoft.com/office/drawing/2017/model3d" xmlns:o="urn:schemas-microsoft-com:office:office" xmlns:oel="http://schemas.microsoft.com/office/2019/extlst" xmlns:r="http://schemas.openxmlformats.org/officeDocument/2006/relationships" xmlns:m="http://schemas.openxmlformats.org/officeDocument/2006/math" xmlns:v="urn:schemas-microsoft-com:vml" xmlns:wp14="http://schemas.microsoft.com/office/word/2010/wordprocessingDrawing" xmlns:wp="http://schemas.openxmlformats.org/drawingml/2006/wordprocessingDrawing" xmlns:w10="urn:schemas-microsoft-com:office:word" xmlns:w="http://schemas.openxmlformats.org/wordprocessingml/2006/main" xmlns:w14="http://schemas.microsoft.com/office/word/2010/wordml" xmlns:w15="http://schemas.microsoft.com/office/word/2012/wordml" xmlns:w16cex="http://schemas.microsoft.com/office/word/2018/wordml/cex" xmlns:w16cid="http://schemas.microsoft.com/office/word/2016/wordml/cid" xmlns:w16="http://schemas.microsoft.com/office/word/2018/wordml" xmlns:w16sdtdh="http://schemas.microsoft.com/office/word/2020/wordml/sdtdatahash" xmlns:w16se="http://schemas.microsoft.com/office/word/2015/wordml/symex" xmlns:wpg="http://schemas.microsoft.com/office/word/2010/wordprocessingGroup" xmlns:wpi="http://schemas.microsoft.com/office/word/2010/wordprocessingInk" xmlns:wne="http://schemas.microsoft.com/office/word/2006/wordml" xmlns:wps="http://schemas.microsoft.com/office/word/2010/wordprocessingShape" mc:Ignorable="w14 w15 w16se w16cid w16 w16cex w16sdtdh wp14">
   <w:abstractNum w:abstractNumId="0" w15:restartNumberingAfterBreak="0">
     <w:nsid w:val="000853D7"/>
     <w:multiLevelType w:val="hybridMultilevel"/>
@@ -3081,17 +2578,17 @@
       </w:rPr>
     </w:lvl>
   </w:abstractNum>
-  <w:num w:numId="1">
+  <w:num w:numId="1" w16cid:durableId="1547135492">
     <w:abstractNumId w:val="1"/>
   </w:num>
-  <w:num w:numId="2">
+  <w:num w:numId="2" w16cid:durableId="1657492094">
     <w:abstractNumId w:val="0"/>
   </w:num>
 </w:numbering>
 </file>
 
 <file path=word/styles.xml><?xml version="1.0" encoding="utf-8"?>
-<w:styles xmlns:mc="http://schemas.openxmlformats.org/markup-compatibility/2006" xmlns:r="http://schemas.openxmlformats.org/officeDocument/2006/relationships" xmlns:w="http://schemas.openxmlformats.org/wordprocessingml/2006/main" xmlns:w14="http://schemas.microsoft.com/office/word/2010/wordml" xmlns:w15="http://schemas.microsoft.com/office/word/2012/wordml" xmlns:w16se="http://schemas.microsoft.com/office/word/2015/wordml/symex" mc:Ignorable="w14 w15 w16se">
+<w:styles xmlns:mc="http://schemas.openxmlformats.org/markup-compatibility/2006" xmlns:r="http://schemas.openxmlformats.org/officeDocument/2006/relationships" xmlns:w="http://schemas.openxmlformats.org/wordprocessingml/2006/main" xmlns:w14="http://schemas.microsoft.com/office/word/2010/wordml" xmlns:w15="http://schemas.microsoft.com/office/word/2012/wordml" xmlns:w16cex="http://schemas.microsoft.com/office/word/2018/wordml/cex" xmlns:w16cid="http://schemas.microsoft.com/office/word/2016/wordml/cid" xmlns:w16="http://schemas.microsoft.com/office/word/2018/wordml" xmlns:w16sdtdh="http://schemas.microsoft.com/office/word/2020/wordml/sdtdatahash" xmlns:w16se="http://schemas.microsoft.com/office/word/2015/wordml/symex" mc:Ignorable="w14 w15 w16se w16cid w16 w16cex w16sdtdh">
   <w:docDefaults>
     <w:rPrDefault>
       <w:rPr>
@@ -3107,7 +2604,7 @@
       </w:pPr>
     </w:pPrDefault>
   </w:docDefaults>
-  <w:latentStyles w:defLockedState="0" w:defUIPriority="99" w:defSemiHidden="0" w:defUnhideWhenUsed="0" w:defQFormat="0" w:count="371">
+  <w:latentStyles w:defLockedState="0" w:defUIPriority="99" w:defSemiHidden="0" w:defUnhideWhenUsed="0" w:defQFormat="0" w:count="376">
     <w:lsdException w:name="Normal" w:uiPriority="0" w:qFormat="1"/>
     <w:lsdException w:name="heading 1" w:uiPriority="9" w:qFormat="1"/>
     <w:lsdException w:name="heading 2" w:semiHidden="1" w:uiPriority="9" w:unhideWhenUsed="1" w:qFormat="1"/>
@@ -3479,6 +2976,11 @@
     <w:lsdException w:name="List Table 5 Dark Accent 6" w:uiPriority="50"/>
     <w:lsdException w:name="List Table 6 Colorful Accent 6" w:uiPriority="51"/>
     <w:lsdException w:name="List Table 7 Colorful Accent 6" w:uiPriority="52"/>
+    <w:lsdException w:name="Mention" w:semiHidden="1" w:unhideWhenUsed="1"/>
+    <w:lsdException w:name="Smart Hyperlink" w:semiHidden="1" w:unhideWhenUsed="1"/>
+    <w:lsdException w:name="Hashtag" w:semiHidden="1" w:unhideWhenUsed="1"/>
+    <w:lsdException w:name="Unresolved Mention" w:semiHidden="1" w:unhideWhenUsed="1"/>
+    <w:lsdException w:name="Smart Link" w:semiHidden="1" w:unhideWhenUsed="1"/>
   </w:latentStyles>
   <w:style w:type="paragraph" w:default="1" w:styleId="Normale">
     <w:name w:val="Normal"/>

</xml_diff>

<commit_message>
Added last part of report that needs to be fixed
</commit_message>
<xml_diff>
--- a/Project Report.docx
+++ b/Project Report.docx
@@ -427,21 +427,7 @@
         <w:rPr>
           <w:sz w:val="24"/>
         </w:rPr>
-        <w:t>Funzionalità del client………………………………………………</w:t>
-      </w:r>
-      <w:proofErr w:type="gramStart"/>
-      <w:r>
-        <w:rPr>
-          <w:sz w:val="24"/>
-        </w:rPr>
-        <w:t>…….</w:t>
-      </w:r>
-      <w:proofErr w:type="gramEnd"/>
-      <w:r>
-        <w:rPr>
-          <w:sz w:val="24"/>
-        </w:rPr>
-        <w:t>.……....</w:t>
+        <w:t>Funzionalità del client……………………………………………………..……....</w:t>
       </w:r>
       <w:r>
         <w:rPr>
@@ -461,21 +447,7 @@
         <w:rPr>
           <w:sz w:val="24"/>
         </w:rPr>
-        <w:t>Funzionalità del server………………………………………………</w:t>
-      </w:r>
-      <w:proofErr w:type="gramStart"/>
-      <w:r>
-        <w:rPr>
-          <w:sz w:val="24"/>
-        </w:rPr>
-        <w:t>…….</w:t>
-      </w:r>
-      <w:proofErr w:type="gramEnd"/>
-      <w:r>
-        <w:rPr>
-          <w:sz w:val="24"/>
-        </w:rPr>
-        <w:t>.….......</w:t>
+        <w:t>Funzionalità del server……………………………………………………..….......</w:t>
       </w:r>
       <w:r>
         <w:rPr>
@@ -496,23 +468,7 @@
           <w:b/>
           <w:sz w:val="24"/>
         </w:rPr>
-        <w:t>Descrizione delle strutture dati utilizzate………</w:t>
-      </w:r>
-      <w:proofErr w:type="gramStart"/>
-      <w:r>
-        <w:rPr>
-          <w:b/>
-          <w:sz w:val="24"/>
-        </w:rPr>
-        <w:t>…….</w:t>
-      </w:r>
-      <w:proofErr w:type="gramEnd"/>
-      <w:r>
-        <w:rPr>
-          <w:b/>
-          <w:sz w:val="24"/>
-        </w:rPr>
-        <w:t>.………………………………..</w:t>
+        <w:t>Descrizione delle strutture dati utilizzate……………..………………………………..</w:t>
       </w:r>
       <w:r>
         <w:rPr>
@@ -734,25 +690,7 @@
           <w:bCs/>
           <w:u w:val="single"/>
         </w:rPr>
-        <w:t xml:space="preserve">Vedere se </w:t>
-      </w:r>
-      <w:proofErr w:type="gramStart"/>
-      <w:r>
-        <w:rPr>
-          <w:b/>
-          <w:bCs/>
-          <w:u w:val="single"/>
-        </w:rPr>
-        <w:t>sta</w:t>
-      </w:r>
-      <w:proofErr w:type="gramEnd"/>
-      <w:r>
-        <w:rPr>
-          <w:b/>
-          <w:bCs/>
-          <w:u w:val="single"/>
-        </w:rPr>
-        <w:t xml:space="preserve"> parte la facciamo</w:t>
+        <w:t>Vedere se sta parte la facciamo</w:t>
       </w:r>
       <w:r>
         <w:t>)</w:t>
@@ -2188,16 +2126,85 @@
           <w:sz w:val="24"/>
           <w:szCs w:val="24"/>
         </w:rPr>
-        <w:t>SPIEGAZIONE DEI THREAD</w:t>
-      </w:r>
-    </w:p>
-    <w:p>
-      <w:pPr>
+        <w:t>In server viene importato threading.  Per ogni client che fa una richiesta al server viene creato un nuovo thread</w:t>
+      </w:r>
+      <w:r>
         <w:rPr>
           <w:sz w:val="24"/>
           <w:szCs w:val="24"/>
         </w:rPr>
-      </w:pPr>
+        <w:t>; dopo aver fatto iniziare il thread si fa la join.</w:t>
+      </w:r>
+    </w:p>
+    <w:p>
+      <w:pPr>
+        <w:rPr>
+          <w:sz w:val="24"/>
+          <w:szCs w:val="24"/>
+        </w:rPr>
+      </w:pPr>
+      <w:r>
+        <w:rPr>
+          <w:sz w:val="24"/>
+          <w:szCs w:val="24"/>
+        </w:rPr>
+        <w:t xml:space="preserve">La join blocca il thread principale, così da evitare che le operazioni di altri client interferiscano con l'operazione in corso.  La funzione handler serve </w:t>
+      </w:r>
+      <w:r>
+        <w:rPr>
+          <w:sz w:val="24"/>
+          <w:szCs w:val="24"/>
+        </w:rPr>
+        <w:t xml:space="preserve">invece </w:t>
+      </w:r>
+      <w:r>
+        <w:rPr>
+          <w:sz w:val="24"/>
+          <w:szCs w:val="24"/>
+        </w:rPr>
+        <w:t>a gestire l'operazione per la quale è stato</w:t>
+      </w:r>
+      <w:r>
+        <w:rPr>
+          <w:sz w:val="24"/>
+          <w:szCs w:val="24"/>
+        </w:rPr>
+        <w:t xml:space="preserve"> </w:t>
+      </w:r>
+      <w:r>
+        <w:rPr>
+          <w:sz w:val="24"/>
+          <w:szCs w:val="24"/>
+        </w:rPr>
+        <w:t xml:space="preserve">creato il thread. </w:t>
+      </w:r>
+      <w:r>
+        <w:rPr>
+          <w:sz w:val="24"/>
+          <w:szCs w:val="24"/>
+        </w:rPr>
+        <w:t xml:space="preserve">Come scritto in precedenza l’unica operazione che manca è l’exit che viene fatta nel </w:t>
+      </w:r>
+      <w:r>
+        <w:rPr>
+          <w:b/>
+          <w:bCs/>
+          <w:sz w:val="24"/>
+          <w:szCs w:val="24"/>
+          <w:u w:val="single"/>
+        </w:rPr>
+        <w:t>main</w:t>
+      </w:r>
+      <w:r>
+        <w:rPr>
+          <w:b/>
+          <w:bCs/>
+          <w:sz w:val="24"/>
+          <w:szCs w:val="24"/>
+          <w:u w:val="single"/>
+        </w:rPr>
+        <w:t xml:space="preserve"> (da rivedere questa parte di scrittura)</w:t>
+      </w:r>
     </w:p>
     <w:p>
       <w:pPr>

</xml_diff>